<commit_message>
Capturas del módulo de proyectos
</commit_message>
<xml_diff>
--- a/documentos/Sprint5_Equipo_Titan.docx
+++ b/documentos/Sprint5_Equipo_Titan.docx
@@ -1,6 +1,6 @@
 
 <file path=word/document.xml><?xml version="1.0" encoding="utf-8"?>
-<w:document xmlns:wpc="http://schemas.microsoft.com/office/word/2010/wordprocessingCanvas" xmlns:cx="http://schemas.microsoft.com/office/drawing/2014/chartex" xmlns:cx1="http://schemas.microsoft.com/office/drawing/2015/9/8/chartex" xmlns:cx2="http://schemas.microsoft.com/office/drawing/2015/10/21/chartex" xmlns:cx3="http://schemas.microsoft.com/office/drawing/2016/5/9/chartex" xmlns:cx4="http://schemas.microsoft.com/office/drawing/2016/5/10/chartex" xmlns:cx5="http://schemas.microsoft.com/office/drawing/2016/5/11/chartex" xmlns:cx6="http://schemas.microsoft.com/office/drawing/2016/5/12/chartex" xmlns:cx7="http://schemas.microsoft.com/office/drawing/2016/5/13/chartex" xmlns:cx8="http://schemas.microsoft.com/office/drawing/2016/5/14/chartex" xmlns:mc="http://schemas.openxmlformats.org/markup-compatibility/2006" xmlns:aink="http://schemas.microsoft.com/office/drawing/2016/ink" xmlns:am3d="http://schemas.microsoft.com/office/drawing/2017/model3d" xmlns:o="urn:schemas-microsoft-com:office:office" xmlns:r="http://schemas.openxmlformats.org/officeDocument/2006/relationships" xmlns:m="http://schemas.openxmlformats.org/officeDocument/2006/math" xmlns:v="urn:schemas-microsoft-com:vml" xmlns:wp14="http://schemas.microsoft.com/office/word/2010/wordprocessingDrawing" xmlns:wp="http://schemas.openxmlformats.org/drawingml/2006/wordprocessingDrawing" xmlns:w10="urn:schemas-microsoft-com:office:word" xmlns:w="http://schemas.openxmlformats.org/wordprocessingml/2006/main" xmlns:w14="http://schemas.microsoft.com/office/word/2010/wordml" xmlns:w15="http://schemas.microsoft.com/office/word/2012/wordml" xmlns:w16cex="http://schemas.microsoft.com/office/word/2018/wordml/cex" xmlns:w16cid="http://schemas.microsoft.com/office/word/2016/wordml/cid" xmlns:w16="http://schemas.microsoft.com/office/word/2018/wordml" xmlns:w16sdtdh="http://schemas.microsoft.com/office/word/2020/wordml/sdtdatahash" xmlns:w16se="http://schemas.microsoft.com/office/word/2015/wordml/symex" xmlns:wpg="http://schemas.microsoft.com/office/word/2010/wordprocessingGroup" xmlns:wpi="http://schemas.microsoft.com/office/word/2010/wordprocessingInk" xmlns:wne="http://schemas.microsoft.com/office/word/2006/wordml" xmlns:wps="http://schemas.microsoft.com/office/word/2010/wordprocessingShape" mc:Ignorable="w14 w15 w16se w16cid w16 w16cex w16sdtdh wp14">
+<w:document xmlns:wpc="http://schemas.microsoft.com/office/word/2010/wordprocessingCanvas" xmlns:mc="http://schemas.openxmlformats.org/markup-compatibility/2006" xmlns:o="urn:schemas-microsoft-com:office:office" xmlns:r="http://schemas.openxmlformats.org/officeDocument/2006/relationships" xmlns:m="http://schemas.openxmlformats.org/officeDocument/2006/math" xmlns:v="urn:schemas-microsoft-com:vml" xmlns:wp14="http://schemas.microsoft.com/office/word/2010/wordprocessingDrawing" xmlns:wp="http://schemas.openxmlformats.org/drawingml/2006/wordprocessingDrawing" xmlns:w10="urn:schemas-microsoft-com:office:word" xmlns:w="http://schemas.openxmlformats.org/wordprocessingml/2006/main" xmlns:w14="http://schemas.microsoft.com/office/word/2010/wordml" xmlns:wpg="http://schemas.microsoft.com/office/word/2010/wordprocessingGroup" xmlns:wpi="http://schemas.microsoft.com/office/word/2010/wordprocessingInk" xmlns:wne="http://schemas.microsoft.com/office/word/2006/wordml" xmlns:wps="http://schemas.microsoft.com/office/word/2010/wordprocessingShape" mc:Ignorable="w14 wp14">
   <w:body>
     <w:p>
       <w:pPr>
@@ -18,18 +18,8 @@
           <w:rFonts w:ascii="Arial" w:hAnsi="Arial" w:cs="Arial"/>
           <w:sz w:val="24"/>
           <w:szCs w:val="24"/>
-          <w:lang w:val="en-US"/>
-        </w:rPr>
-        <w:t>SPRINT</w:t>
-      </w:r>
-      <w:r>
-        <w:rPr>
-          <w:rFonts w:ascii="Arial" w:hAnsi="Arial" w:cs="Arial"/>
-          <w:sz w:val="24"/>
-          <w:szCs w:val="24"/>
-          <w:lang w:val="en-US"/>
-        </w:rPr>
-        <w:t xml:space="preserve"> 5. </w:t>
+        </w:rPr>
+        <w:t xml:space="preserve">SPRINT 5. </w:t>
       </w:r>
       <w:proofErr w:type="spellStart"/>
       <w:r>
@@ -143,6 +133,32 @@
           <w:szCs w:val="24"/>
         </w:rPr>
       </w:pPr>
+      <w:r>
+        <w:rPr>
+          <w:rFonts w:ascii="Arial" w:hAnsi="Arial" w:cs="Arial"/>
+          <w:sz w:val="24"/>
+          <w:szCs w:val="24"/>
+        </w:rPr>
+        <w:t>Brandom Mosquera Cadena– C.C: 1013674995</w:t>
+      </w:r>
+    </w:p>
+    <w:p>
+      <w:pPr>
+        <w:jc w:val="center"/>
+        <w:rPr>
+          <w:rFonts w:ascii="Arial" w:hAnsi="Arial" w:cs="Arial"/>
+          <w:sz w:val="24"/>
+          <w:szCs w:val="24"/>
+        </w:rPr>
+      </w:pPr>
+      <w:r>
+        <w:rPr>
+          <w:rFonts w:ascii="Arial" w:hAnsi="Arial" w:cs="Arial"/>
+          <w:sz w:val="24"/>
+          <w:szCs w:val="24"/>
+        </w:rPr>
+        <w:t xml:space="preserve">Sergio González </w:t>
+      </w:r>
       <w:proofErr w:type="spellStart"/>
       <w:r>
         <w:rPr>
@@ -150,7 +166,7 @@
           <w:sz w:val="24"/>
           <w:szCs w:val="24"/>
         </w:rPr>
-        <w:t>Brandom</w:t>
+        <w:t>Betin</w:t>
       </w:r>
       <w:proofErr w:type="spellEnd"/>
       <w:r>
@@ -159,7 +175,7 @@
           <w:sz w:val="24"/>
           <w:szCs w:val="24"/>
         </w:rPr>
-        <w:t xml:space="preserve"> Mosquera Cadena– C.C: 1013674995</w:t>
+        <w:t xml:space="preserve"> -C.C: 92529506</w:t>
       </w:r>
     </w:p>
     <w:p>
@@ -177,25 +193,7 @@
           <w:sz w:val="24"/>
           <w:szCs w:val="24"/>
         </w:rPr>
-        <w:t xml:space="preserve">Sergio González </w:t>
-      </w:r>
-      <w:proofErr w:type="spellStart"/>
-      <w:r>
-        <w:rPr>
-          <w:rFonts w:ascii="Arial" w:hAnsi="Arial" w:cs="Arial"/>
-          <w:sz w:val="24"/>
-          <w:szCs w:val="24"/>
-        </w:rPr>
-        <w:t>Betin</w:t>
-      </w:r>
-      <w:proofErr w:type="spellEnd"/>
-      <w:r>
-        <w:rPr>
-          <w:rFonts w:ascii="Arial" w:hAnsi="Arial" w:cs="Arial"/>
-          <w:sz w:val="24"/>
-          <w:szCs w:val="24"/>
-        </w:rPr>
-        <w:t xml:space="preserve"> -C.C: 92529506</w:t>
+        <w:t>Miguel González Rodríguez– C.C: 1010005478</w:t>
       </w:r>
     </w:p>
     <w:p>
@@ -213,8 +211,143 @@
           <w:sz w:val="24"/>
           <w:szCs w:val="24"/>
         </w:rPr>
-        <w:t>Miguel González Rodríguez– C.C: 1010005478</w:t>
-      </w:r>
+        <w:t>Alejandra Rosero Maya – C.C: 1233194367</w:t>
+      </w:r>
+    </w:p>
+    <w:p>
+      <w:pPr>
+        <w:rPr>
+          <w:rFonts w:ascii="Arial" w:hAnsi="Arial" w:cs="Arial"/>
+          <w:sz w:val="24"/>
+          <w:szCs w:val="24"/>
+        </w:rPr>
+      </w:pPr>
+    </w:p>
+    <w:p>
+      <w:pPr>
+        <w:rPr>
+          <w:rFonts w:ascii="Arial" w:hAnsi="Arial" w:cs="Arial"/>
+          <w:sz w:val="24"/>
+          <w:szCs w:val="24"/>
+        </w:rPr>
+      </w:pPr>
+    </w:p>
+    <w:p>
+      <w:pPr>
+        <w:rPr>
+          <w:rFonts w:ascii="Arial" w:hAnsi="Arial" w:cs="Arial"/>
+          <w:sz w:val="24"/>
+          <w:szCs w:val="24"/>
+        </w:rPr>
+      </w:pPr>
+    </w:p>
+    <w:p>
+      <w:pPr>
+        <w:rPr>
+          <w:rFonts w:ascii="Arial" w:hAnsi="Arial" w:cs="Arial"/>
+          <w:sz w:val="24"/>
+          <w:szCs w:val="24"/>
+        </w:rPr>
+      </w:pPr>
+    </w:p>
+    <w:p>
+      <w:pPr>
+        <w:rPr>
+          <w:rFonts w:ascii="Arial" w:hAnsi="Arial" w:cs="Arial"/>
+          <w:sz w:val="24"/>
+          <w:szCs w:val="24"/>
+        </w:rPr>
+      </w:pPr>
+    </w:p>
+    <w:p>
+      <w:pPr>
+        <w:rPr>
+          <w:rFonts w:ascii="Arial" w:hAnsi="Arial" w:cs="Arial"/>
+          <w:sz w:val="24"/>
+          <w:szCs w:val="24"/>
+        </w:rPr>
+      </w:pPr>
+    </w:p>
+    <w:p>
+      <w:pPr>
+        <w:rPr>
+          <w:rFonts w:ascii="Arial" w:hAnsi="Arial" w:cs="Arial"/>
+          <w:sz w:val="24"/>
+          <w:szCs w:val="24"/>
+        </w:rPr>
+      </w:pPr>
+    </w:p>
+    <w:p>
+      <w:pPr>
+        <w:rPr>
+          <w:rFonts w:ascii="Arial" w:hAnsi="Arial" w:cs="Arial"/>
+          <w:sz w:val="24"/>
+          <w:szCs w:val="24"/>
+        </w:rPr>
+      </w:pPr>
+    </w:p>
+    <w:p>
+      <w:pPr>
+        <w:rPr>
+          <w:rFonts w:ascii="Arial" w:hAnsi="Arial" w:cs="Arial"/>
+          <w:sz w:val="24"/>
+          <w:szCs w:val="24"/>
+        </w:rPr>
+      </w:pPr>
+    </w:p>
+    <w:p>
+      <w:pPr>
+        <w:rPr>
+          <w:rFonts w:ascii="Arial" w:hAnsi="Arial" w:cs="Arial"/>
+          <w:sz w:val="24"/>
+          <w:szCs w:val="24"/>
+        </w:rPr>
+      </w:pPr>
+    </w:p>
+    <w:p>
+      <w:pPr>
+        <w:rPr>
+          <w:rFonts w:ascii="Arial" w:hAnsi="Arial" w:cs="Arial"/>
+          <w:sz w:val="24"/>
+          <w:szCs w:val="24"/>
+        </w:rPr>
+      </w:pPr>
+    </w:p>
+    <w:p>
+      <w:pPr>
+        <w:rPr>
+          <w:rFonts w:ascii="Arial" w:hAnsi="Arial" w:cs="Arial"/>
+          <w:sz w:val="24"/>
+          <w:szCs w:val="24"/>
+        </w:rPr>
+      </w:pPr>
+    </w:p>
+    <w:p>
+      <w:pPr>
+        <w:rPr>
+          <w:rFonts w:ascii="Arial" w:hAnsi="Arial" w:cs="Arial"/>
+          <w:sz w:val="24"/>
+          <w:szCs w:val="24"/>
+        </w:rPr>
+      </w:pPr>
+    </w:p>
+    <w:p>
+      <w:pPr>
+        <w:rPr>
+          <w:rFonts w:ascii="Arial" w:hAnsi="Arial" w:cs="Arial"/>
+          <w:sz w:val="24"/>
+          <w:szCs w:val="24"/>
+        </w:rPr>
+      </w:pPr>
+    </w:p>
+    <w:p>
+      <w:pPr>
+        <w:rPr>
+          <w:rFonts w:ascii="Arial" w:hAnsi="Arial" w:cs="Arial"/>
+          <w:sz w:val="24"/>
+          <w:szCs w:val="24"/>
+        </w:rPr>
+      </w:pPr>
     </w:p>
     <w:p>
       <w:pPr>
@@ -231,143 +364,8 @@
           <w:sz w:val="24"/>
           <w:szCs w:val="24"/>
         </w:rPr>
-        <w:t>Alejandra Rosero Maya – C.C: 1233194367</w:t>
-      </w:r>
-    </w:p>
-    <w:p>
-      <w:pPr>
-        <w:rPr>
-          <w:rFonts w:ascii="Arial" w:hAnsi="Arial" w:cs="Arial"/>
-          <w:sz w:val="24"/>
-          <w:szCs w:val="24"/>
-        </w:rPr>
-      </w:pPr>
-    </w:p>
-    <w:p>
-      <w:pPr>
-        <w:rPr>
-          <w:rFonts w:ascii="Arial" w:hAnsi="Arial" w:cs="Arial"/>
-          <w:sz w:val="24"/>
-          <w:szCs w:val="24"/>
-        </w:rPr>
-      </w:pPr>
-    </w:p>
-    <w:p>
-      <w:pPr>
-        <w:rPr>
-          <w:rFonts w:ascii="Arial" w:hAnsi="Arial" w:cs="Arial"/>
-          <w:sz w:val="24"/>
-          <w:szCs w:val="24"/>
-        </w:rPr>
-      </w:pPr>
-    </w:p>
-    <w:p>
-      <w:pPr>
-        <w:rPr>
-          <w:rFonts w:ascii="Arial" w:hAnsi="Arial" w:cs="Arial"/>
-          <w:sz w:val="24"/>
-          <w:szCs w:val="24"/>
-        </w:rPr>
-      </w:pPr>
-    </w:p>
-    <w:p>
-      <w:pPr>
-        <w:rPr>
-          <w:rFonts w:ascii="Arial" w:hAnsi="Arial" w:cs="Arial"/>
-          <w:sz w:val="24"/>
-          <w:szCs w:val="24"/>
-        </w:rPr>
-      </w:pPr>
-    </w:p>
-    <w:p>
-      <w:pPr>
-        <w:rPr>
-          <w:rFonts w:ascii="Arial" w:hAnsi="Arial" w:cs="Arial"/>
-          <w:sz w:val="24"/>
-          <w:szCs w:val="24"/>
-        </w:rPr>
-      </w:pPr>
-    </w:p>
-    <w:p>
-      <w:pPr>
-        <w:rPr>
-          <w:rFonts w:ascii="Arial" w:hAnsi="Arial" w:cs="Arial"/>
-          <w:sz w:val="24"/>
-          <w:szCs w:val="24"/>
-        </w:rPr>
-      </w:pPr>
-    </w:p>
-    <w:p>
-      <w:pPr>
-        <w:rPr>
-          <w:rFonts w:ascii="Arial" w:hAnsi="Arial" w:cs="Arial"/>
-          <w:sz w:val="24"/>
-          <w:szCs w:val="24"/>
-        </w:rPr>
-      </w:pPr>
-    </w:p>
-    <w:p>
-      <w:pPr>
-        <w:rPr>
-          <w:rFonts w:ascii="Arial" w:hAnsi="Arial" w:cs="Arial"/>
-          <w:sz w:val="24"/>
-          <w:szCs w:val="24"/>
-        </w:rPr>
-      </w:pPr>
-    </w:p>
-    <w:p>
-      <w:pPr>
-        <w:rPr>
-          <w:rFonts w:ascii="Arial" w:hAnsi="Arial" w:cs="Arial"/>
-          <w:sz w:val="24"/>
-          <w:szCs w:val="24"/>
-        </w:rPr>
-      </w:pPr>
-    </w:p>
-    <w:p>
-      <w:pPr>
-        <w:rPr>
-          <w:rFonts w:ascii="Arial" w:hAnsi="Arial" w:cs="Arial"/>
-          <w:sz w:val="24"/>
-          <w:szCs w:val="24"/>
-        </w:rPr>
-      </w:pPr>
-    </w:p>
-    <w:p>
-      <w:pPr>
-        <w:rPr>
-          <w:rFonts w:ascii="Arial" w:hAnsi="Arial" w:cs="Arial"/>
-          <w:sz w:val="24"/>
-          <w:szCs w:val="24"/>
-        </w:rPr>
-      </w:pPr>
-    </w:p>
-    <w:p>
-      <w:pPr>
-        <w:rPr>
-          <w:rFonts w:ascii="Arial" w:hAnsi="Arial" w:cs="Arial"/>
-          <w:sz w:val="24"/>
-          <w:szCs w:val="24"/>
-        </w:rPr>
-      </w:pPr>
-    </w:p>
-    <w:p>
-      <w:pPr>
-        <w:rPr>
-          <w:rFonts w:ascii="Arial" w:hAnsi="Arial" w:cs="Arial"/>
-          <w:sz w:val="24"/>
-          <w:szCs w:val="24"/>
-        </w:rPr>
-      </w:pPr>
-    </w:p>
-    <w:p>
-      <w:pPr>
-        <w:rPr>
-          <w:rFonts w:ascii="Arial" w:hAnsi="Arial" w:cs="Arial"/>
-          <w:sz w:val="24"/>
-          <w:szCs w:val="24"/>
-        </w:rPr>
-      </w:pPr>
+        <w:t>MISION TIC 2022 – DESARROLLO WEB</w:t>
+      </w:r>
     </w:p>
     <w:p>
       <w:pPr>
@@ -384,7 +382,7 @@
           <w:sz w:val="24"/>
           <w:szCs w:val="24"/>
         </w:rPr>
-        <w:t>MISION TIC 2022 – DESARROLLO WEB</w:t>
+        <w:t>UNIVERSIDAD DE ANTIOQUIA</w:t>
       </w:r>
     </w:p>
     <w:p>
@@ -402,41 +400,7 @@
           <w:sz w:val="24"/>
           <w:szCs w:val="24"/>
         </w:rPr>
-        <w:t>UNIVERSIDAD DE ANTIOQUIA</w:t>
-      </w:r>
-    </w:p>
-    <w:p>
-      <w:pPr>
-        <w:jc w:val="center"/>
-        <w:rPr>
-          <w:rFonts w:ascii="Arial" w:hAnsi="Arial" w:cs="Arial"/>
-          <w:sz w:val="24"/>
-          <w:szCs w:val="24"/>
-        </w:rPr>
-      </w:pPr>
-      <w:r>
-        <w:rPr>
-          <w:rFonts w:ascii="Arial" w:hAnsi="Arial" w:cs="Arial"/>
-          <w:sz w:val="24"/>
-          <w:szCs w:val="24"/>
-        </w:rPr>
-        <w:t>1</w:t>
-      </w:r>
-      <w:r>
-        <w:rPr>
-          <w:rFonts w:ascii="Arial" w:hAnsi="Arial" w:cs="Arial"/>
-          <w:sz w:val="24"/>
-          <w:szCs w:val="24"/>
-        </w:rPr>
-        <w:t>5</w:t>
-      </w:r>
-      <w:r>
-        <w:rPr>
-          <w:rFonts w:ascii="Arial" w:hAnsi="Arial" w:cs="Arial"/>
-          <w:sz w:val="24"/>
-          <w:szCs w:val="24"/>
-        </w:rPr>
-        <w:t xml:space="preserve"> DE OCTUBRE DE 2021</w:t>
+        <w:t>15 DE OCTUBRE DE 2021</w:t>
       </w:r>
     </w:p>
     <w:p>
@@ -644,15 +608,7 @@
           <w:sz w:val="24"/>
           <w:szCs w:val="24"/>
         </w:rPr>
-        <w:t xml:space="preserve">Para poder llevar a cabo la ejecución del Sprint </w:t>
-      </w:r>
-      <w:r>
-        <w:rPr>
-          <w:rFonts w:ascii="Arial" w:hAnsi="Arial" w:cs="Arial"/>
-          <w:sz w:val="24"/>
-          <w:szCs w:val="24"/>
-        </w:rPr>
-        <w:t xml:space="preserve">5 se realizaron diferentes reuniones con el fin de definir qué herramienta para desarrollar el </w:t>
+        <w:t xml:space="preserve">Para poder llevar a cabo la ejecución del Sprint 5 se realizaron diferentes reuniones con el fin de definir qué herramienta para desarrollar el </w:t>
       </w:r>
       <w:proofErr w:type="spellStart"/>
       <w:r>
@@ -692,7 +648,7 @@
           <w:szCs w:val="24"/>
           <w:lang w:eastAsia="es-CO"/>
         </w:rPr>
-        <w:t xml:space="preserve">Con el propósito de garantizar la trazabilidad del proyecto se implementó el uso de GitHub y Trello, pues en </w:t>
+        <w:t xml:space="preserve">Con el propósito de garantizar la trazabilidad del proyecto se implementó el uso de GitHub y </w:t>
       </w:r>
       <w:proofErr w:type="spellStart"/>
       <w:r>
@@ -703,6 +659,28 @@
           <w:szCs w:val="24"/>
           <w:lang w:eastAsia="es-CO"/>
         </w:rPr>
+        <w:t>Trello</w:t>
+      </w:r>
+      <w:proofErr w:type="spellEnd"/>
+      <w:r>
+        <w:rPr>
+          <w:rFonts w:ascii="Arial" w:eastAsia="Times New Roman" w:hAnsi="Arial" w:cs="Arial"/>
+          <w:color w:val="000000"/>
+          <w:sz w:val="24"/>
+          <w:szCs w:val="24"/>
+          <w:lang w:eastAsia="es-CO"/>
+        </w:rPr>
+        <w:t xml:space="preserve">, pues en </w:t>
+      </w:r>
+      <w:proofErr w:type="spellStart"/>
+      <w:r>
+        <w:rPr>
+          <w:rFonts w:ascii="Arial" w:eastAsia="Times New Roman" w:hAnsi="Arial" w:cs="Arial"/>
+          <w:color w:val="000000"/>
+          <w:sz w:val="24"/>
+          <w:szCs w:val="24"/>
+          <w:lang w:eastAsia="es-CO"/>
+        </w:rPr>
         <w:t>Github</w:t>
       </w:r>
       <w:proofErr w:type="spellEnd"/>
@@ -714,37 +692,7 @@
           <w:szCs w:val="24"/>
           <w:lang w:eastAsia="es-CO"/>
         </w:rPr>
-        <w:t xml:space="preserve"> se puede registrar los cambios del proyecto (como agregación </w:t>
-      </w:r>
-      <w:r>
-        <w:rPr>
-          <w:rFonts w:ascii="Arial" w:eastAsia="Times New Roman" w:hAnsi="Arial" w:cs="Arial"/>
-          <w:color w:val="000000"/>
-          <w:sz w:val="24"/>
-          <w:szCs w:val="24"/>
-          <w:lang w:eastAsia="es-CO"/>
-        </w:rPr>
-        <w:t>de las diferentes vistas junto con su funcionamiento</w:t>
-      </w:r>
-      <w:r>
-        <w:rPr>
-          <w:rFonts w:ascii="Arial" w:eastAsia="Times New Roman" w:hAnsi="Arial" w:cs="Arial"/>
-          <w:color w:val="000000"/>
-          <w:sz w:val="24"/>
-          <w:szCs w:val="24"/>
-          <w:lang w:eastAsia="es-CO"/>
-        </w:rPr>
-        <w:t>), mientras que en Trello se especifican las tareas de cada miembro</w:t>
-      </w:r>
-      <w:r>
-        <w:rPr>
-          <w:rFonts w:ascii="Arial" w:eastAsia="Times New Roman" w:hAnsi="Arial" w:cs="Arial"/>
-          <w:color w:val="000000"/>
-          <w:sz w:val="24"/>
-          <w:szCs w:val="24"/>
-          <w:lang w:eastAsia="es-CO"/>
-        </w:rPr>
-        <w:t xml:space="preserve"> dentro de este sprint:</w:t>
+        <w:t xml:space="preserve"> se puede registrar los cambios del proyecto (como agregación de las diferentes vistas junto con su funcionamiento), mientras que en Trello se especifican las tareas de cada miembro dentro de este sprint:</w:t>
       </w:r>
     </w:p>
     <w:p>
@@ -782,17 +730,7 @@
           <w:szCs w:val="24"/>
           <w:lang w:eastAsia="es-CO"/>
         </w:rPr>
-        <w:t xml:space="preserve">Dentro de Trello, se gestionaron las tareas del sprint </w:t>
-      </w:r>
-      <w:r>
-        <w:rPr>
-          <w:rFonts w:ascii="Arial" w:eastAsia="Times New Roman" w:hAnsi="Arial" w:cs="Arial"/>
-          <w:color w:val="000000"/>
-          <w:sz w:val="24"/>
-          <w:szCs w:val="24"/>
-          <w:lang w:eastAsia="es-CO"/>
-        </w:rPr>
-        <w:t xml:space="preserve">5 para cada miembro, pues se especificaron el uso de Spring </w:t>
+        <w:t xml:space="preserve">Dentro de Trello, se gestionaron las tareas del sprint 5 para cada miembro, pues se especificaron el uso de Spring </w:t>
       </w:r>
       <w:proofErr w:type="spellStart"/>
       <w:r>
@@ -1271,7 +1209,7 @@
         </w:rPr>
         <w:t xml:space="preserve">   </w:t>
       </w:r>
-      <w:hyperlink r:id="rId5" w:history="1">
+      <w:hyperlink r:id="rId6" w:history="1">
         <w:r>
           <w:rPr>
             <w:rStyle w:val="Hipervnculo"/>
@@ -1328,7 +1266,7 @@
         </w:rPr>
         <w:t xml:space="preserve">Trello: </w:t>
       </w:r>
-      <w:hyperlink r:id="rId6" w:history="1">
+      <w:hyperlink r:id="rId7" w:history="1">
         <w:r>
           <w:rPr>
             <w:rStyle w:val="Hipervnculo"/>
@@ -1385,6 +1323,7 @@
           <w:lang w:val="en-US" w:eastAsia="es-CO"/>
         </w:rPr>
       </w:pPr>
+      <w:proofErr w:type="spellStart"/>
       <w:r>
         <w:rPr>
           <w:rFonts w:ascii="Arial" w:eastAsia="Times New Roman" w:hAnsi="Arial" w:cs="Arial"/>
@@ -1396,9 +1335,23 @@
           <w:shd w:val="clear" w:color="auto" w:fill="FFFFFF"/>
           <w:lang w:val="en-US" w:eastAsia="es-CO"/>
         </w:rPr>
-        <w:t xml:space="preserve">MongoDB: </w:t>
-      </w:r>
-      <w:hyperlink r:id="rId7" w:anchor="access" w:history="1">
+        <w:t>MongoDB</w:t>
+      </w:r>
+      <w:proofErr w:type="spellEnd"/>
+      <w:r>
+        <w:rPr>
+          <w:rFonts w:ascii="Arial" w:eastAsia="Times New Roman" w:hAnsi="Arial" w:cs="Arial"/>
+          <w:b/>
+          <w:bCs/>
+          <w:color w:val="000000"/>
+          <w:sz w:val="24"/>
+          <w:szCs w:val="24"/>
+          <w:shd w:val="clear" w:color="auto" w:fill="FFFFFF"/>
+          <w:lang w:val="en-US" w:eastAsia="es-CO"/>
+        </w:rPr>
+        <w:t xml:space="preserve">: </w:t>
+      </w:r>
+      <w:hyperlink r:id="rId8" w:anchor="access" w:history="1">
         <w:r>
           <w:rPr>
             <w:rStyle w:val="Hipervnculo"/>
@@ -1468,7 +1421,7 @@
         </w:rPr>
         <w:t xml:space="preserve">Azure: </w:t>
       </w:r>
-      <w:hyperlink r:id="rId8" w:history="1">
+      <w:hyperlink r:id="rId9" w:history="1">
         <w:r>
           <w:rPr>
             <w:rStyle w:val="Hipervnculo"/>
@@ -1585,6 +1538,7 @@
     </w:p>
     <w:p>
       <w:pPr>
+        <w:jc w:val="center"/>
         <w:rPr>
           <w:lang w:val="en-US"/>
         </w:rPr>
@@ -1592,6 +1546,7 @@
       <w:r>
         <w:rPr>
           <w:noProof/>
+          <w:lang w:eastAsia="ja-JP"/>
         </w:rPr>
         <w:drawing>
           <wp:inline distT="0" distB="0" distL="0" distR="0" wp14:anchorId="15FC3037" wp14:editId="2E5A141B">
@@ -1609,7 +1564,7 @@
                     <pic:cNvPicPr/>
                   </pic:nvPicPr>
                   <pic:blipFill rotWithShape="1">
-                    <a:blip r:embed="rId9" cstate="email">
+                    <a:blip r:embed="rId10" cstate="email">
                       <a:extLst>
                         <a:ext uri="{28A0092B-C50C-407E-A947-70E740481C1C}">
                           <a14:useLocalDpi xmlns:a14="http://schemas.microsoft.com/office/drawing/2010/main"/>
@@ -1643,7 +1598,1211 @@
         </w:drawing>
       </w:r>
     </w:p>
-    <w:p/>
+    <w:p>
+      <w:pPr>
+        <w:rPr>
+          <w:b/>
+        </w:rPr>
+      </w:pPr>
+      <w:r>
+        <w:rPr>
+          <w:b/>
+        </w:rPr>
+        <w:t>PROYECTO INICIALIZADO USANDO CREATE-REACT-APP</w:t>
+      </w:r>
+    </w:p>
+    <w:p>
+      <w:pPr>
+        <w:rPr>
+          <w:b/>
+        </w:rPr>
+      </w:pPr>
+      <w:r>
+        <w:rPr>
+          <w:b/>
+        </w:rPr>
+        <w:t>PROYECTO DE EXPRESS ACTUALIZADO CON LAS DEPENDENCIAS DE GRAPHQL</w:t>
+      </w:r>
+      <w:bookmarkStart w:id="1" w:name="_GoBack"/>
+      <w:bookmarkEnd w:id="1"/>
+    </w:p>
+    <w:p>
+      <w:pPr>
+        <w:rPr>
+          <w:b/>
+        </w:rPr>
+      </w:pPr>
+      <w:r>
+        <w:rPr>
+          <w:b/>
+        </w:rPr>
+        <w:t>DESARROLLO DE LAS HISTORIAS DE USUARIO</w:t>
+      </w:r>
+    </w:p>
+    <w:p>
+      <w:pPr>
+        <w:rPr>
+          <w:b/>
+        </w:rPr>
+      </w:pPr>
+      <w:r>
+        <w:rPr>
+          <w:b/>
+        </w:rPr>
+        <w:t>MÓDULO DE PROYECTOS</w:t>
+      </w:r>
+    </w:p>
+    <w:p>
+      <w:r>
+        <w:t xml:space="preserve">-Visualización de la </w:t>
+      </w:r>
+      <w:r>
+        <w:t>información de los proyectos almacenados en la base de datos</w:t>
+      </w:r>
+    </w:p>
+    <w:p>
+      <w:pPr>
+        <w:jc w:val="center"/>
+      </w:pPr>
+      <w:r>
+        <w:rPr>
+          <w:noProof/>
+          <w:lang w:eastAsia="ja-JP"/>
+        </w:rPr>
+        <w:drawing>
+          <wp:inline distT="0" distB="0" distL="0" distR="0" wp14:anchorId="5EF82459" wp14:editId="00B79202">
+            <wp:extent cx="5610860" cy="2611755"/>
+            <wp:effectExtent l="0" t="0" r="8890" b="0"/>
+            <wp:docPr id="2" name="Imagen 2" descr="D:\Sprint final\nuevas capturas\010.PNG"/>
+            <wp:cNvGraphicFramePr>
+              <a:graphicFrameLocks xmlns:a="http://schemas.openxmlformats.org/drawingml/2006/main" noChangeAspect="1"/>
+            </wp:cNvGraphicFramePr>
+            <a:graphic xmlns:a="http://schemas.openxmlformats.org/drawingml/2006/main">
+              <a:graphicData uri="http://schemas.openxmlformats.org/drawingml/2006/picture">
+                <pic:pic xmlns:pic="http://schemas.openxmlformats.org/drawingml/2006/picture">
+                  <pic:nvPicPr>
+                    <pic:cNvPr id="0" name="Picture 1" descr="D:\Sprint final\nuevas capturas\010.PNG"/>
+                    <pic:cNvPicPr>
+                      <a:picLocks noChangeAspect="1" noChangeArrowheads="1"/>
+                    </pic:cNvPicPr>
+                  </pic:nvPicPr>
+                  <pic:blipFill>
+                    <a:blip r:embed="rId11" cstate="print">
+                      <a:extLst>
+                        <a:ext uri="{28A0092B-C50C-407E-A947-70E740481C1C}">
+                          <a14:useLocalDpi xmlns:a14="http://schemas.microsoft.com/office/drawing/2010/main" val="0"/>
+                        </a:ext>
+                      </a:extLst>
+                    </a:blip>
+                    <a:srcRect/>
+                    <a:stretch>
+                      <a:fillRect/>
+                    </a:stretch>
+                  </pic:blipFill>
+                  <pic:spPr bwMode="auto">
+                    <a:xfrm>
+                      <a:off x="0" y="0"/>
+                      <a:ext cx="5610860" cy="2611755"/>
+                    </a:xfrm>
+                    <a:prstGeom prst="rect">
+                      <a:avLst/>
+                    </a:prstGeom>
+                    <a:noFill/>
+                    <a:ln>
+                      <a:noFill/>
+                    </a:ln>
+                  </pic:spPr>
+                </pic:pic>
+              </a:graphicData>
+            </a:graphic>
+          </wp:inline>
+        </w:drawing>
+      </w:r>
+    </w:p>
+    <w:p>
+      <w:r>
+        <w:t>-Almacenamiento</w:t>
+      </w:r>
+      <w:r>
+        <w:t xml:space="preserve"> la información del proyecto en base de datos</w:t>
+      </w:r>
+    </w:p>
+    <w:p>
+      <w:r>
+        <w:lastRenderedPageBreak/>
+        <w:t>Formulario de registro de proyectos</w:t>
+      </w:r>
+    </w:p>
+    <w:p>
+      <w:pPr>
+        <w:jc w:val="center"/>
+      </w:pPr>
+      <w:r>
+        <w:rPr>
+          <w:noProof/>
+          <w:lang w:eastAsia="ja-JP"/>
+        </w:rPr>
+        <w:drawing>
+          <wp:inline distT="0" distB="0" distL="0" distR="0" wp14:anchorId="727E6F08" wp14:editId="4E55FAF5">
+            <wp:extent cx="2761246" cy="3204057"/>
+            <wp:effectExtent l="0" t="0" r="1270" b="0"/>
+            <wp:docPr id="3" name="Imagen 3" descr="D:\Sprint final\nuevas capturas\020.PNG"/>
+            <wp:cNvGraphicFramePr>
+              <a:graphicFrameLocks xmlns:a="http://schemas.openxmlformats.org/drawingml/2006/main" noChangeAspect="1"/>
+            </wp:cNvGraphicFramePr>
+            <a:graphic xmlns:a="http://schemas.openxmlformats.org/drawingml/2006/main">
+              <a:graphicData uri="http://schemas.openxmlformats.org/drawingml/2006/picture">
+                <pic:pic xmlns:pic="http://schemas.openxmlformats.org/drawingml/2006/picture">
+                  <pic:nvPicPr>
+                    <pic:cNvPr id="0" name="Picture 2" descr="D:\Sprint final\nuevas capturas\020.PNG"/>
+                    <pic:cNvPicPr>
+                      <a:picLocks noChangeAspect="1" noChangeArrowheads="1"/>
+                    </pic:cNvPicPr>
+                  </pic:nvPicPr>
+                  <pic:blipFill>
+                    <a:blip r:embed="rId12">
+                      <a:extLst>
+                        <a:ext uri="{28A0092B-C50C-407E-A947-70E740481C1C}">
+                          <a14:useLocalDpi xmlns:a14="http://schemas.microsoft.com/office/drawing/2010/main" val="0"/>
+                        </a:ext>
+                      </a:extLst>
+                    </a:blip>
+                    <a:srcRect/>
+                    <a:stretch>
+                      <a:fillRect/>
+                    </a:stretch>
+                  </pic:blipFill>
+                  <pic:spPr bwMode="auto">
+                    <a:xfrm>
+                      <a:off x="0" y="0"/>
+                      <a:ext cx="2766523" cy="3210180"/>
+                    </a:xfrm>
+                    <a:prstGeom prst="rect">
+                      <a:avLst/>
+                    </a:prstGeom>
+                    <a:noFill/>
+                    <a:ln>
+                      <a:noFill/>
+                    </a:ln>
+                  </pic:spPr>
+                </pic:pic>
+              </a:graphicData>
+            </a:graphic>
+          </wp:inline>
+        </w:drawing>
+      </w:r>
+    </w:p>
+    <w:p>
+      <w:r>
+        <w:t>Campos llenados con la información del nuevo proyecto, momento previo al registro no se ve tráfico en la pestaña de red del navegador</w:t>
+      </w:r>
+    </w:p>
+    <w:p>
+      <w:pPr>
+        <w:jc w:val="center"/>
+      </w:pPr>
+      <w:r>
+        <w:rPr>
+          <w:noProof/>
+          <w:lang w:eastAsia="ja-JP"/>
+        </w:rPr>
+        <w:drawing>
+          <wp:inline distT="0" distB="0" distL="0" distR="0" wp14:anchorId="447721E0" wp14:editId="7C411658">
+            <wp:extent cx="5610860" cy="3511550"/>
+            <wp:effectExtent l="0" t="0" r="8890" b="0"/>
+            <wp:docPr id="4" name="Imagen 4" descr="D:\Sprint final\nuevas capturas\021.PNG"/>
+            <wp:cNvGraphicFramePr>
+              <a:graphicFrameLocks xmlns:a="http://schemas.openxmlformats.org/drawingml/2006/main" noChangeAspect="1"/>
+            </wp:cNvGraphicFramePr>
+            <a:graphic xmlns:a="http://schemas.openxmlformats.org/drawingml/2006/main">
+              <a:graphicData uri="http://schemas.openxmlformats.org/drawingml/2006/picture">
+                <pic:pic xmlns:pic="http://schemas.openxmlformats.org/drawingml/2006/picture">
+                  <pic:nvPicPr>
+                    <pic:cNvPr id="0" name="Picture 3" descr="D:\Sprint final\nuevas capturas\021.PNG"/>
+                    <pic:cNvPicPr>
+                      <a:picLocks noChangeAspect="1" noChangeArrowheads="1"/>
+                    </pic:cNvPicPr>
+                  </pic:nvPicPr>
+                  <pic:blipFill>
+                    <a:blip r:embed="rId13" cstate="print">
+                      <a:extLst>
+                        <a:ext uri="{28A0092B-C50C-407E-A947-70E740481C1C}">
+                          <a14:useLocalDpi xmlns:a14="http://schemas.microsoft.com/office/drawing/2010/main" val="0"/>
+                        </a:ext>
+                      </a:extLst>
+                    </a:blip>
+                    <a:srcRect/>
+                    <a:stretch>
+                      <a:fillRect/>
+                    </a:stretch>
+                  </pic:blipFill>
+                  <pic:spPr bwMode="auto">
+                    <a:xfrm>
+                      <a:off x="0" y="0"/>
+                      <a:ext cx="5610860" cy="3511550"/>
+                    </a:xfrm>
+                    <a:prstGeom prst="rect">
+                      <a:avLst/>
+                    </a:prstGeom>
+                    <a:noFill/>
+                    <a:ln>
+                      <a:noFill/>
+                    </a:ln>
+                  </pic:spPr>
+                </pic:pic>
+              </a:graphicData>
+            </a:graphic>
+          </wp:inline>
+        </w:drawing>
+      </w:r>
+    </w:p>
+    <w:p>
+      <w:r>
+        <w:t xml:space="preserve">Una vez se le da a la opción de registrar aparece una alerta de registro exitoso y en red se puede ver la solicitud hecha través de </w:t>
+      </w:r>
+      <w:proofErr w:type="spellStart"/>
+      <w:r>
+        <w:t>GraphQL</w:t>
+      </w:r>
+      <w:proofErr w:type="spellEnd"/>
+    </w:p>
+    <w:p>
+      <w:pPr>
+        <w:jc w:val="center"/>
+      </w:pPr>
+      <w:r>
+        <w:rPr>
+          <w:noProof/>
+          <w:lang w:eastAsia="ja-JP"/>
+        </w:rPr>
+        <w:lastRenderedPageBreak/>
+        <w:drawing>
+          <wp:inline distT="0" distB="0" distL="0" distR="0" wp14:anchorId="092E188F" wp14:editId="79E945AF">
+            <wp:extent cx="5596255" cy="2084705"/>
+            <wp:effectExtent l="0" t="0" r="4445" b="0"/>
+            <wp:docPr id="5" name="Imagen 5" descr="D:\Sprint final\nuevas capturas\022.PNG"/>
+            <wp:cNvGraphicFramePr>
+              <a:graphicFrameLocks xmlns:a="http://schemas.openxmlformats.org/drawingml/2006/main" noChangeAspect="1"/>
+            </wp:cNvGraphicFramePr>
+            <a:graphic xmlns:a="http://schemas.openxmlformats.org/drawingml/2006/main">
+              <a:graphicData uri="http://schemas.openxmlformats.org/drawingml/2006/picture">
+                <pic:pic xmlns:pic="http://schemas.openxmlformats.org/drawingml/2006/picture">
+                  <pic:nvPicPr>
+                    <pic:cNvPr id="0" name="Picture 4" descr="D:\Sprint final\nuevas capturas\022.PNG"/>
+                    <pic:cNvPicPr>
+                      <a:picLocks noChangeAspect="1" noChangeArrowheads="1"/>
+                    </pic:cNvPicPr>
+                  </pic:nvPicPr>
+                  <pic:blipFill>
+                    <a:blip r:embed="rId14" cstate="print">
+                      <a:extLst>
+                        <a:ext uri="{28A0092B-C50C-407E-A947-70E740481C1C}">
+                          <a14:useLocalDpi xmlns:a14="http://schemas.microsoft.com/office/drawing/2010/main" val="0"/>
+                        </a:ext>
+                      </a:extLst>
+                    </a:blip>
+                    <a:srcRect/>
+                    <a:stretch>
+                      <a:fillRect/>
+                    </a:stretch>
+                  </pic:blipFill>
+                  <pic:spPr bwMode="auto">
+                    <a:xfrm>
+                      <a:off x="0" y="0"/>
+                      <a:ext cx="5596255" cy="2084705"/>
+                    </a:xfrm>
+                    <a:prstGeom prst="rect">
+                      <a:avLst/>
+                    </a:prstGeom>
+                    <a:noFill/>
+                    <a:ln>
+                      <a:noFill/>
+                    </a:ln>
+                  </pic:spPr>
+                </pic:pic>
+              </a:graphicData>
+            </a:graphic>
+          </wp:inline>
+        </w:drawing>
+      </w:r>
+    </w:p>
+    <w:p>
+      <w:r>
+        <w:t>Al revisar nuevamente todos los proyectos se puede apreciar el nuevo proyecto agregado</w:t>
+      </w:r>
+    </w:p>
+    <w:p>
+      <w:pPr>
+        <w:jc w:val="center"/>
+      </w:pPr>
+      <w:r>
+        <w:rPr>
+          <w:noProof/>
+          <w:lang w:eastAsia="ja-JP"/>
+        </w:rPr>
+        <w:drawing>
+          <wp:inline distT="0" distB="0" distL="0" distR="0" wp14:anchorId="70877CA7" wp14:editId="2F57E6C4">
+            <wp:extent cx="5603240" cy="2655570"/>
+            <wp:effectExtent l="0" t="0" r="0" b="0"/>
+            <wp:docPr id="6" name="Imagen 6" descr="D:\Sprint final\nuevas capturas\023.PNG"/>
+            <wp:cNvGraphicFramePr>
+              <a:graphicFrameLocks xmlns:a="http://schemas.openxmlformats.org/drawingml/2006/main" noChangeAspect="1"/>
+            </wp:cNvGraphicFramePr>
+            <a:graphic xmlns:a="http://schemas.openxmlformats.org/drawingml/2006/main">
+              <a:graphicData uri="http://schemas.openxmlformats.org/drawingml/2006/picture">
+                <pic:pic xmlns:pic="http://schemas.openxmlformats.org/drawingml/2006/picture">
+                  <pic:nvPicPr>
+                    <pic:cNvPr id="0" name="Picture 5" descr="D:\Sprint final\nuevas capturas\023.PNG"/>
+                    <pic:cNvPicPr>
+                      <a:picLocks noChangeAspect="1" noChangeArrowheads="1"/>
+                    </pic:cNvPicPr>
+                  </pic:nvPicPr>
+                  <pic:blipFill>
+                    <a:blip r:embed="rId15" cstate="print">
+                      <a:extLst>
+                        <a:ext uri="{28A0092B-C50C-407E-A947-70E740481C1C}">
+                          <a14:useLocalDpi xmlns:a14="http://schemas.microsoft.com/office/drawing/2010/main" val="0"/>
+                        </a:ext>
+                      </a:extLst>
+                    </a:blip>
+                    <a:srcRect/>
+                    <a:stretch>
+                      <a:fillRect/>
+                    </a:stretch>
+                  </pic:blipFill>
+                  <pic:spPr bwMode="auto">
+                    <a:xfrm>
+                      <a:off x="0" y="0"/>
+                      <a:ext cx="5603240" cy="2655570"/>
+                    </a:xfrm>
+                    <a:prstGeom prst="rect">
+                      <a:avLst/>
+                    </a:prstGeom>
+                    <a:noFill/>
+                    <a:ln>
+                      <a:noFill/>
+                    </a:ln>
+                  </pic:spPr>
+                </pic:pic>
+              </a:graphicData>
+            </a:graphic>
+          </wp:inline>
+        </w:drawing>
+      </w:r>
+    </w:p>
+    <w:p>
+      <w:r>
+        <w:t>-Actualizar la información de un</w:t>
+      </w:r>
+      <w:r>
+        <w:t xml:space="preserve"> proyecto</w:t>
+      </w:r>
+    </w:p>
+    <w:p>
+      <w:r>
+        <w:t>Proyecto que será actualizado:</w:t>
+      </w:r>
+    </w:p>
+    <w:p>
+      <w:pPr>
+        <w:jc w:val="center"/>
+      </w:pPr>
+      <w:r>
+        <w:rPr>
+          <w:noProof/>
+          <w:lang w:eastAsia="ja-JP"/>
+        </w:rPr>
+        <w:drawing>
+          <wp:inline distT="0" distB="0" distL="0" distR="0" wp14:anchorId="3517DB86" wp14:editId="3E953BC4">
+            <wp:extent cx="1847096" cy="2122115"/>
+            <wp:effectExtent l="0" t="0" r="1270" b="0"/>
+            <wp:docPr id="7" name="Imagen 7" descr="D:\Sprint final\nuevas capturas\030.PNG"/>
+            <wp:cNvGraphicFramePr>
+              <a:graphicFrameLocks xmlns:a="http://schemas.openxmlformats.org/drawingml/2006/main" noChangeAspect="1"/>
+            </wp:cNvGraphicFramePr>
+            <a:graphic xmlns:a="http://schemas.openxmlformats.org/drawingml/2006/main">
+              <a:graphicData uri="http://schemas.openxmlformats.org/drawingml/2006/picture">
+                <pic:pic xmlns:pic="http://schemas.openxmlformats.org/drawingml/2006/picture">
+                  <pic:nvPicPr>
+                    <pic:cNvPr id="0" name="Picture 6" descr="D:\Sprint final\nuevas capturas\030.PNG"/>
+                    <pic:cNvPicPr>
+                      <a:picLocks noChangeAspect="1" noChangeArrowheads="1"/>
+                    </pic:cNvPicPr>
+                  </pic:nvPicPr>
+                  <pic:blipFill>
+                    <a:blip r:embed="rId16" cstate="print">
+                      <a:extLst>
+                        <a:ext uri="{28A0092B-C50C-407E-A947-70E740481C1C}">
+                          <a14:useLocalDpi xmlns:a14="http://schemas.microsoft.com/office/drawing/2010/main" val="0"/>
+                        </a:ext>
+                      </a:extLst>
+                    </a:blip>
+                    <a:srcRect/>
+                    <a:stretch>
+                      <a:fillRect/>
+                    </a:stretch>
+                  </pic:blipFill>
+                  <pic:spPr bwMode="auto">
+                    <a:xfrm>
+                      <a:off x="0" y="0"/>
+                      <a:ext cx="1847118" cy="2122140"/>
+                    </a:xfrm>
+                    <a:prstGeom prst="rect">
+                      <a:avLst/>
+                    </a:prstGeom>
+                    <a:noFill/>
+                    <a:ln>
+                      <a:noFill/>
+                    </a:ln>
+                  </pic:spPr>
+                </pic:pic>
+              </a:graphicData>
+            </a:graphic>
+          </wp:inline>
+        </w:drawing>
+      </w:r>
+    </w:p>
+    <w:p>
+      <w:r>
+        <w:t>Formulario de edición:</w:t>
+      </w:r>
+    </w:p>
+    <w:p>
+      <w:pPr>
+        <w:jc w:val="center"/>
+      </w:pPr>
+      <w:r>
+        <w:rPr>
+          <w:noProof/>
+          <w:lang w:eastAsia="ja-JP"/>
+        </w:rPr>
+        <w:lastRenderedPageBreak/>
+        <w:drawing>
+          <wp:inline distT="0" distB="0" distL="0" distR="0" wp14:anchorId="136796EF" wp14:editId="779EE751">
+            <wp:extent cx="3649738" cy="4578824"/>
+            <wp:effectExtent l="0" t="0" r="8255" b="0"/>
+            <wp:docPr id="8" name="Imagen 8" descr="D:\Sprint final\nuevas capturas\031.PNG"/>
+            <wp:cNvGraphicFramePr>
+              <a:graphicFrameLocks xmlns:a="http://schemas.openxmlformats.org/drawingml/2006/main" noChangeAspect="1"/>
+            </wp:cNvGraphicFramePr>
+            <a:graphic xmlns:a="http://schemas.openxmlformats.org/drawingml/2006/main">
+              <a:graphicData uri="http://schemas.openxmlformats.org/drawingml/2006/picture">
+                <pic:pic xmlns:pic="http://schemas.openxmlformats.org/drawingml/2006/picture">
+                  <pic:nvPicPr>
+                    <pic:cNvPr id="0" name="Picture 7" descr="D:\Sprint final\nuevas capturas\031.PNG"/>
+                    <pic:cNvPicPr>
+                      <a:picLocks noChangeAspect="1" noChangeArrowheads="1"/>
+                    </pic:cNvPicPr>
+                  </pic:nvPicPr>
+                  <pic:blipFill>
+                    <a:blip r:embed="rId17">
+                      <a:extLst>
+                        <a:ext uri="{28A0092B-C50C-407E-A947-70E740481C1C}">
+                          <a14:useLocalDpi xmlns:a14="http://schemas.microsoft.com/office/drawing/2010/main" val="0"/>
+                        </a:ext>
+                      </a:extLst>
+                    </a:blip>
+                    <a:srcRect/>
+                    <a:stretch>
+                      <a:fillRect/>
+                    </a:stretch>
+                  </pic:blipFill>
+                  <pic:spPr bwMode="auto">
+                    <a:xfrm>
+                      <a:off x="0" y="0"/>
+                      <a:ext cx="3652703" cy="4582544"/>
+                    </a:xfrm>
+                    <a:prstGeom prst="rect">
+                      <a:avLst/>
+                    </a:prstGeom>
+                    <a:noFill/>
+                    <a:ln>
+                      <a:noFill/>
+                    </a:ln>
+                  </pic:spPr>
+                </pic:pic>
+              </a:graphicData>
+            </a:graphic>
+          </wp:inline>
+        </w:drawing>
+      </w:r>
+    </w:p>
+    <w:p>
+      <w:r>
+        <w:t>Momento previo a la actualización. Los campos están modificados y no se ve tráfico en la pestaña de red del navegador</w:t>
+      </w:r>
+    </w:p>
+    <w:p>
+      <w:pPr>
+        <w:jc w:val="center"/>
+      </w:pPr>
+      <w:r>
+        <w:rPr>
+          <w:noProof/>
+          <w:lang w:eastAsia="ja-JP"/>
+        </w:rPr>
+        <w:drawing>
+          <wp:inline distT="0" distB="0" distL="0" distR="0" wp14:anchorId="4A436563" wp14:editId="614DEE2C">
+            <wp:extent cx="4383661" cy="2538484"/>
+            <wp:effectExtent l="0" t="0" r="0" b="0"/>
+            <wp:docPr id="9" name="Imagen 9" descr="D:\Sprint final\nuevas capturas\032.PNG"/>
+            <wp:cNvGraphicFramePr>
+              <a:graphicFrameLocks xmlns:a="http://schemas.openxmlformats.org/drawingml/2006/main" noChangeAspect="1"/>
+            </wp:cNvGraphicFramePr>
+            <a:graphic xmlns:a="http://schemas.openxmlformats.org/drawingml/2006/main">
+              <a:graphicData uri="http://schemas.openxmlformats.org/drawingml/2006/picture">
+                <pic:pic xmlns:pic="http://schemas.openxmlformats.org/drawingml/2006/picture">
+                  <pic:nvPicPr>
+                    <pic:cNvPr id="0" name="Picture 8" descr="D:\Sprint final\nuevas capturas\032.PNG"/>
+                    <pic:cNvPicPr>
+                      <a:picLocks noChangeAspect="1" noChangeArrowheads="1"/>
+                    </pic:cNvPicPr>
+                  </pic:nvPicPr>
+                  <pic:blipFill>
+                    <a:blip r:embed="rId18" cstate="print">
+                      <a:extLst>
+                        <a:ext uri="{28A0092B-C50C-407E-A947-70E740481C1C}">
+                          <a14:useLocalDpi xmlns:a14="http://schemas.microsoft.com/office/drawing/2010/main" val="0"/>
+                        </a:ext>
+                      </a:extLst>
+                    </a:blip>
+                    <a:srcRect/>
+                    <a:stretch>
+                      <a:fillRect/>
+                    </a:stretch>
+                  </pic:blipFill>
+                  <pic:spPr bwMode="auto">
+                    <a:xfrm>
+                      <a:off x="0" y="0"/>
+                      <a:ext cx="4383469" cy="2538373"/>
+                    </a:xfrm>
+                    <a:prstGeom prst="rect">
+                      <a:avLst/>
+                    </a:prstGeom>
+                    <a:noFill/>
+                    <a:ln>
+                      <a:noFill/>
+                    </a:ln>
+                  </pic:spPr>
+                </pic:pic>
+              </a:graphicData>
+            </a:graphic>
+          </wp:inline>
+        </w:drawing>
+      </w:r>
+    </w:p>
+    <w:p>
+      <w:r>
+        <w:t xml:space="preserve">Al seleccionar la opción de actualizar aparece una alerta y se ve la solicitud hecha con </w:t>
+      </w:r>
+      <w:proofErr w:type="spellStart"/>
+      <w:r>
+        <w:t>GraphQL</w:t>
+      </w:r>
+      <w:proofErr w:type="spellEnd"/>
+    </w:p>
+    <w:p>
+      <w:pPr>
+        <w:jc w:val="center"/>
+      </w:pPr>
+      <w:r>
+        <w:rPr>
+          <w:noProof/>
+          <w:lang w:eastAsia="ja-JP"/>
+        </w:rPr>
+        <w:lastRenderedPageBreak/>
+        <w:drawing>
+          <wp:inline distT="0" distB="0" distL="0" distR="0" wp14:anchorId="12C2312F" wp14:editId="411F0F50">
+            <wp:extent cx="5595620" cy="2367915"/>
+            <wp:effectExtent l="0" t="0" r="5080" b="0"/>
+            <wp:docPr id="10" name="Imagen 10" descr="D:\Sprint final\nuevas capturas\033.PNG"/>
+            <wp:cNvGraphicFramePr>
+              <a:graphicFrameLocks xmlns:a="http://schemas.openxmlformats.org/drawingml/2006/main" noChangeAspect="1"/>
+            </wp:cNvGraphicFramePr>
+            <a:graphic xmlns:a="http://schemas.openxmlformats.org/drawingml/2006/main">
+              <a:graphicData uri="http://schemas.openxmlformats.org/drawingml/2006/picture">
+                <pic:pic xmlns:pic="http://schemas.openxmlformats.org/drawingml/2006/picture">
+                  <pic:nvPicPr>
+                    <pic:cNvPr id="0" name="Picture 9" descr="D:\Sprint final\nuevas capturas\033.PNG"/>
+                    <pic:cNvPicPr>
+                      <a:picLocks noChangeAspect="1" noChangeArrowheads="1"/>
+                    </pic:cNvPicPr>
+                  </pic:nvPicPr>
+                  <pic:blipFill>
+                    <a:blip r:embed="rId19" cstate="print">
+                      <a:extLst>
+                        <a:ext uri="{28A0092B-C50C-407E-A947-70E740481C1C}">
+                          <a14:useLocalDpi xmlns:a14="http://schemas.microsoft.com/office/drawing/2010/main" val="0"/>
+                        </a:ext>
+                      </a:extLst>
+                    </a:blip>
+                    <a:srcRect/>
+                    <a:stretch>
+                      <a:fillRect/>
+                    </a:stretch>
+                  </pic:blipFill>
+                  <pic:spPr bwMode="auto">
+                    <a:xfrm>
+                      <a:off x="0" y="0"/>
+                      <a:ext cx="5595620" cy="2367915"/>
+                    </a:xfrm>
+                    <a:prstGeom prst="rect">
+                      <a:avLst/>
+                    </a:prstGeom>
+                    <a:noFill/>
+                    <a:ln>
+                      <a:noFill/>
+                    </a:ln>
+                  </pic:spPr>
+                </pic:pic>
+              </a:graphicData>
+            </a:graphic>
+          </wp:inline>
+        </w:drawing>
+      </w:r>
+    </w:p>
+    <w:p>
+      <w:r>
+        <w:t>Nuevo estado del proyecto:</w:t>
+      </w:r>
+    </w:p>
+    <w:p>
+      <w:pPr>
+        <w:jc w:val="center"/>
+      </w:pPr>
+      <w:r>
+        <w:rPr>
+          <w:noProof/>
+          <w:lang w:eastAsia="ja-JP"/>
+        </w:rPr>
+        <w:drawing>
+          <wp:inline distT="0" distB="0" distL="0" distR="0" wp14:anchorId="5B0C9CB8" wp14:editId="31901406">
+            <wp:extent cx="2291684" cy="3207224"/>
+            <wp:effectExtent l="0" t="0" r="0" b="0"/>
+            <wp:docPr id="11" name="Imagen 11" descr="D:\Sprint final\nuevas capturas\034.PNG"/>
+            <wp:cNvGraphicFramePr>
+              <a:graphicFrameLocks xmlns:a="http://schemas.openxmlformats.org/drawingml/2006/main" noChangeAspect="1"/>
+            </wp:cNvGraphicFramePr>
+            <a:graphic xmlns:a="http://schemas.openxmlformats.org/drawingml/2006/main">
+              <a:graphicData uri="http://schemas.openxmlformats.org/drawingml/2006/picture">
+                <pic:pic xmlns:pic="http://schemas.openxmlformats.org/drawingml/2006/picture">
+                  <pic:nvPicPr>
+                    <pic:cNvPr id="0" name="Picture 10" descr="D:\Sprint final\nuevas capturas\034.PNG"/>
+                    <pic:cNvPicPr>
+                      <a:picLocks noChangeAspect="1" noChangeArrowheads="1"/>
+                    </pic:cNvPicPr>
+                  </pic:nvPicPr>
+                  <pic:blipFill>
+                    <a:blip r:embed="rId20">
+                      <a:extLst>
+                        <a:ext uri="{28A0092B-C50C-407E-A947-70E740481C1C}">
+                          <a14:useLocalDpi xmlns:a14="http://schemas.microsoft.com/office/drawing/2010/main" val="0"/>
+                        </a:ext>
+                      </a:extLst>
+                    </a:blip>
+                    <a:srcRect/>
+                    <a:stretch>
+                      <a:fillRect/>
+                    </a:stretch>
+                  </pic:blipFill>
+                  <pic:spPr bwMode="auto">
+                    <a:xfrm>
+                      <a:off x="0" y="0"/>
+                      <a:ext cx="2294892" cy="3211714"/>
+                    </a:xfrm>
+                    <a:prstGeom prst="rect">
+                      <a:avLst/>
+                    </a:prstGeom>
+                    <a:noFill/>
+                    <a:ln>
+                      <a:noFill/>
+                    </a:ln>
+                  </pic:spPr>
+                </pic:pic>
+              </a:graphicData>
+            </a:graphic>
+          </wp:inline>
+        </w:drawing>
+      </w:r>
+    </w:p>
+    <w:p>
+      <w:r>
+        <w:t>-Borrar p</w:t>
+      </w:r>
+      <w:r>
+        <w:t>royecto</w:t>
+      </w:r>
+      <w:r>
+        <w:t>s</w:t>
+      </w:r>
+    </w:p>
+    <w:p>
+      <w:r>
+        <w:t>Vista de proyectos antes de la eliminación de uno de ellos:</w:t>
+      </w:r>
+    </w:p>
+    <w:p>
+      <w:pPr>
+        <w:jc w:val="center"/>
+      </w:pPr>
+      <w:r>
+        <w:rPr>
+          <w:noProof/>
+          <w:lang w:eastAsia="ja-JP"/>
+        </w:rPr>
+        <w:lastRenderedPageBreak/>
+        <w:drawing>
+          <wp:inline distT="0" distB="0" distL="0" distR="0" wp14:anchorId="6E494EB2" wp14:editId="0D2AF1B0">
+            <wp:extent cx="4783540" cy="2295535"/>
+            <wp:effectExtent l="0" t="0" r="0" b="0"/>
+            <wp:docPr id="12" name="Imagen 12" descr="D:\Sprint final\nuevas capturas\040.PNG"/>
+            <wp:cNvGraphicFramePr>
+              <a:graphicFrameLocks xmlns:a="http://schemas.openxmlformats.org/drawingml/2006/main" noChangeAspect="1"/>
+            </wp:cNvGraphicFramePr>
+            <a:graphic xmlns:a="http://schemas.openxmlformats.org/drawingml/2006/main">
+              <a:graphicData uri="http://schemas.openxmlformats.org/drawingml/2006/picture">
+                <pic:pic xmlns:pic="http://schemas.openxmlformats.org/drawingml/2006/picture">
+                  <pic:nvPicPr>
+                    <pic:cNvPr id="0" name="Picture 11" descr="D:\Sprint final\nuevas capturas\040.PNG"/>
+                    <pic:cNvPicPr>
+                      <a:picLocks noChangeAspect="1" noChangeArrowheads="1"/>
+                    </pic:cNvPicPr>
+                  </pic:nvPicPr>
+                  <pic:blipFill>
+                    <a:blip r:embed="rId21" cstate="print">
+                      <a:extLst>
+                        <a:ext uri="{28A0092B-C50C-407E-A947-70E740481C1C}">
+                          <a14:useLocalDpi xmlns:a14="http://schemas.microsoft.com/office/drawing/2010/main" val="0"/>
+                        </a:ext>
+                      </a:extLst>
+                    </a:blip>
+                    <a:srcRect/>
+                    <a:stretch>
+                      <a:fillRect/>
+                    </a:stretch>
+                  </pic:blipFill>
+                  <pic:spPr bwMode="auto">
+                    <a:xfrm>
+                      <a:off x="0" y="0"/>
+                      <a:ext cx="4788297" cy="2297818"/>
+                    </a:xfrm>
+                    <a:prstGeom prst="rect">
+                      <a:avLst/>
+                    </a:prstGeom>
+                    <a:noFill/>
+                    <a:ln>
+                      <a:noFill/>
+                    </a:ln>
+                  </pic:spPr>
+                </pic:pic>
+              </a:graphicData>
+            </a:graphic>
+          </wp:inline>
+        </w:drawing>
+      </w:r>
+    </w:p>
+    <w:p>
+      <w:r>
+        <w:t>Proceso de eliminación:</w:t>
+      </w:r>
+    </w:p>
+    <w:p>
+      <w:r>
+        <w:rPr>
+          <w:noProof/>
+          <w:lang w:eastAsia="ja-JP"/>
+        </w:rPr>
+        <w:drawing>
+          <wp:inline distT="0" distB="0" distL="0" distR="0" wp14:anchorId="63B2BB1F" wp14:editId="22281254">
+            <wp:extent cx="5602605" cy="2640965"/>
+            <wp:effectExtent l="0" t="0" r="0" b="6985"/>
+            <wp:docPr id="13" name="Imagen 13" descr="D:\Sprint final\nuevas capturas\041.PNG"/>
+            <wp:cNvGraphicFramePr>
+              <a:graphicFrameLocks xmlns:a="http://schemas.openxmlformats.org/drawingml/2006/main" noChangeAspect="1"/>
+            </wp:cNvGraphicFramePr>
+            <a:graphic xmlns:a="http://schemas.openxmlformats.org/drawingml/2006/main">
+              <a:graphicData uri="http://schemas.openxmlformats.org/drawingml/2006/picture">
+                <pic:pic xmlns:pic="http://schemas.openxmlformats.org/drawingml/2006/picture">
+                  <pic:nvPicPr>
+                    <pic:cNvPr id="0" name="Picture 12" descr="D:\Sprint final\nuevas capturas\041.PNG"/>
+                    <pic:cNvPicPr>
+                      <a:picLocks noChangeAspect="1" noChangeArrowheads="1"/>
+                    </pic:cNvPicPr>
+                  </pic:nvPicPr>
+                  <pic:blipFill>
+                    <a:blip r:embed="rId22" cstate="print">
+                      <a:extLst>
+                        <a:ext uri="{28A0092B-C50C-407E-A947-70E740481C1C}">
+                          <a14:useLocalDpi xmlns:a14="http://schemas.microsoft.com/office/drawing/2010/main" val="0"/>
+                        </a:ext>
+                      </a:extLst>
+                    </a:blip>
+                    <a:srcRect/>
+                    <a:stretch>
+                      <a:fillRect/>
+                    </a:stretch>
+                  </pic:blipFill>
+                  <pic:spPr bwMode="auto">
+                    <a:xfrm>
+                      <a:off x="0" y="0"/>
+                      <a:ext cx="5602605" cy="2640965"/>
+                    </a:xfrm>
+                    <a:prstGeom prst="rect">
+                      <a:avLst/>
+                    </a:prstGeom>
+                    <a:noFill/>
+                    <a:ln>
+                      <a:noFill/>
+                    </a:ln>
+                  </pic:spPr>
+                </pic:pic>
+              </a:graphicData>
+            </a:graphic>
+          </wp:inline>
+        </w:drawing>
+      </w:r>
+    </w:p>
+    <w:p>
+      <w:r>
+        <w:t>Vista de proyectos después de la eliminación. Ya no está el proyecto 02:</w:t>
+      </w:r>
+    </w:p>
+    <w:p>
+      <w:pPr>
+        <w:jc w:val="center"/>
+      </w:pPr>
+      <w:r>
+        <w:rPr>
+          <w:noProof/>
+          <w:lang w:eastAsia="ja-JP"/>
+        </w:rPr>
+        <w:drawing>
+          <wp:inline distT="0" distB="0" distL="0" distR="0" wp14:anchorId="29E6B3E8" wp14:editId="5C53F9AD">
+            <wp:extent cx="4940490" cy="2328856"/>
+            <wp:effectExtent l="0" t="0" r="0" b="0"/>
+            <wp:docPr id="14" name="Imagen 14" descr="D:\Sprint final\nuevas capturas\042.PNG"/>
+            <wp:cNvGraphicFramePr>
+              <a:graphicFrameLocks xmlns:a="http://schemas.openxmlformats.org/drawingml/2006/main" noChangeAspect="1"/>
+            </wp:cNvGraphicFramePr>
+            <a:graphic xmlns:a="http://schemas.openxmlformats.org/drawingml/2006/main">
+              <a:graphicData uri="http://schemas.openxmlformats.org/drawingml/2006/picture">
+                <pic:pic xmlns:pic="http://schemas.openxmlformats.org/drawingml/2006/picture">
+                  <pic:nvPicPr>
+                    <pic:cNvPr id="0" name="Picture 13" descr="D:\Sprint final\nuevas capturas\042.PNG"/>
+                    <pic:cNvPicPr>
+                      <a:picLocks noChangeAspect="1" noChangeArrowheads="1"/>
+                    </pic:cNvPicPr>
+                  </pic:nvPicPr>
+                  <pic:blipFill>
+                    <a:blip r:embed="rId23" cstate="print">
+                      <a:extLst>
+                        <a:ext uri="{28A0092B-C50C-407E-A947-70E740481C1C}">
+                          <a14:useLocalDpi xmlns:a14="http://schemas.microsoft.com/office/drawing/2010/main" val="0"/>
+                        </a:ext>
+                      </a:extLst>
+                    </a:blip>
+                    <a:srcRect/>
+                    <a:stretch>
+                      <a:fillRect/>
+                    </a:stretch>
+                  </pic:blipFill>
+                  <pic:spPr bwMode="auto">
+                    <a:xfrm>
+                      <a:off x="0" y="0"/>
+                      <a:ext cx="4940720" cy="2328964"/>
+                    </a:xfrm>
+                    <a:prstGeom prst="rect">
+                      <a:avLst/>
+                    </a:prstGeom>
+                    <a:noFill/>
+                    <a:ln>
+                      <a:noFill/>
+                    </a:ln>
+                  </pic:spPr>
+                </pic:pic>
+              </a:graphicData>
+            </a:graphic>
+          </wp:inline>
+        </w:drawing>
+      </w:r>
+    </w:p>
+    <w:p>
+      <w:r>
+        <w:lastRenderedPageBreak/>
+        <w:t>-A</w:t>
+      </w:r>
+      <w:r>
+        <w:t>dicionar integrantes a los proyectos de investigación</w:t>
+      </w:r>
+      <w:r>
+        <w:t>.</w:t>
+      </w:r>
+    </w:p>
+    <w:p>
+      <w:r>
+        <w:t>La adición se puede hacer desde el formulario de nuevo proyecto o d</w:t>
+      </w:r>
+      <w:r>
+        <w:t>esde el de edición de proyecto.</w:t>
+      </w:r>
+    </w:p>
+    <w:p>
+      <w:r>
+        <w:t>Proyecto al que se le adicionarán integrantes:</w:t>
+      </w:r>
+    </w:p>
+    <w:p>
+      <w:pPr>
+        <w:jc w:val="center"/>
+      </w:pPr>
+      <w:r>
+        <w:rPr>
+          <w:noProof/>
+          <w:lang w:eastAsia="ja-JP"/>
+        </w:rPr>
+        <w:drawing>
+          <wp:inline distT="0" distB="0" distL="0" distR="0" wp14:anchorId="13005086" wp14:editId="5749E774">
+            <wp:extent cx="2201903" cy="2763672"/>
+            <wp:effectExtent l="0" t="0" r="8255" b="0"/>
+            <wp:docPr id="15" name="Imagen 15" descr="D:\Sprint final\nuevas capturas\050.PNG"/>
+            <wp:cNvGraphicFramePr>
+              <a:graphicFrameLocks xmlns:a="http://schemas.openxmlformats.org/drawingml/2006/main" noChangeAspect="1"/>
+            </wp:cNvGraphicFramePr>
+            <a:graphic xmlns:a="http://schemas.openxmlformats.org/drawingml/2006/main">
+              <a:graphicData uri="http://schemas.openxmlformats.org/drawingml/2006/picture">
+                <pic:pic xmlns:pic="http://schemas.openxmlformats.org/drawingml/2006/picture">
+                  <pic:nvPicPr>
+                    <pic:cNvPr id="0" name="Picture 14" descr="D:\Sprint final\nuevas capturas\050.PNG"/>
+                    <pic:cNvPicPr>
+                      <a:picLocks noChangeAspect="1" noChangeArrowheads="1"/>
+                    </pic:cNvPicPr>
+                  </pic:nvPicPr>
+                  <pic:blipFill>
+                    <a:blip r:embed="rId24">
+                      <a:extLst>
+                        <a:ext uri="{28A0092B-C50C-407E-A947-70E740481C1C}">
+                          <a14:useLocalDpi xmlns:a14="http://schemas.microsoft.com/office/drawing/2010/main" val="0"/>
+                        </a:ext>
+                      </a:extLst>
+                    </a:blip>
+                    <a:srcRect/>
+                    <a:stretch>
+                      <a:fillRect/>
+                    </a:stretch>
+                  </pic:blipFill>
+                  <pic:spPr bwMode="auto">
+                    <a:xfrm>
+                      <a:off x="0" y="0"/>
+                      <a:ext cx="2203556" cy="2765747"/>
+                    </a:xfrm>
+                    <a:prstGeom prst="rect">
+                      <a:avLst/>
+                    </a:prstGeom>
+                    <a:noFill/>
+                    <a:ln>
+                      <a:noFill/>
+                    </a:ln>
+                  </pic:spPr>
+                </pic:pic>
+              </a:graphicData>
+            </a:graphic>
+          </wp:inline>
+        </w:drawing>
+      </w:r>
+    </w:p>
+    <w:p>
+      <w:r>
+        <w:t>Proceso de adición de integrantes:</w:t>
+      </w:r>
+    </w:p>
+    <w:p>
+      <w:pPr>
+        <w:jc w:val="center"/>
+      </w:pPr>
+      <w:r>
+        <w:rPr>
+          <w:noProof/>
+          <w:lang w:eastAsia="ja-JP"/>
+        </w:rPr>
+        <w:drawing>
+          <wp:inline distT="0" distB="0" distL="0" distR="0" wp14:anchorId="27BB428A" wp14:editId="4949F260">
+            <wp:extent cx="4374108" cy="2170960"/>
+            <wp:effectExtent l="0" t="0" r="7620" b="1270"/>
+            <wp:docPr id="16" name="Imagen 16" descr="D:\Sprint final\nuevas capturas\051.PNG"/>
+            <wp:cNvGraphicFramePr>
+              <a:graphicFrameLocks xmlns:a="http://schemas.openxmlformats.org/drawingml/2006/main" noChangeAspect="1"/>
+            </wp:cNvGraphicFramePr>
+            <a:graphic xmlns:a="http://schemas.openxmlformats.org/drawingml/2006/main">
+              <a:graphicData uri="http://schemas.openxmlformats.org/drawingml/2006/picture">
+                <pic:pic xmlns:pic="http://schemas.openxmlformats.org/drawingml/2006/picture">
+                  <pic:nvPicPr>
+                    <pic:cNvPr id="0" name="Picture 15" descr="D:\Sprint final\nuevas capturas\051.PNG"/>
+                    <pic:cNvPicPr>
+                      <a:picLocks noChangeAspect="1" noChangeArrowheads="1"/>
+                    </pic:cNvPicPr>
+                  </pic:nvPicPr>
+                  <pic:blipFill>
+                    <a:blip r:embed="rId25">
+                      <a:extLst>
+                        <a:ext uri="{28A0092B-C50C-407E-A947-70E740481C1C}">
+                          <a14:useLocalDpi xmlns:a14="http://schemas.microsoft.com/office/drawing/2010/main" val="0"/>
+                        </a:ext>
+                      </a:extLst>
+                    </a:blip>
+                    <a:srcRect/>
+                    <a:stretch>
+                      <a:fillRect/>
+                    </a:stretch>
+                  </pic:blipFill>
+                  <pic:spPr bwMode="auto">
+                    <a:xfrm>
+                      <a:off x="0" y="0"/>
+                      <a:ext cx="4373894" cy="2170854"/>
+                    </a:xfrm>
+                    <a:prstGeom prst="rect">
+                      <a:avLst/>
+                    </a:prstGeom>
+                    <a:noFill/>
+                    <a:ln>
+                      <a:noFill/>
+                    </a:ln>
+                  </pic:spPr>
+                </pic:pic>
+              </a:graphicData>
+            </a:graphic>
+          </wp:inline>
+        </w:drawing>
+      </w:r>
+    </w:p>
+    <w:p>
+      <w:r>
+        <w:t>Integrantes agregados desde el formulario:</w:t>
+      </w:r>
+    </w:p>
+    <w:p>
+      <w:pPr>
+        <w:jc w:val="center"/>
+      </w:pPr>
+      <w:r>
+        <w:rPr>
+          <w:noProof/>
+          <w:lang w:eastAsia="ja-JP"/>
+        </w:rPr>
+        <w:lastRenderedPageBreak/>
+        <w:drawing>
+          <wp:inline distT="0" distB="0" distL="0" distR="0" wp14:anchorId="6ADAE5DB" wp14:editId="68601F1D">
+            <wp:extent cx="4415051" cy="2879056"/>
+            <wp:effectExtent l="0" t="0" r="5080" b="0"/>
+            <wp:docPr id="17" name="Imagen 17" descr="D:\Sprint final\nuevas capturas\052.PNG"/>
+            <wp:cNvGraphicFramePr>
+              <a:graphicFrameLocks xmlns:a="http://schemas.openxmlformats.org/drawingml/2006/main" noChangeAspect="1"/>
+            </wp:cNvGraphicFramePr>
+            <a:graphic xmlns:a="http://schemas.openxmlformats.org/drawingml/2006/main">
+              <a:graphicData uri="http://schemas.openxmlformats.org/drawingml/2006/picture">
+                <pic:pic xmlns:pic="http://schemas.openxmlformats.org/drawingml/2006/picture">
+                  <pic:nvPicPr>
+                    <pic:cNvPr id="0" name="Picture 16" descr="D:\Sprint final\nuevas capturas\052.PNG"/>
+                    <pic:cNvPicPr>
+                      <a:picLocks noChangeAspect="1" noChangeArrowheads="1"/>
+                    </pic:cNvPicPr>
+                  </pic:nvPicPr>
+                  <pic:blipFill>
+                    <a:blip r:embed="rId26">
+                      <a:extLst>
+                        <a:ext uri="{28A0092B-C50C-407E-A947-70E740481C1C}">
+                          <a14:useLocalDpi xmlns:a14="http://schemas.microsoft.com/office/drawing/2010/main" val="0"/>
+                        </a:ext>
+                      </a:extLst>
+                    </a:blip>
+                    <a:srcRect/>
+                    <a:stretch>
+                      <a:fillRect/>
+                    </a:stretch>
+                  </pic:blipFill>
+                  <pic:spPr bwMode="auto">
+                    <a:xfrm>
+                      <a:off x="0" y="0"/>
+                      <a:ext cx="4415051" cy="2879056"/>
+                    </a:xfrm>
+                    <a:prstGeom prst="rect">
+                      <a:avLst/>
+                    </a:prstGeom>
+                    <a:noFill/>
+                    <a:ln>
+                      <a:noFill/>
+                    </a:ln>
+                  </pic:spPr>
+                </pic:pic>
+              </a:graphicData>
+            </a:graphic>
+          </wp:inline>
+        </w:drawing>
+      </w:r>
+    </w:p>
+    <w:p>
+      <w:r>
+        <w:t>Nuevo estado del proyecto después de guardar los cambios:</w:t>
+      </w:r>
+    </w:p>
+    <w:p>
+      <w:pPr>
+        <w:jc w:val="center"/>
+      </w:pPr>
+      <w:r>
+        <w:rPr>
+          <w:noProof/>
+          <w:lang w:eastAsia="ja-JP"/>
+        </w:rPr>
+        <w:drawing>
+          <wp:inline distT="0" distB="0" distL="0" distR="0" wp14:anchorId="757C2023" wp14:editId="6AD960E5">
+            <wp:extent cx="2355702" cy="3350525"/>
+            <wp:effectExtent l="0" t="0" r="6985" b="2540"/>
+            <wp:docPr id="18" name="Imagen 18" descr="D:\Sprint final\nuevas capturas\053.PNG"/>
+            <wp:cNvGraphicFramePr>
+              <a:graphicFrameLocks xmlns:a="http://schemas.openxmlformats.org/drawingml/2006/main" noChangeAspect="1"/>
+            </wp:cNvGraphicFramePr>
+            <a:graphic xmlns:a="http://schemas.openxmlformats.org/drawingml/2006/main">
+              <a:graphicData uri="http://schemas.openxmlformats.org/drawingml/2006/picture">
+                <pic:pic xmlns:pic="http://schemas.openxmlformats.org/drawingml/2006/picture">
+                  <pic:nvPicPr>
+                    <pic:cNvPr id="0" name="Picture 17" descr="D:\Sprint final\nuevas capturas\053.PNG"/>
+                    <pic:cNvPicPr>
+                      <a:picLocks noChangeAspect="1" noChangeArrowheads="1"/>
+                    </pic:cNvPicPr>
+                  </pic:nvPicPr>
+                  <pic:blipFill>
+                    <a:blip r:embed="rId27">
+                      <a:extLst>
+                        <a:ext uri="{28A0092B-C50C-407E-A947-70E740481C1C}">
+                          <a14:useLocalDpi xmlns:a14="http://schemas.microsoft.com/office/drawing/2010/main" val="0"/>
+                        </a:ext>
+                      </a:extLst>
+                    </a:blip>
+                    <a:srcRect/>
+                    <a:stretch>
+                      <a:fillRect/>
+                    </a:stretch>
+                  </pic:blipFill>
+                  <pic:spPr bwMode="auto">
+                    <a:xfrm>
+                      <a:off x="0" y="0"/>
+                      <a:ext cx="2355785" cy="3350644"/>
+                    </a:xfrm>
+                    <a:prstGeom prst="rect">
+                      <a:avLst/>
+                    </a:prstGeom>
+                    <a:noFill/>
+                    <a:ln>
+                      <a:noFill/>
+                    </a:ln>
+                  </pic:spPr>
+                </pic:pic>
+              </a:graphicData>
+            </a:graphic>
+          </wp:inline>
+        </w:drawing>
+      </w:r>
+    </w:p>
     <w:sectPr>
       <w:pgSz w:w="12240" w:h="15840"/>
       <w:pgMar w:top="1417" w:right="1701" w:bottom="1417" w:left="1701" w:header="708" w:footer="708" w:gutter="0"/>
@@ -1655,8 +2814,8 @@
 </file>
 
 <file path=word/numbering.xml><?xml version="1.0" encoding="utf-8"?>
-<w:numbering xmlns:wpc="http://schemas.microsoft.com/office/word/2010/wordprocessingCanvas" xmlns:cx="http://schemas.microsoft.com/office/drawing/2014/chartex" xmlns:cx1="http://schemas.microsoft.com/office/drawing/2015/9/8/chartex" xmlns:cx2="http://schemas.microsoft.com/office/drawing/2015/10/21/chartex" xmlns:cx3="http://schemas.microsoft.com/office/drawing/2016/5/9/chartex" xmlns:cx4="http://schemas.microsoft.com/office/drawing/2016/5/10/chartex" xmlns:cx5="http://schemas.microsoft.com/office/drawing/2016/5/11/chartex" xmlns:cx6="http://schemas.microsoft.com/office/drawing/2016/5/12/chartex" xmlns:cx7="http://schemas.microsoft.com/office/drawing/2016/5/13/chartex" xmlns:cx8="http://schemas.microsoft.com/office/drawing/2016/5/14/chartex" xmlns:mc="http://schemas.openxmlformats.org/markup-compatibility/2006" xmlns:aink="http://schemas.microsoft.com/office/drawing/2016/ink" xmlns:am3d="http://schemas.microsoft.com/office/drawing/2017/model3d" xmlns:o="urn:schemas-microsoft-com:office:office" xmlns:r="http://schemas.openxmlformats.org/officeDocument/2006/relationships" xmlns:m="http://schemas.openxmlformats.org/officeDocument/2006/math" xmlns:v="urn:schemas-microsoft-com:vml" xmlns:wp14="http://schemas.microsoft.com/office/word/2010/wordprocessingDrawing" xmlns:wp="http://schemas.openxmlformats.org/drawingml/2006/wordprocessingDrawing" xmlns:w10="urn:schemas-microsoft-com:office:word" xmlns:w="http://schemas.openxmlformats.org/wordprocessingml/2006/main" xmlns:w14="http://schemas.microsoft.com/office/word/2010/wordml" xmlns:w15="http://schemas.microsoft.com/office/word/2012/wordml" xmlns:w16cex="http://schemas.microsoft.com/office/word/2018/wordml/cex" xmlns:w16cid="http://schemas.microsoft.com/office/word/2016/wordml/cid" xmlns:w16="http://schemas.microsoft.com/office/word/2018/wordml" xmlns:w16sdtdh="http://schemas.microsoft.com/office/word/2020/wordml/sdtdatahash" xmlns:w16se="http://schemas.microsoft.com/office/word/2015/wordml/symex" xmlns:wpg="http://schemas.microsoft.com/office/word/2010/wordprocessingGroup" xmlns:wpi="http://schemas.microsoft.com/office/word/2010/wordprocessingInk" xmlns:wne="http://schemas.microsoft.com/office/word/2006/wordml" xmlns:wps="http://schemas.microsoft.com/office/word/2010/wordprocessingShape" mc:Ignorable="w14 w15 w16se w16cid w16 w16cex w16sdtdh wp14">
-  <w:abstractNum w:abstractNumId="0" w15:restartNumberingAfterBreak="0">
+<w:numbering xmlns:wpc="http://schemas.microsoft.com/office/word/2010/wordprocessingCanvas" xmlns:mc="http://schemas.openxmlformats.org/markup-compatibility/2006" xmlns:o="urn:schemas-microsoft-com:office:office" xmlns:r="http://schemas.openxmlformats.org/officeDocument/2006/relationships" xmlns:m="http://schemas.openxmlformats.org/officeDocument/2006/math" xmlns:v="urn:schemas-microsoft-com:vml" xmlns:wp14="http://schemas.microsoft.com/office/word/2010/wordprocessingDrawing" xmlns:wp="http://schemas.openxmlformats.org/drawingml/2006/wordprocessingDrawing" xmlns:w10="urn:schemas-microsoft-com:office:word" xmlns:w="http://schemas.openxmlformats.org/wordprocessingml/2006/main" xmlns:w14="http://schemas.microsoft.com/office/word/2010/wordml" xmlns:wpg="http://schemas.microsoft.com/office/word/2010/wordprocessingGroup" xmlns:wpi="http://schemas.microsoft.com/office/word/2010/wordprocessingInk" xmlns:wne="http://schemas.microsoft.com/office/word/2006/wordml" xmlns:wps="http://schemas.microsoft.com/office/word/2010/wordprocessingShape" mc:Ignorable="w14 wp14">
+  <w:abstractNum w:abstractNumId="0">
     <w:nsid w:val="418A1ACF"/>
     <w:multiLevelType w:val="multilevel"/>
     <w:tmpl w:val="54E8BAFC"/>
@@ -1805,7 +2964,7 @@
       </w:rPr>
     </w:lvl>
   </w:abstractNum>
-  <w:abstractNum w:abstractNumId="1" w15:restartNumberingAfterBreak="0">
+  <w:abstractNum w:abstractNumId="1">
     <w:nsid w:val="647F2DE8"/>
     <w:multiLevelType w:val="hybridMultilevel"/>
     <w:tmpl w:val="23247368"/>
@@ -1896,15 +3055,6 @@
   </w:abstractNum>
   <w:num w:numId="1">
     <w:abstractNumId w:val="0"/>
-    <w:lvlOverride w:ilvl="0"/>
-    <w:lvlOverride w:ilvl="1"/>
-    <w:lvlOverride w:ilvl="2"/>
-    <w:lvlOverride w:ilvl="3"/>
-    <w:lvlOverride w:ilvl="4"/>
-    <w:lvlOverride w:ilvl="5"/>
-    <w:lvlOverride w:ilvl="6"/>
-    <w:lvlOverride w:ilvl="7"/>
-    <w:lvlOverride w:ilvl="8"/>
   </w:num>
   <w:num w:numId="2">
     <w:abstractNumId w:val="1"/>
@@ -1940,7 +3090,7 @@
 </file>
 
 <file path=word/styles.xml><?xml version="1.0" encoding="utf-8"?>
-<w:styles xmlns:mc="http://schemas.openxmlformats.org/markup-compatibility/2006" xmlns:r="http://schemas.openxmlformats.org/officeDocument/2006/relationships" xmlns:w="http://schemas.openxmlformats.org/wordprocessingml/2006/main" xmlns:w14="http://schemas.microsoft.com/office/word/2010/wordml" xmlns:w15="http://schemas.microsoft.com/office/word/2012/wordml" xmlns:w16cex="http://schemas.microsoft.com/office/word/2018/wordml/cex" xmlns:w16cid="http://schemas.microsoft.com/office/word/2016/wordml/cid" xmlns:w16="http://schemas.microsoft.com/office/word/2018/wordml" xmlns:w16sdtdh="http://schemas.microsoft.com/office/word/2020/wordml/sdtdatahash" xmlns:w16se="http://schemas.microsoft.com/office/word/2015/wordml/symex" mc:Ignorable="w14 w15 w16se w16cid w16 w16cex w16sdtdh">
+<w:styles xmlns:mc="http://schemas.openxmlformats.org/markup-compatibility/2006" xmlns:r="http://schemas.openxmlformats.org/officeDocument/2006/relationships" xmlns:w="http://schemas.openxmlformats.org/wordprocessingml/2006/main" xmlns:w14="http://schemas.microsoft.com/office/word/2010/wordml" mc:Ignorable="w14">
   <w:docDefaults>
     <w:rPrDefault>
       <w:rPr>
@@ -1956,383 +3106,144 @@
       </w:pPr>
     </w:pPrDefault>
   </w:docDefaults>
-  <w:latentStyles w:defLockedState="0" w:defUIPriority="99" w:defSemiHidden="0" w:defUnhideWhenUsed="0" w:defQFormat="0" w:count="376">
-    <w:lsdException w:name="Normal" w:uiPriority="0" w:qFormat="1"/>
-    <w:lsdException w:name="heading 1" w:uiPriority="9" w:qFormat="1"/>
-    <w:lsdException w:name="heading 2" w:semiHidden="1" w:uiPriority="9" w:unhideWhenUsed="1" w:qFormat="1"/>
-    <w:lsdException w:name="heading 3" w:semiHidden="1" w:uiPriority="9" w:unhideWhenUsed="1" w:qFormat="1"/>
-    <w:lsdException w:name="heading 4" w:semiHidden="1" w:uiPriority="9" w:unhideWhenUsed="1" w:qFormat="1"/>
-    <w:lsdException w:name="heading 5" w:semiHidden="1" w:uiPriority="9" w:unhideWhenUsed="1" w:qFormat="1"/>
-    <w:lsdException w:name="heading 6" w:semiHidden="1" w:uiPriority="9" w:unhideWhenUsed="1" w:qFormat="1"/>
-    <w:lsdException w:name="heading 7" w:semiHidden="1" w:uiPriority="9" w:unhideWhenUsed="1" w:qFormat="1"/>
-    <w:lsdException w:name="heading 8" w:semiHidden="1" w:uiPriority="9" w:unhideWhenUsed="1" w:qFormat="1"/>
-    <w:lsdException w:name="heading 9" w:semiHidden="1" w:uiPriority="9" w:unhideWhenUsed="1" w:qFormat="1"/>
-    <w:lsdException w:name="index 1" w:semiHidden="1" w:unhideWhenUsed="1"/>
-    <w:lsdException w:name="index 2" w:semiHidden="1" w:unhideWhenUsed="1"/>
-    <w:lsdException w:name="index 3" w:semiHidden="1" w:unhideWhenUsed="1"/>
-    <w:lsdException w:name="index 4" w:semiHidden="1" w:unhideWhenUsed="1"/>
-    <w:lsdException w:name="index 5" w:semiHidden="1" w:unhideWhenUsed="1"/>
-    <w:lsdException w:name="index 6" w:semiHidden="1" w:unhideWhenUsed="1"/>
-    <w:lsdException w:name="index 7" w:semiHidden="1" w:unhideWhenUsed="1"/>
-    <w:lsdException w:name="index 8" w:semiHidden="1" w:unhideWhenUsed="1"/>
-    <w:lsdException w:name="index 9" w:semiHidden="1" w:unhideWhenUsed="1"/>
-    <w:lsdException w:name="toc 1" w:semiHidden="1" w:uiPriority="39" w:unhideWhenUsed="1"/>
-    <w:lsdException w:name="toc 2" w:semiHidden="1" w:uiPriority="39" w:unhideWhenUsed="1"/>
-    <w:lsdException w:name="toc 3" w:semiHidden="1" w:uiPriority="39" w:unhideWhenUsed="1"/>
-    <w:lsdException w:name="toc 4" w:semiHidden="1" w:uiPriority="39" w:unhideWhenUsed="1"/>
-    <w:lsdException w:name="toc 5" w:semiHidden="1" w:uiPriority="39" w:unhideWhenUsed="1"/>
-    <w:lsdException w:name="toc 6" w:semiHidden="1" w:uiPriority="39" w:unhideWhenUsed="1"/>
-    <w:lsdException w:name="toc 7" w:semiHidden="1" w:uiPriority="39" w:unhideWhenUsed="1"/>
-    <w:lsdException w:name="toc 8" w:semiHidden="1" w:uiPriority="39" w:unhideWhenUsed="1"/>
-    <w:lsdException w:name="toc 9" w:semiHidden="1" w:uiPriority="39" w:unhideWhenUsed="1"/>
-    <w:lsdException w:name="Normal Indent" w:semiHidden="1" w:unhideWhenUsed="1"/>
-    <w:lsdException w:name="footnote text" w:semiHidden="1" w:unhideWhenUsed="1"/>
-    <w:lsdException w:name="annotation text" w:semiHidden="1" w:unhideWhenUsed="1"/>
-    <w:lsdException w:name="header" w:semiHidden="1" w:unhideWhenUsed="1"/>
-    <w:lsdException w:name="footer" w:semiHidden="1" w:unhideWhenUsed="1"/>
-    <w:lsdException w:name="index heading" w:semiHidden="1" w:unhideWhenUsed="1"/>
-    <w:lsdException w:name="caption" w:semiHidden="1" w:uiPriority="35" w:unhideWhenUsed="1" w:qFormat="1"/>
-    <w:lsdException w:name="table of figures" w:semiHidden="1" w:unhideWhenUsed="1"/>
-    <w:lsdException w:name="envelope address" w:semiHidden="1" w:unhideWhenUsed="1"/>
-    <w:lsdException w:name="envelope return" w:semiHidden="1" w:unhideWhenUsed="1"/>
-    <w:lsdException w:name="footnote reference" w:semiHidden="1" w:unhideWhenUsed="1"/>
-    <w:lsdException w:name="annotation reference" w:semiHidden="1" w:unhideWhenUsed="1"/>
-    <w:lsdException w:name="line number" w:semiHidden="1" w:unhideWhenUsed="1"/>
-    <w:lsdException w:name="page number" w:semiHidden="1" w:unhideWhenUsed="1"/>
-    <w:lsdException w:name="endnote reference" w:semiHidden="1" w:unhideWhenUsed="1"/>
-    <w:lsdException w:name="endnote text" w:semiHidden="1" w:unhideWhenUsed="1"/>
-    <w:lsdException w:name="table of authorities" w:semiHidden="1" w:unhideWhenUsed="1"/>
-    <w:lsdException w:name="macro" w:semiHidden="1" w:unhideWhenUsed="1"/>
-    <w:lsdException w:name="toa heading" w:semiHidden="1" w:unhideWhenUsed="1"/>
-    <w:lsdException w:name="List" w:semiHidden="1" w:unhideWhenUsed="1"/>
-    <w:lsdException w:name="List Bullet" w:semiHidden="1" w:unhideWhenUsed="1"/>
-    <w:lsdException w:name="List Number" w:semiHidden="1" w:unhideWhenUsed="1"/>
-    <w:lsdException w:name="List 2" w:semiHidden="1" w:unhideWhenUsed="1"/>
-    <w:lsdException w:name="List 3" w:semiHidden="1" w:unhideWhenUsed="1"/>
-    <w:lsdException w:name="List 4" w:semiHidden="1" w:unhideWhenUsed="1"/>
-    <w:lsdException w:name="List 5" w:semiHidden="1" w:unhideWhenUsed="1"/>
-    <w:lsdException w:name="List Bullet 2" w:semiHidden="1" w:unhideWhenUsed="1"/>
-    <w:lsdException w:name="List Bullet 3" w:semiHidden="1" w:unhideWhenUsed="1"/>
-    <w:lsdException w:name="List Bullet 4" w:semiHidden="1" w:unhideWhenUsed="1"/>
-    <w:lsdException w:name="List Bullet 5" w:semiHidden="1" w:unhideWhenUsed="1"/>
-    <w:lsdException w:name="List Number 2" w:semiHidden="1" w:unhideWhenUsed="1"/>
-    <w:lsdException w:name="List Number 3" w:semiHidden="1" w:unhideWhenUsed="1"/>
-    <w:lsdException w:name="List Number 4" w:semiHidden="1" w:unhideWhenUsed="1"/>
-    <w:lsdException w:name="List Number 5" w:semiHidden="1" w:unhideWhenUsed="1"/>
-    <w:lsdException w:name="Title" w:uiPriority="10" w:qFormat="1"/>
-    <w:lsdException w:name="Closing" w:semiHidden="1" w:unhideWhenUsed="1"/>
-    <w:lsdException w:name="Signature" w:semiHidden="1" w:unhideWhenUsed="1"/>
-    <w:lsdException w:name="Default Paragraph Font" w:semiHidden="1" w:uiPriority="1" w:unhideWhenUsed="1"/>
-    <w:lsdException w:name="Body Text" w:semiHidden="1" w:unhideWhenUsed="1"/>
-    <w:lsdException w:name="Body Text Indent" w:semiHidden="1" w:unhideWhenUsed="1"/>
-    <w:lsdException w:name="List Continue" w:semiHidden="1" w:unhideWhenUsed="1"/>
-    <w:lsdException w:name="List Continue 2" w:semiHidden="1" w:unhideWhenUsed="1"/>
-    <w:lsdException w:name="List Continue 3" w:semiHidden="1" w:unhideWhenUsed="1"/>
-    <w:lsdException w:name="List Continue 4" w:semiHidden="1" w:unhideWhenUsed="1"/>
-    <w:lsdException w:name="List Continue 5" w:semiHidden="1" w:unhideWhenUsed="1"/>
-    <w:lsdException w:name="Message Header" w:semiHidden="1" w:unhideWhenUsed="1"/>
-    <w:lsdException w:name="Subtitle" w:uiPriority="11" w:qFormat="1"/>
-    <w:lsdException w:name="Salutation" w:semiHidden="1" w:unhideWhenUsed="1"/>
-    <w:lsdException w:name="Date" w:semiHidden="1" w:unhideWhenUsed="1"/>
-    <w:lsdException w:name="Body Text First Indent" w:semiHidden="1" w:unhideWhenUsed="1"/>
-    <w:lsdException w:name="Body Text First Indent 2" w:semiHidden="1" w:unhideWhenUsed="1"/>
-    <w:lsdException w:name="Note Heading" w:semiHidden="1" w:unhideWhenUsed="1"/>
-    <w:lsdException w:name="Body Text 2" w:semiHidden="1" w:unhideWhenUsed="1"/>
-    <w:lsdException w:name="Body Text 3" w:semiHidden="1" w:unhideWhenUsed="1"/>
-    <w:lsdException w:name="Body Text Indent 2" w:semiHidden="1" w:unhideWhenUsed="1"/>
-    <w:lsdException w:name="Body Text Indent 3" w:semiHidden="1" w:unhideWhenUsed="1"/>
-    <w:lsdException w:name="Block Text" w:semiHidden="1" w:unhideWhenUsed="1"/>
-    <w:lsdException w:name="Hyperlink" w:semiHidden="1" w:unhideWhenUsed="1"/>
-    <w:lsdException w:name="FollowedHyperlink" w:semiHidden="1" w:unhideWhenUsed="1"/>
-    <w:lsdException w:name="Strong" w:uiPriority="22" w:qFormat="1"/>
-    <w:lsdException w:name="Emphasis" w:uiPriority="20" w:qFormat="1"/>
-    <w:lsdException w:name="Document Map" w:semiHidden="1" w:unhideWhenUsed="1"/>
-    <w:lsdException w:name="Plain Text" w:semiHidden="1" w:unhideWhenUsed="1"/>
-    <w:lsdException w:name="E-mail Signature" w:semiHidden="1" w:unhideWhenUsed="1"/>
-    <w:lsdException w:name="HTML Top of Form" w:semiHidden="1" w:unhideWhenUsed="1"/>
-    <w:lsdException w:name="HTML Bottom of Form" w:semiHidden="1" w:unhideWhenUsed="1"/>
-    <w:lsdException w:name="Normal (Web)" w:semiHidden="1" w:unhideWhenUsed="1"/>
-    <w:lsdException w:name="HTML Acronym" w:semiHidden="1" w:unhideWhenUsed="1"/>
-    <w:lsdException w:name="HTML Address" w:semiHidden="1" w:unhideWhenUsed="1"/>
-    <w:lsdException w:name="HTML Cite" w:semiHidden="1" w:unhideWhenUsed="1"/>
-    <w:lsdException w:name="HTML Code" w:semiHidden="1" w:unhideWhenUsed="1"/>
-    <w:lsdException w:name="HTML Definition" w:semiHidden="1" w:unhideWhenUsed="1"/>
-    <w:lsdException w:name="HTML Keyboard" w:semiHidden="1" w:unhideWhenUsed="1"/>
-    <w:lsdException w:name="HTML Preformatted" w:semiHidden="1" w:unhideWhenUsed="1"/>
-    <w:lsdException w:name="HTML Sample" w:semiHidden="1" w:unhideWhenUsed="1"/>
-    <w:lsdException w:name="HTML Typewriter" w:semiHidden="1" w:unhideWhenUsed="1"/>
-    <w:lsdException w:name="HTML Variable" w:semiHidden="1" w:unhideWhenUsed="1"/>
-    <w:lsdException w:name="Normal Table" w:semiHidden="1" w:unhideWhenUsed="1"/>
-    <w:lsdException w:name="annotation subject" w:semiHidden="1" w:unhideWhenUsed="1"/>
-    <w:lsdException w:name="No List" w:semiHidden="1" w:unhideWhenUsed="1"/>
-    <w:lsdException w:name="Outline List 1" w:semiHidden="1" w:unhideWhenUsed="1"/>
-    <w:lsdException w:name="Outline List 2" w:semiHidden="1" w:unhideWhenUsed="1"/>
-    <w:lsdException w:name="Outline List 3" w:semiHidden="1" w:unhideWhenUsed="1"/>
-    <w:lsdException w:name="Table Simple 1" w:semiHidden="1" w:unhideWhenUsed="1"/>
-    <w:lsdException w:name="Table Simple 2" w:semiHidden="1" w:unhideWhenUsed="1"/>
-    <w:lsdException w:name="Table Simple 3" w:semiHidden="1" w:unhideWhenUsed="1"/>
-    <w:lsdException w:name="Table Classic 1" w:semiHidden="1" w:unhideWhenUsed="1"/>
-    <w:lsdException w:name="Table Classic 2" w:semiHidden="1" w:unhideWhenUsed="1"/>
-    <w:lsdException w:name="Table Classic 3" w:semiHidden="1" w:unhideWhenUsed="1"/>
-    <w:lsdException w:name="Table Classic 4" w:semiHidden="1" w:unhideWhenUsed="1"/>
-    <w:lsdException w:name="Table Colorful 1" w:semiHidden="1" w:unhideWhenUsed="1"/>
-    <w:lsdException w:name="Table Colorful 2" w:semiHidden="1" w:unhideWhenUsed="1"/>
-    <w:lsdException w:name="Table Colorful 3" w:semiHidden="1" w:unhideWhenUsed="1"/>
-    <w:lsdException w:name="Table Columns 1" w:semiHidden="1" w:unhideWhenUsed="1"/>
-    <w:lsdException w:name="Table Columns 2" w:semiHidden="1" w:unhideWhenUsed="1"/>
-    <w:lsdException w:name="Table Columns 3" w:semiHidden="1" w:unhideWhenUsed="1"/>
-    <w:lsdException w:name="Table Columns 4" w:semiHidden="1" w:unhideWhenUsed="1"/>
-    <w:lsdException w:name="Table Columns 5" w:semiHidden="1" w:unhideWhenUsed="1"/>
-    <w:lsdException w:name="Table Grid 1" w:semiHidden="1" w:unhideWhenUsed="1"/>
-    <w:lsdException w:name="Table Grid 2" w:semiHidden="1" w:unhideWhenUsed="1"/>
-    <w:lsdException w:name="Table Grid 3" w:semiHidden="1" w:unhideWhenUsed="1"/>
-    <w:lsdException w:name="Table Grid 4" w:semiHidden="1" w:unhideWhenUsed="1"/>
-    <w:lsdException w:name="Table Grid 5" w:semiHidden="1" w:unhideWhenUsed="1"/>
-    <w:lsdException w:name="Table Grid 6" w:semiHidden="1" w:unhideWhenUsed="1"/>
-    <w:lsdException w:name="Table Grid 7" w:semiHidden="1" w:unhideWhenUsed="1"/>
-    <w:lsdException w:name="Table Grid 8" w:semiHidden="1" w:unhideWhenUsed="1"/>
-    <w:lsdException w:name="Table List 1" w:semiHidden="1" w:unhideWhenUsed="1"/>
-    <w:lsdException w:name="Table List 2" w:semiHidden="1" w:unhideWhenUsed="1"/>
-    <w:lsdException w:name="Table List 3" w:semiHidden="1" w:unhideWhenUsed="1"/>
-    <w:lsdException w:name="Table List 4" w:semiHidden="1" w:unhideWhenUsed="1"/>
-    <w:lsdException w:name="Table List 5" w:semiHidden="1" w:unhideWhenUsed="1"/>
-    <w:lsdException w:name="Table List 6" w:semiHidden="1" w:unhideWhenUsed="1"/>
-    <w:lsdException w:name="Table List 7" w:semiHidden="1" w:unhideWhenUsed="1"/>
-    <w:lsdException w:name="Table List 8" w:semiHidden="1" w:unhideWhenUsed="1"/>
-    <w:lsdException w:name="Table 3D effects 1" w:semiHidden="1" w:unhideWhenUsed="1"/>
-    <w:lsdException w:name="Table 3D effects 2" w:semiHidden="1" w:unhideWhenUsed="1"/>
-    <w:lsdException w:name="Table 3D effects 3" w:semiHidden="1" w:unhideWhenUsed="1"/>
-    <w:lsdException w:name="Table Contemporary" w:semiHidden="1" w:unhideWhenUsed="1"/>
-    <w:lsdException w:name="Table Elegant" w:semiHidden="1" w:unhideWhenUsed="1"/>
-    <w:lsdException w:name="Table Professional" w:semiHidden="1" w:unhideWhenUsed="1"/>
-    <w:lsdException w:name="Table Subtle 1" w:semiHidden="1" w:unhideWhenUsed="1"/>
-    <w:lsdException w:name="Table Subtle 2" w:semiHidden="1" w:unhideWhenUsed="1"/>
-    <w:lsdException w:name="Table Web 1" w:semiHidden="1" w:unhideWhenUsed="1"/>
-    <w:lsdException w:name="Table Web 2" w:semiHidden="1" w:unhideWhenUsed="1"/>
-    <w:lsdException w:name="Table Web 3" w:semiHidden="1" w:unhideWhenUsed="1"/>
-    <w:lsdException w:name="Balloon Text" w:semiHidden="1" w:unhideWhenUsed="1"/>
-    <w:lsdException w:name="Table Grid" w:uiPriority="39"/>
-    <w:lsdException w:name="Table Theme" w:semiHidden="1" w:unhideWhenUsed="1"/>
-    <w:lsdException w:name="Placeholder Text" w:semiHidden="1"/>
-    <w:lsdException w:name="No Spacing" w:uiPriority="1" w:qFormat="1"/>
-    <w:lsdException w:name="Light Shading" w:uiPriority="60"/>
-    <w:lsdException w:name="Light List" w:uiPriority="61"/>
-    <w:lsdException w:name="Light Grid" w:uiPriority="62"/>
-    <w:lsdException w:name="Medium Shading 1" w:uiPriority="63"/>
-    <w:lsdException w:name="Medium Shading 2" w:uiPriority="64"/>
-    <w:lsdException w:name="Medium List 1" w:uiPriority="65"/>
-    <w:lsdException w:name="Medium List 2" w:uiPriority="66"/>
-    <w:lsdException w:name="Medium Grid 1" w:uiPriority="67"/>
-    <w:lsdException w:name="Medium Grid 2" w:uiPriority="68"/>
-    <w:lsdException w:name="Medium Grid 3" w:uiPriority="69"/>
-    <w:lsdException w:name="Dark List" w:uiPriority="70"/>
-    <w:lsdException w:name="Colorful Shading" w:uiPriority="71"/>
-    <w:lsdException w:name="Colorful List" w:uiPriority="72"/>
-    <w:lsdException w:name="Colorful Grid" w:uiPriority="73"/>
-    <w:lsdException w:name="Light Shading Accent 1" w:uiPriority="60"/>
-    <w:lsdException w:name="Light List Accent 1" w:uiPriority="61"/>
-    <w:lsdException w:name="Light Grid Accent 1" w:uiPriority="62"/>
-    <w:lsdException w:name="Medium Shading 1 Accent 1" w:uiPriority="63"/>
-    <w:lsdException w:name="Medium Shading 2 Accent 1" w:uiPriority="64"/>
-    <w:lsdException w:name="Medium List 1 Accent 1" w:uiPriority="65"/>
-    <w:lsdException w:name="Revision" w:semiHidden="1"/>
-    <w:lsdException w:name="List Paragraph" w:uiPriority="34" w:qFormat="1"/>
-    <w:lsdException w:name="Quote" w:uiPriority="29" w:qFormat="1"/>
-    <w:lsdException w:name="Intense Quote" w:uiPriority="30" w:qFormat="1"/>
-    <w:lsdException w:name="Medium List 2 Accent 1" w:uiPriority="66"/>
-    <w:lsdException w:name="Medium Grid 1 Accent 1" w:uiPriority="67"/>
-    <w:lsdException w:name="Medium Grid 2 Accent 1" w:uiPriority="68"/>
-    <w:lsdException w:name="Medium Grid 3 Accent 1" w:uiPriority="69"/>
-    <w:lsdException w:name="Dark List Accent 1" w:uiPriority="70"/>
-    <w:lsdException w:name="Colorful Shading Accent 1" w:uiPriority="71"/>
-    <w:lsdException w:name="Colorful List Accent 1" w:uiPriority="72"/>
-    <w:lsdException w:name="Colorful Grid Accent 1" w:uiPriority="73"/>
-    <w:lsdException w:name="Light Shading Accent 2" w:uiPriority="60"/>
-    <w:lsdException w:name="Light List Accent 2" w:uiPriority="61"/>
-    <w:lsdException w:name="Light Grid Accent 2" w:uiPriority="62"/>
-    <w:lsdException w:name="Medium Shading 1 Accent 2" w:uiPriority="63"/>
-    <w:lsdException w:name="Medium Shading 2 Accent 2" w:uiPriority="64"/>
-    <w:lsdException w:name="Medium List 1 Accent 2" w:uiPriority="65"/>
-    <w:lsdException w:name="Medium List 2 Accent 2" w:uiPriority="66"/>
-    <w:lsdException w:name="Medium Grid 1 Accent 2" w:uiPriority="67"/>
-    <w:lsdException w:name="Medium Grid 2 Accent 2" w:uiPriority="68"/>
-    <w:lsdException w:name="Medium Grid 3 Accent 2" w:uiPriority="69"/>
-    <w:lsdException w:name="Dark List Accent 2" w:uiPriority="70"/>
-    <w:lsdException w:name="Colorful Shading Accent 2" w:uiPriority="71"/>
-    <w:lsdException w:name="Colorful List Accent 2" w:uiPriority="72"/>
-    <w:lsdException w:name="Colorful Grid Accent 2" w:uiPriority="73"/>
-    <w:lsdException w:name="Light Shading Accent 3" w:uiPriority="60"/>
-    <w:lsdException w:name="Light List Accent 3" w:uiPriority="61"/>
-    <w:lsdException w:name="Light Grid Accent 3" w:uiPriority="62"/>
-    <w:lsdException w:name="Medium Shading 1 Accent 3" w:uiPriority="63"/>
-    <w:lsdException w:name="Medium Shading 2 Accent 3" w:uiPriority="64"/>
-    <w:lsdException w:name="Medium List 1 Accent 3" w:uiPriority="65"/>
-    <w:lsdException w:name="Medium List 2 Accent 3" w:uiPriority="66"/>
-    <w:lsdException w:name="Medium Grid 1 Accent 3" w:uiPriority="67"/>
-    <w:lsdException w:name="Medium Grid 2 Accent 3" w:uiPriority="68"/>
-    <w:lsdException w:name="Medium Grid 3 Accent 3" w:uiPriority="69"/>
-    <w:lsdException w:name="Dark List Accent 3" w:uiPriority="70"/>
-    <w:lsdException w:name="Colorful Shading Accent 3" w:uiPriority="71"/>
-    <w:lsdException w:name="Colorful List Accent 3" w:uiPriority="72"/>
-    <w:lsdException w:name="Colorful Grid Accent 3" w:uiPriority="73"/>
-    <w:lsdException w:name="Light Shading Accent 4" w:uiPriority="60"/>
-    <w:lsdException w:name="Light List Accent 4" w:uiPriority="61"/>
-    <w:lsdException w:name="Light Grid Accent 4" w:uiPriority="62"/>
-    <w:lsdException w:name="Medium Shading 1 Accent 4" w:uiPriority="63"/>
-    <w:lsdException w:name="Medium Shading 2 Accent 4" w:uiPriority="64"/>
-    <w:lsdException w:name="Medium List 1 Accent 4" w:uiPriority="65"/>
-    <w:lsdException w:name="Medium List 2 Accent 4" w:uiPriority="66"/>
-    <w:lsdException w:name="Medium Grid 1 Accent 4" w:uiPriority="67"/>
-    <w:lsdException w:name="Medium Grid 2 Accent 4" w:uiPriority="68"/>
-    <w:lsdException w:name="Medium Grid 3 Accent 4" w:uiPriority="69"/>
-    <w:lsdException w:name="Dark List Accent 4" w:uiPriority="70"/>
-    <w:lsdException w:name="Colorful Shading Accent 4" w:uiPriority="71"/>
-    <w:lsdException w:name="Colorful List Accent 4" w:uiPriority="72"/>
-    <w:lsdException w:name="Colorful Grid Accent 4" w:uiPriority="73"/>
-    <w:lsdException w:name="Light Shading Accent 5" w:uiPriority="60"/>
-    <w:lsdException w:name="Light List Accent 5" w:uiPriority="61"/>
-    <w:lsdException w:name="Light Grid Accent 5" w:uiPriority="62"/>
-    <w:lsdException w:name="Medium Shading 1 Accent 5" w:uiPriority="63"/>
-    <w:lsdException w:name="Medium Shading 2 Accent 5" w:uiPriority="64"/>
-    <w:lsdException w:name="Medium List 1 Accent 5" w:uiPriority="65"/>
-    <w:lsdException w:name="Medium List 2 Accent 5" w:uiPriority="66"/>
-    <w:lsdException w:name="Medium Grid 1 Accent 5" w:uiPriority="67"/>
-    <w:lsdException w:name="Medium Grid 2 Accent 5" w:uiPriority="68"/>
-    <w:lsdException w:name="Medium Grid 3 Accent 5" w:uiPriority="69"/>
-    <w:lsdException w:name="Dark List Accent 5" w:uiPriority="70"/>
-    <w:lsdException w:name="Colorful Shading Accent 5" w:uiPriority="71"/>
-    <w:lsdException w:name="Colorful List Accent 5" w:uiPriority="72"/>
-    <w:lsdException w:name="Colorful Grid Accent 5" w:uiPriority="73"/>
-    <w:lsdException w:name="Light Shading Accent 6" w:uiPriority="60"/>
-    <w:lsdException w:name="Light List Accent 6" w:uiPriority="61"/>
-    <w:lsdException w:name="Light Grid Accent 6" w:uiPriority="62"/>
-    <w:lsdException w:name="Medium Shading 1 Accent 6" w:uiPriority="63"/>
-    <w:lsdException w:name="Medium Shading 2 Accent 6" w:uiPriority="64"/>
-    <w:lsdException w:name="Medium List 1 Accent 6" w:uiPriority="65"/>
-    <w:lsdException w:name="Medium List 2 Accent 6" w:uiPriority="66"/>
-    <w:lsdException w:name="Medium Grid 1 Accent 6" w:uiPriority="67"/>
-    <w:lsdException w:name="Medium Grid 2 Accent 6" w:uiPriority="68"/>
-    <w:lsdException w:name="Medium Grid 3 Accent 6" w:uiPriority="69"/>
-    <w:lsdException w:name="Dark List Accent 6" w:uiPriority="70"/>
-    <w:lsdException w:name="Colorful Shading Accent 6" w:uiPriority="71"/>
-    <w:lsdException w:name="Colorful List Accent 6" w:uiPriority="72"/>
-    <w:lsdException w:name="Colorful Grid Accent 6" w:uiPriority="73"/>
-    <w:lsdException w:name="Subtle Emphasis" w:uiPriority="19" w:qFormat="1"/>
-    <w:lsdException w:name="Intense Emphasis" w:uiPriority="21" w:qFormat="1"/>
-    <w:lsdException w:name="Subtle Reference" w:uiPriority="31" w:qFormat="1"/>
-    <w:lsdException w:name="Intense Reference" w:uiPriority="32" w:qFormat="1"/>
-    <w:lsdException w:name="Book Title" w:uiPriority="33" w:qFormat="1"/>
-    <w:lsdException w:name="Bibliography" w:semiHidden="1" w:uiPriority="37" w:unhideWhenUsed="1"/>
-    <w:lsdException w:name="TOC Heading" w:semiHidden="1" w:uiPriority="39" w:unhideWhenUsed="1" w:qFormat="1"/>
-    <w:lsdException w:name="Plain Table 1" w:uiPriority="41"/>
-    <w:lsdException w:name="Plain Table 2" w:uiPriority="42"/>
-    <w:lsdException w:name="Plain Table 3" w:uiPriority="43"/>
-    <w:lsdException w:name="Plain Table 4" w:uiPriority="44"/>
-    <w:lsdException w:name="Plain Table 5" w:uiPriority="45"/>
-    <w:lsdException w:name="Grid Table Light" w:uiPriority="40"/>
-    <w:lsdException w:name="Grid Table 1 Light" w:uiPriority="46"/>
-    <w:lsdException w:name="Grid Table 2" w:uiPriority="47"/>
-    <w:lsdException w:name="Grid Table 3" w:uiPriority="48"/>
-    <w:lsdException w:name="Grid Table 4" w:uiPriority="49"/>
-    <w:lsdException w:name="Grid Table 5 Dark" w:uiPriority="50"/>
-    <w:lsdException w:name="Grid Table 6 Colorful" w:uiPriority="51"/>
-    <w:lsdException w:name="Grid Table 7 Colorful" w:uiPriority="52"/>
-    <w:lsdException w:name="Grid Table 1 Light Accent 1" w:uiPriority="46"/>
-    <w:lsdException w:name="Grid Table 2 Accent 1" w:uiPriority="47"/>
-    <w:lsdException w:name="Grid Table 3 Accent 1" w:uiPriority="48"/>
-    <w:lsdException w:name="Grid Table 4 Accent 1" w:uiPriority="49"/>
-    <w:lsdException w:name="Grid Table 5 Dark Accent 1" w:uiPriority="50"/>
-    <w:lsdException w:name="Grid Table 6 Colorful Accent 1" w:uiPriority="51"/>
-    <w:lsdException w:name="Grid Table 7 Colorful Accent 1" w:uiPriority="52"/>
-    <w:lsdException w:name="Grid Table 1 Light Accent 2" w:uiPriority="46"/>
-    <w:lsdException w:name="Grid Table 2 Accent 2" w:uiPriority="47"/>
-    <w:lsdException w:name="Grid Table 3 Accent 2" w:uiPriority="48"/>
-    <w:lsdException w:name="Grid Table 4 Accent 2" w:uiPriority="49"/>
-    <w:lsdException w:name="Grid Table 5 Dark Accent 2" w:uiPriority="50"/>
-    <w:lsdException w:name="Grid Table 6 Colorful Accent 2" w:uiPriority="51"/>
-    <w:lsdException w:name="Grid Table 7 Colorful Accent 2" w:uiPriority="52"/>
-    <w:lsdException w:name="Grid Table 1 Light Accent 3" w:uiPriority="46"/>
-    <w:lsdException w:name="Grid Table 2 Accent 3" w:uiPriority="47"/>
-    <w:lsdException w:name="Grid Table 3 Accent 3" w:uiPriority="48"/>
-    <w:lsdException w:name="Grid Table 4 Accent 3" w:uiPriority="49"/>
-    <w:lsdException w:name="Grid Table 5 Dark Accent 3" w:uiPriority="50"/>
-    <w:lsdException w:name="Grid Table 6 Colorful Accent 3" w:uiPriority="51"/>
-    <w:lsdException w:name="Grid Table 7 Colorful Accent 3" w:uiPriority="52"/>
-    <w:lsdException w:name="Grid Table 1 Light Accent 4" w:uiPriority="46"/>
-    <w:lsdException w:name="Grid Table 2 Accent 4" w:uiPriority="47"/>
-    <w:lsdException w:name="Grid Table 3 Accent 4" w:uiPriority="48"/>
-    <w:lsdException w:name="Grid Table 4 Accent 4" w:uiPriority="49"/>
-    <w:lsdException w:name="Grid Table 5 Dark Accent 4" w:uiPriority="50"/>
-    <w:lsdException w:name="Grid Table 6 Colorful Accent 4" w:uiPriority="51"/>
-    <w:lsdException w:name="Grid Table 7 Colorful Accent 4" w:uiPriority="52"/>
-    <w:lsdException w:name="Grid Table 1 Light Accent 5" w:uiPriority="46"/>
-    <w:lsdException w:name="Grid Table 2 Accent 5" w:uiPriority="47"/>
-    <w:lsdException w:name="Grid Table 3 Accent 5" w:uiPriority="48"/>
-    <w:lsdException w:name="Grid Table 4 Accent 5" w:uiPriority="49"/>
-    <w:lsdException w:name="Grid Table 5 Dark Accent 5" w:uiPriority="50"/>
-    <w:lsdException w:name="Grid Table 6 Colorful Accent 5" w:uiPriority="51"/>
-    <w:lsdException w:name="Grid Table 7 Colorful Accent 5" w:uiPriority="52"/>
-    <w:lsdException w:name="Grid Table 1 Light Accent 6" w:uiPriority="46"/>
-    <w:lsdException w:name="Grid Table 2 Accent 6" w:uiPriority="47"/>
-    <w:lsdException w:name="Grid Table 3 Accent 6" w:uiPriority="48"/>
-    <w:lsdException w:name="Grid Table 4 Accent 6" w:uiPriority="49"/>
-    <w:lsdException w:name="Grid Table 5 Dark Accent 6" w:uiPriority="50"/>
-    <w:lsdException w:name="Grid Table 6 Colorful Accent 6" w:uiPriority="51"/>
-    <w:lsdException w:name="Grid Table 7 Colorful Accent 6" w:uiPriority="52"/>
-    <w:lsdException w:name="List Table 1 Light" w:uiPriority="46"/>
-    <w:lsdException w:name="List Table 2" w:uiPriority="47"/>
-    <w:lsdException w:name="List Table 3" w:uiPriority="48"/>
-    <w:lsdException w:name="List Table 4" w:uiPriority="49"/>
-    <w:lsdException w:name="List Table 5 Dark" w:uiPriority="50"/>
-    <w:lsdException w:name="List Table 6 Colorful" w:uiPriority="51"/>
-    <w:lsdException w:name="List Table 7 Colorful" w:uiPriority="52"/>
-    <w:lsdException w:name="List Table 1 Light Accent 1" w:uiPriority="46"/>
-    <w:lsdException w:name="List Table 2 Accent 1" w:uiPriority="47"/>
-    <w:lsdException w:name="List Table 3 Accent 1" w:uiPriority="48"/>
-    <w:lsdException w:name="List Table 4 Accent 1" w:uiPriority="49"/>
-    <w:lsdException w:name="List Table 5 Dark Accent 1" w:uiPriority="50"/>
-    <w:lsdException w:name="List Table 6 Colorful Accent 1" w:uiPriority="51"/>
-    <w:lsdException w:name="List Table 7 Colorful Accent 1" w:uiPriority="52"/>
-    <w:lsdException w:name="List Table 1 Light Accent 2" w:uiPriority="46"/>
-    <w:lsdException w:name="List Table 2 Accent 2" w:uiPriority="47"/>
-    <w:lsdException w:name="List Table 3 Accent 2" w:uiPriority="48"/>
-    <w:lsdException w:name="List Table 4 Accent 2" w:uiPriority="49"/>
-    <w:lsdException w:name="List Table 5 Dark Accent 2" w:uiPriority="50"/>
-    <w:lsdException w:name="List Table 6 Colorful Accent 2" w:uiPriority="51"/>
-    <w:lsdException w:name="List Table 7 Colorful Accent 2" w:uiPriority="52"/>
-    <w:lsdException w:name="List Table 1 Light Accent 3" w:uiPriority="46"/>
-    <w:lsdException w:name="List Table 2 Accent 3" w:uiPriority="47"/>
-    <w:lsdException w:name="List Table 3 Accent 3" w:uiPriority="48"/>
-    <w:lsdException w:name="List Table 4 Accent 3" w:uiPriority="49"/>
-    <w:lsdException w:name="List Table 5 Dark Accent 3" w:uiPriority="50"/>
-    <w:lsdException w:name="List Table 6 Colorful Accent 3" w:uiPriority="51"/>
-    <w:lsdException w:name="List Table 7 Colorful Accent 3" w:uiPriority="52"/>
-    <w:lsdException w:name="List Table 1 Light Accent 4" w:uiPriority="46"/>
-    <w:lsdException w:name="List Table 2 Accent 4" w:uiPriority="47"/>
-    <w:lsdException w:name="List Table 3 Accent 4" w:uiPriority="48"/>
-    <w:lsdException w:name="List Table 4 Accent 4" w:uiPriority="49"/>
-    <w:lsdException w:name="List Table 5 Dark Accent 4" w:uiPriority="50"/>
-    <w:lsdException w:name="List Table 6 Colorful Accent 4" w:uiPriority="51"/>
-    <w:lsdException w:name="List Table 7 Colorful Accent 4" w:uiPriority="52"/>
-    <w:lsdException w:name="List Table 1 Light Accent 5" w:uiPriority="46"/>
-    <w:lsdException w:name="List Table 2 Accent 5" w:uiPriority="47"/>
-    <w:lsdException w:name="List Table 3 Accent 5" w:uiPriority="48"/>
-    <w:lsdException w:name="List Table 4 Accent 5" w:uiPriority="49"/>
-    <w:lsdException w:name="List Table 5 Dark Accent 5" w:uiPriority="50"/>
-    <w:lsdException w:name="List Table 6 Colorful Accent 5" w:uiPriority="51"/>
-    <w:lsdException w:name="List Table 7 Colorful Accent 5" w:uiPriority="52"/>
-    <w:lsdException w:name="List Table 1 Light Accent 6" w:uiPriority="46"/>
-    <w:lsdException w:name="List Table 2 Accent 6" w:uiPriority="47"/>
-    <w:lsdException w:name="List Table 3 Accent 6" w:uiPriority="48"/>
-    <w:lsdException w:name="List Table 4 Accent 6" w:uiPriority="49"/>
-    <w:lsdException w:name="List Table 5 Dark Accent 6" w:uiPriority="50"/>
-    <w:lsdException w:name="List Table 6 Colorful Accent 6" w:uiPriority="51"/>
-    <w:lsdException w:name="List Table 7 Colorful Accent 6" w:uiPriority="52"/>
-    <w:lsdException w:name="Mention" w:semiHidden="1" w:unhideWhenUsed="1"/>
-    <w:lsdException w:name="Smart Hyperlink" w:semiHidden="1" w:unhideWhenUsed="1"/>
-    <w:lsdException w:name="Hashtag" w:semiHidden="1" w:unhideWhenUsed="1"/>
-    <w:lsdException w:name="Unresolved Mention" w:semiHidden="1" w:unhideWhenUsed="1"/>
-    <w:lsdException w:name="Smart Link" w:semiHidden="1" w:unhideWhenUsed="1"/>
+  <w:latentStyles w:defLockedState="0" w:defUIPriority="99" w:defSemiHidden="1" w:defUnhideWhenUsed="1" w:defQFormat="0" w:count="267">
+    <w:lsdException w:name="Normal" w:semiHidden="0" w:uiPriority="0" w:unhideWhenUsed="0" w:qFormat="1"/>
+    <w:lsdException w:name="heading 1" w:semiHidden="0" w:uiPriority="9" w:unhideWhenUsed="0" w:qFormat="1"/>
+    <w:lsdException w:name="heading 2" w:uiPriority="9" w:qFormat="1"/>
+    <w:lsdException w:name="heading 3" w:uiPriority="9" w:qFormat="1"/>
+    <w:lsdException w:name="heading 4" w:uiPriority="9" w:qFormat="1"/>
+    <w:lsdException w:name="heading 5" w:uiPriority="9" w:qFormat="1"/>
+    <w:lsdException w:name="heading 6" w:uiPriority="9" w:qFormat="1"/>
+    <w:lsdException w:name="heading 7" w:uiPriority="9" w:qFormat="1"/>
+    <w:lsdException w:name="heading 8" w:uiPriority="9" w:qFormat="1"/>
+    <w:lsdException w:name="heading 9" w:uiPriority="9" w:qFormat="1"/>
+    <w:lsdException w:name="toc 1" w:uiPriority="39"/>
+    <w:lsdException w:name="toc 2" w:uiPriority="39"/>
+    <w:lsdException w:name="toc 3" w:uiPriority="39"/>
+    <w:lsdException w:name="toc 4" w:uiPriority="39"/>
+    <w:lsdException w:name="toc 5" w:uiPriority="39"/>
+    <w:lsdException w:name="toc 6" w:uiPriority="39"/>
+    <w:lsdException w:name="toc 7" w:uiPriority="39"/>
+    <w:lsdException w:name="toc 8" w:uiPriority="39"/>
+    <w:lsdException w:name="toc 9" w:uiPriority="39"/>
+    <w:lsdException w:name="caption" w:uiPriority="35" w:qFormat="1"/>
+    <w:lsdException w:name="Title" w:semiHidden="0" w:uiPriority="10" w:unhideWhenUsed="0" w:qFormat="1"/>
+    <w:lsdException w:name="Default Paragraph Font" w:uiPriority="1"/>
+    <w:lsdException w:name="Subtitle" w:semiHidden="0" w:uiPriority="11" w:unhideWhenUsed="0" w:qFormat="1"/>
+    <w:lsdException w:name="Strong" w:semiHidden="0" w:uiPriority="22" w:unhideWhenUsed="0" w:qFormat="1"/>
+    <w:lsdException w:name="Emphasis" w:semiHidden="0" w:uiPriority="20" w:unhideWhenUsed="0" w:qFormat="1"/>
+    <w:lsdException w:name="Table Grid" w:semiHidden="0" w:uiPriority="39" w:unhideWhenUsed="0"/>
+    <w:lsdException w:name="Placeholder Text" w:unhideWhenUsed="0"/>
+    <w:lsdException w:name="No Spacing" w:semiHidden="0" w:uiPriority="1" w:unhideWhenUsed="0" w:qFormat="1"/>
+    <w:lsdException w:name="Light Shading" w:semiHidden="0" w:uiPriority="60" w:unhideWhenUsed="0"/>
+    <w:lsdException w:name="Light List" w:semiHidden="0" w:uiPriority="61" w:unhideWhenUsed="0"/>
+    <w:lsdException w:name="Light Grid" w:semiHidden="0" w:uiPriority="62" w:unhideWhenUsed="0"/>
+    <w:lsdException w:name="Medium Shading 1" w:semiHidden="0" w:uiPriority="63" w:unhideWhenUsed="0"/>
+    <w:lsdException w:name="Medium Shading 2" w:semiHidden="0" w:uiPriority="64" w:unhideWhenUsed="0"/>
+    <w:lsdException w:name="Medium List 1" w:semiHidden="0" w:uiPriority="65" w:unhideWhenUsed="0"/>
+    <w:lsdException w:name="Medium List 2" w:semiHidden="0" w:uiPriority="66" w:unhideWhenUsed="0"/>
+    <w:lsdException w:name="Medium Grid 1" w:semiHidden="0" w:uiPriority="67" w:unhideWhenUsed="0"/>
+    <w:lsdException w:name="Medium Grid 2" w:semiHidden="0" w:uiPriority="68" w:unhideWhenUsed="0"/>
+    <w:lsdException w:name="Medium Grid 3" w:semiHidden="0" w:uiPriority="69" w:unhideWhenUsed="0"/>
+    <w:lsdException w:name="Dark List" w:semiHidden="0" w:uiPriority="70" w:unhideWhenUsed="0"/>
+    <w:lsdException w:name="Colorful Shading" w:semiHidden="0" w:uiPriority="71" w:unhideWhenUsed="0"/>
+    <w:lsdException w:name="Colorful List" w:semiHidden="0" w:uiPriority="72" w:unhideWhenUsed="0"/>
+    <w:lsdException w:name="Colorful Grid" w:semiHidden="0" w:uiPriority="73" w:unhideWhenUsed="0"/>
+    <w:lsdException w:name="Light Shading Accent 1" w:semiHidden="0" w:uiPriority="60" w:unhideWhenUsed="0"/>
+    <w:lsdException w:name="Light List Accent 1" w:semiHidden="0" w:uiPriority="61" w:unhideWhenUsed="0"/>
+    <w:lsdException w:name="Light Grid Accent 1" w:semiHidden="0" w:uiPriority="62" w:unhideWhenUsed="0"/>
+    <w:lsdException w:name="Medium Shading 1 Accent 1" w:semiHidden="0" w:uiPriority="63" w:unhideWhenUsed="0"/>
+    <w:lsdException w:name="Medium Shading 2 Accent 1" w:semiHidden="0" w:uiPriority="64" w:unhideWhenUsed="0"/>
+    <w:lsdException w:name="Medium List 1 Accent 1" w:semiHidden="0" w:uiPriority="65" w:unhideWhenUsed="0"/>
+    <w:lsdException w:name="Revision" w:unhideWhenUsed="0"/>
+    <w:lsdException w:name="List Paragraph" w:semiHidden="0" w:uiPriority="34" w:unhideWhenUsed="0" w:qFormat="1"/>
+    <w:lsdException w:name="Quote" w:semiHidden="0" w:uiPriority="29" w:unhideWhenUsed="0" w:qFormat="1"/>
+    <w:lsdException w:name="Intense Quote" w:semiHidden="0" w:uiPriority="30" w:unhideWhenUsed="0" w:qFormat="1"/>
+    <w:lsdException w:name="Medium List 2 Accent 1" w:semiHidden="0" w:uiPriority="66" w:unhideWhenUsed="0"/>
+    <w:lsdException w:name="Medium Grid 1 Accent 1" w:semiHidden="0" w:uiPriority="67" w:unhideWhenUsed="0"/>
+    <w:lsdException w:name="Medium Grid 2 Accent 1" w:semiHidden="0" w:uiPriority="68" w:unhideWhenUsed="0"/>
+    <w:lsdException w:name="Medium Grid 3 Accent 1" w:semiHidden="0" w:uiPriority="69" w:unhideWhenUsed="0"/>
+    <w:lsdException w:name="Dark List Accent 1" w:semiHidden="0" w:uiPriority="70" w:unhideWhenUsed="0"/>
+    <w:lsdException w:name="Colorful Shading Accent 1" w:semiHidden="0" w:uiPriority="71" w:unhideWhenUsed="0"/>
+    <w:lsdException w:name="Colorful List Accent 1" w:semiHidden="0" w:uiPriority="72" w:unhideWhenUsed="0"/>
+    <w:lsdException w:name="Colorful Grid Accent 1" w:semiHidden="0" w:uiPriority="73" w:unhideWhenUsed="0"/>
+    <w:lsdException w:name="Light Shading Accent 2" w:semiHidden="0" w:uiPriority="60" w:unhideWhenUsed="0"/>
+    <w:lsdException w:name="Light List Accent 2" w:semiHidden="0" w:uiPriority="61" w:unhideWhenUsed="0"/>
+    <w:lsdException w:name="Light Grid Accent 2" w:semiHidden="0" w:uiPriority="62" w:unhideWhenUsed="0"/>
+    <w:lsdException w:name="Medium Shading 1 Accent 2" w:semiHidden="0" w:uiPriority="63" w:unhideWhenUsed="0"/>
+    <w:lsdException w:name="Medium Shading 2 Accent 2" w:semiHidden="0" w:uiPriority="64" w:unhideWhenUsed="0"/>
+    <w:lsdException w:name="Medium List 1 Accent 2" w:semiHidden="0" w:uiPriority="65" w:unhideWhenUsed="0"/>
+    <w:lsdException w:name="Medium List 2 Accent 2" w:semiHidden="0" w:uiPriority="66" w:unhideWhenUsed="0"/>
+    <w:lsdException w:name="Medium Grid 1 Accent 2" w:semiHidden="0" w:uiPriority="67" w:unhideWhenUsed="0"/>
+    <w:lsdException w:name="Medium Grid 2 Accent 2" w:semiHidden="0" w:uiPriority="68" w:unhideWhenUsed="0"/>
+    <w:lsdException w:name="Medium Grid 3 Accent 2" w:semiHidden="0" w:uiPriority="69" w:unhideWhenUsed="0"/>
+    <w:lsdException w:name="Dark List Accent 2" w:semiHidden="0" w:uiPriority="70" w:unhideWhenUsed="0"/>
+    <w:lsdException w:name="Colorful Shading Accent 2" w:semiHidden="0" w:uiPriority="71" w:unhideWhenUsed="0"/>
+    <w:lsdException w:name="Colorful List Accent 2" w:semiHidden="0" w:uiPriority="72" w:unhideWhenUsed="0"/>
+    <w:lsdException w:name="Colorful Grid Accent 2" w:semiHidden="0" w:uiPriority="73" w:unhideWhenUsed="0"/>
+    <w:lsdException w:name="Light Shading Accent 3" w:semiHidden="0" w:uiPriority="60" w:unhideWhenUsed="0"/>
+    <w:lsdException w:name="Light List Accent 3" w:semiHidden="0" w:uiPriority="61" w:unhideWhenUsed="0"/>
+    <w:lsdException w:name="Light Grid Accent 3" w:semiHidden="0" w:uiPriority="62" w:unhideWhenUsed="0"/>
+    <w:lsdException w:name="Medium Shading 1 Accent 3" w:semiHidden="0" w:uiPriority="63" w:unhideWhenUsed="0"/>
+    <w:lsdException w:name="Medium Shading 2 Accent 3" w:semiHidden="0" w:uiPriority="64" w:unhideWhenUsed="0"/>
+    <w:lsdException w:name="Medium List 1 Accent 3" w:semiHidden="0" w:uiPriority="65" w:unhideWhenUsed="0"/>
+    <w:lsdException w:name="Medium List 2 Accent 3" w:semiHidden="0" w:uiPriority="66" w:unhideWhenUsed="0"/>
+    <w:lsdException w:name="Medium Grid 1 Accent 3" w:semiHidden="0" w:uiPriority="67" w:unhideWhenUsed="0"/>
+    <w:lsdException w:name="Medium Grid 2 Accent 3" w:semiHidden="0" w:uiPriority="68" w:unhideWhenUsed="0"/>
+    <w:lsdException w:name="Medium Grid 3 Accent 3" w:semiHidden="0" w:uiPriority="69" w:unhideWhenUsed="0"/>
+    <w:lsdException w:name="Dark List Accent 3" w:semiHidden="0" w:uiPriority="70" w:unhideWhenUsed="0"/>
+    <w:lsdException w:name="Colorful Shading Accent 3" w:semiHidden="0" w:uiPriority="71" w:unhideWhenUsed="0"/>
+    <w:lsdException w:name="Colorful List Accent 3" w:semiHidden="0" w:uiPriority="72" w:unhideWhenUsed="0"/>
+    <w:lsdException w:name="Colorful Grid Accent 3" w:semiHidden="0" w:uiPriority="73" w:unhideWhenUsed="0"/>
+    <w:lsdException w:name="Light Shading Accent 4" w:semiHidden="0" w:uiPriority="60" w:unhideWhenUsed="0"/>
+    <w:lsdException w:name="Light List Accent 4" w:semiHidden="0" w:uiPriority="61" w:unhideWhenUsed="0"/>
+    <w:lsdException w:name="Light Grid Accent 4" w:semiHidden="0" w:uiPriority="62" w:unhideWhenUsed="0"/>
+    <w:lsdException w:name="Medium Shading 1 Accent 4" w:semiHidden="0" w:uiPriority="63" w:unhideWhenUsed="0"/>
+    <w:lsdException w:name="Medium Shading 2 Accent 4" w:semiHidden="0" w:uiPriority="64" w:unhideWhenUsed="0"/>
+    <w:lsdException w:name="Medium List 1 Accent 4" w:semiHidden="0" w:uiPriority="65" w:unhideWhenUsed="0"/>
+    <w:lsdException w:name="Medium List 2 Accent 4" w:semiHidden="0" w:uiPriority="66" w:unhideWhenUsed="0"/>
+    <w:lsdException w:name="Medium Grid 1 Accent 4" w:semiHidden="0" w:uiPriority="67" w:unhideWhenUsed="0"/>
+    <w:lsdException w:name="Medium Grid 2 Accent 4" w:semiHidden="0" w:uiPriority="68" w:unhideWhenUsed="0"/>
+    <w:lsdException w:name="Medium Grid 3 Accent 4" w:semiHidden="0" w:uiPriority="69" w:unhideWhenUsed="0"/>
+    <w:lsdException w:name="Dark List Accent 4" w:semiHidden="0" w:uiPriority="70" w:unhideWhenUsed="0"/>
+    <w:lsdException w:name="Colorful Shading Accent 4" w:semiHidden="0" w:uiPriority="71" w:unhideWhenUsed="0"/>
+    <w:lsdException w:name="Colorful List Accent 4" w:semiHidden="0" w:uiPriority="72" w:unhideWhenUsed="0"/>
+    <w:lsdException w:name="Colorful Grid Accent 4" w:semiHidden="0" w:uiPriority="73" w:unhideWhenUsed="0"/>
+    <w:lsdException w:name="Light Shading Accent 5" w:semiHidden="0" w:uiPriority="60" w:unhideWhenUsed="0"/>
+    <w:lsdException w:name="Light List Accent 5" w:semiHidden="0" w:uiPriority="61" w:unhideWhenUsed="0"/>
+    <w:lsdException w:name="Light Grid Accent 5" w:semiHidden="0" w:uiPriority="62" w:unhideWhenUsed="0"/>
+    <w:lsdException w:name="Medium Shading 1 Accent 5" w:semiHidden="0" w:uiPriority="63" w:unhideWhenUsed="0"/>
+    <w:lsdException w:name="Medium Shading 2 Accent 5" w:semiHidden="0" w:uiPriority="64" w:unhideWhenUsed="0"/>
+    <w:lsdException w:name="Medium List 1 Accent 5" w:semiHidden="0" w:uiPriority="65" w:unhideWhenUsed="0"/>
+    <w:lsdException w:name="Medium List 2 Accent 5" w:semiHidden="0" w:uiPriority="66" w:unhideWhenUsed="0"/>
+    <w:lsdException w:name="Medium Grid 1 Accent 5" w:semiHidden="0" w:uiPriority="67" w:unhideWhenUsed="0"/>
+    <w:lsdException w:name="Medium Grid 2 Accent 5" w:semiHidden="0" w:uiPriority="68" w:unhideWhenUsed="0"/>
+    <w:lsdException w:name="Medium Grid 3 Accent 5" w:semiHidden="0" w:uiPriority="69" w:unhideWhenUsed="0"/>
+    <w:lsdException w:name="Dark List Accent 5" w:semiHidden="0" w:uiPriority="70" w:unhideWhenUsed="0"/>
+    <w:lsdException w:name="Colorful Shading Accent 5" w:semiHidden="0" w:uiPriority="71" w:unhideWhenUsed="0"/>
+    <w:lsdException w:name="Colorful List Accent 5" w:semiHidden="0" w:uiPriority="72" w:unhideWhenUsed="0"/>
+    <w:lsdException w:name="Colorful Grid Accent 5" w:semiHidden="0" w:uiPriority="73" w:unhideWhenUsed="0"/>
+    <w:lsdException w:name="Light Shading Accent 6" w:semiHidden="0" w:uiPriority="60" w:unhideWhenUsed="0"/>
+    <w:lsdException w:name="Light List Accent 6" w:semiHidden="0" w:uiPriority="61" w:unhideWhenUsed="0"/>
+    <w:lsdException w:name="Light Grid Accent 6" w:semiHidden="0" w:uiPriority="62" w:unhideWhenUsed="0"/>
+    <w:lsdException w:name="Medium Shading 1 Accent 6" w:semiHidden="0" w:uiPriority="63" w:unhideWhenUsed="0"/>
+    <w:lsdException w:name="Medium Shading 2 Accent 6" w:semiHidden="0" w:uiPriority="64" w:unhideWhenUsed="0"/>
+    <w:lsdException w:name="Medium List 1 Accent 6" w:semiHidden="0" w:uiPriority="65" w:unhideWhenUsed="0"/>
+    <w:lsdException w:name="Medium List 2 Accent 6" w:semiHidden="0" w:uiPriority="66" w:unhideWhenUsed="0"/>
+    <w:lsdException w:name="Medium Grid 1 Accent 6" w:semiHidden="0" w:uiPriority="67" w:unhideWhenUsed="0"/>
+    <w:lsdException w:name="Medium Grid 2 Accent 6" w:semiHidden="0" w:uiPriority="68" w:unhideWhenUsed="0"/>
+    <w:lsdException w:name="Medium Grid 3 Accent 6" w:semiHidden="0" w:uiPriority="69" w:unhideWhenUsed="0"/>
+    <w:lsdException w:name="Dark List Accent 6" w:semiHidden="0" w:uiPriority="70" w:unhideWhenUsed="0"/>
+    <w:lsdException w:name="Colorful Shading Accent 6" w:semiHidden="0" w:uiPriority="71" w:unhideWhenUsed="0"/>
+    <w:lsdException w:name="Colorful List Accent 6" w:semiHidden="0" w:uiPriority="72" w:unhideWhenUsed="0"/>
+    <w:lsdException w:name="Colorful Grid Accent 6" w:semiHidden="0" w:uiPriority="73" w:unhideWhenUsed="0"/>
+    <w:lsdException w:name="Subtle Emphasis" w:semiHidden="0" w:uiPriority="19" w:unhideWhenUsed="0" w:qFormat="1"/>
+    <w:lsdException w:name="Intense Emphasis" w:semiHidden="0" w:uiPriority="21" w:unhideWhenUsed="0" w:qFormat="1"/>
+    <w:lsdException w:name="Subtle Reference" w:semiHidden="0" w:uiPriority="31" w:unhideWhenUsed="0" w:qFormat="1"/>
+    <w:lsdException w:name="Intense Reference" w:semiHidden="0" w:uiPriority="32" w:unhideWhenUsed="0" w:qFormat="1"/>
+    <w:lsdException w:name="Book Title" w:semiHidden="0" w:uiPriority="33" w:unhideWhenUsed="0" w:qFormat="1"/>
+    <w:lsdException w:name="Bibliography" w:uiPriority="37"/>
+    <w:lsdException w:name="TOC Heading" w:uiPriority="39" w:qFormat="1"/>
   </w:latentStyles>
   <w:style w:type="paragraph" w:default="1" w:styleId="Normal">
     <w:name w:val="Normal"/>
@@ -2395,6 +3306,288 @@
       <w:contextualSpacing/>
     </w:pPr>
   </w:style>
+  <w:style w:type="paragraph" w:styleId="Textodeglobo">
+    <w:name w:val="Balloon Text"/>
+    <w:basedOn w:val="Normal"/>
+    <w:link w:val="TextodegloboCar"/>
+    <w:uiPriority w:val="99"/>
+    <w:semiHidden/>
+    <w:unhideWhenUsed/>
+    <w:rsid w:val="00985F6D"/>
+    <w:pPr>
+      <w:spacing w:after="0" w:line="240" w:lineRule="auto"/>
+    </w:pPr>
+    <w:rPr>
+      <w:rFonts w:ascii="Tahoma" w:hAnsi="Tahoma" w:cs="Tahoma"/>
+      <w:sz w:val="16"/>
+      <w:szCs w:val="16"/>
+    </w:rPr>
+  </w:style>
+  <w:style w:type="character" w:customStyle="1" w:styleId="TextodegloboCar">
+    <w:name w:val="Texto de globo Car"/>
+    <w:basedOn w:val="Fuentedeprrafopredeter"/>
+    <w:link w:val="Textodeglobo"/>
+    <w:uiPriority w:val="99"/>
+    <w:semiHidden/>
+    <w:rsid w:val="00985F6D"/>
+    <w:rPr>
+      <w:rFonts w:ascii="Tahoma" w:hAnsi="Tahoma" w:cs="Tahoma"/>
+      <w:sz w:val="16"/>
+      <w:szCs w:val="16"/>
+      <w:lang w:val="es-CO"/>
+    </w:rPr>
+  </w:style>
+</w:styles>
+</file>
+
+<file path=word/stylesWithEffects.xml><?xml version="1.0" encoding="utf-8"?>
+<w:styles xmlns:wpc="http://schemas.microsoft.com/office/word/2010/wordprocessingCanvas" xmlns:mc="http://schemas.openxmlformats.org/markup-compatibility/2006" xmlns:o="urn:schemas-microsoft-com:office:office" xmlns:r="http://schemas.openxmlformats.org/officeDocument/2006/relationships" xmlns:m="http://schemas.openxmlformats.org/officeDocument/2006/math" xmlns:v="urn:schemas-microsoft-com:vml" xmlns:wp14="http://schemas.microsoft.com/office/word/2010/wordprocessingDrawing" xmlns:wp="http://schemas.openxmlformats.org/drawingml/2006/wordprocessingDrawing" xmlns:w10="urn:schemas-microsoft-com:office:word" xmlns:w="http://schemas.openxmlformats.org/wordprocessingml/2006/main" xmlns:w14="http://schemas.microsoft.com/office/word/2010/wordml" xmlns:wpg="http://schemas.microsoft.com/office/word/2010/wordprocessingGroup" xmlns:wpi="http://schemas.microsoft.com/office/word/2010/wordprocessingInk" xmlns:wne="http://schemas.microsoft.com/office/word/2006/wordml" xmlns:wps="http://schemas.microsoft.com/office/word/2010/wordprocessingShape" mc:Ignorable="w14 wp14">
+  <w:docDefaults>
+    <w:rPrDefault>
+      <w:rPr>
+        <w:rFonts w:asciiTheme="minorHAnsi" w:eastAsiaTheme="minorHAnsi" w:hAnsiTheme="minorHAnsi" w:cstheme="minorBidi"/>
+        <w:sz w:val="22"/>
+        <w:szCs w:val="22"/>
+        <w:lang w:val="en-US" w:eastAsia="en-US" w:bidi="ar-SA"/>
+      </w:rPr>
+    </w:rPrDefault>
+    <w:pPrDefault>
+      <w:pPr>
+        <w:spacing w:after="160" w:line="259" w:lineRule="auto"/>
+      </w:pPr>
+    </w:pPrDefault>
+  </w:docDefaults>
+  <w:latentStyles w:defLockedState="0" w:defUIPriority="99" w:defSemiHidden="1" w:defUnhideWhenUsed="1" w:defQFormat="0" w:count="267">
+    <w:lsdException w:name="Normal" w:semiHidden="0" w:uiPriority="0" w:unhideWhenUsed="0" w:qFormat="1"/>
+    <w:lsdException w:name="heading 1" w:semiHidden="0" w:uiPriority="9" w:unhideWhenUsed="0" w:qFormat="1"/>
+    <w:lsdException w:name="heading 2" w:uiPriority="9" w:qFormat="1"/>
+    <w:lsdException w:name="heading 3" w:uiPriority="9" w:qFormat="1"/>
+    <w:lsdException w:name="heading 4" w:uiPriority="9" w:qFormat="1"/>
+    <w:lsdException w:name="heading 5" w:uiPriority="9" w:qFormat="1"/>
+    <w:lsdException w:name="heading 6" w:uiPriority="9" w:qFormat="1"/>
+    <w:lsdException w:name="heading 7" w:uiPriority="9" w:qFormat="1"/>
+    <w:lsdException w:name="heading 8" w:uiPriority="9" w:qFormat="1"/>
+    <w:lsdException w:name="heading 9" w:uiPriority="9" w:qFormat="1"/>
+    <w:lsdException w:name="toc 1" w:uiPriority="39"/>
+    <w:lsdException w:name="toc 2" w:uiPriority="39"/>
+    <w:lsdException w:name="toc 3" w:uiPriority="39"/>
+    <w:lsdException w:name="toc 4" w:uiPriority="39"/>
+    <w:lsdException w:name="toc 5" w:uiPriority="39"/>
+    <w:lsdException w:name="toc 6" w:uiPriority="39"/>
+    <w:lsdException w:name="toc 7" w:uiPriority="39"/>
+    <w:lsdException w:name="toc 8" w:uiPriority="39"/>
+    <w:lsdException w:name="toc 9" w:uiPriority="39"/>
+    <w:lsdException w:name="caption" w:uiPriority="35" w:qFormat="1"/>
+    <w:lsdException w:name="Title" w:semiHidden="0" w:uiPriority="10" w:unhideWhenUsed="0" w:qFormat="1"/>
+    <w:lsdException w:name="Default Paragraph Font" w:uiPriority="1"/>
+    <w:lsdException w:name="Subtitle" w:semiHidden="0" w:uiPriority="11" w:unhideWhenUsed="0" w:qFormat="1"/>
+    <w:lsdException w:name="Strong" w:semiHidden="0" w:uiPriority="22" w:unhideWhenUsed="0" w:qFormat="1"/>
+    <w:lsdException w:name="Emphasis" w:semiHidden="0" w:uiPriority="20" w:unhideWhenUsed="0" w:qFormat="1"/>
+    <w:lsdException w:name="Table Grid" w:semiHidden="0" w:uiPriority="39" w:unhideWhenUsed="0"/>
+    <w:lsdException w:name="Placeholder Text" w:unhideWhenUsed="0"/>
+    <w:lsdException w:name="No Spacing" w:semiHidden="0" w:uiPriority="1" w:unhideWhenUsed="0" w:qFormat="1"/>
+    <w:lsdException w:name="Light Shading" w:semiHidden="0" w:uiPriority="60" w:unhideWhenUsed="0"/>
+    <w:lsdException w:name="Light List" w:semiHidden="0" w:uiPriority="61" w:unhideWhenUsed="0"/>
+    <w:lsdException w:name="Light Grid" w:semiHidden="0" w:uiPriority="62" w:unhideWhenUsed="0"/>
+    <w:lsdException w:name="Medium Shading 1" w:semiHidden="0" w:uiPriority="63" w:unhideWhenUsed="0"/>
+    <w:lsdException w:name="Medium Shading 2" w:semiHidden="0" w:uiPriority="64" w:unhideWhenUsed="0"/>
+    <w:lsdException w:name="Medium List 1" w:semiHidden="0" w:uiPriority="65" w:unhideWhenUsed="0"/>
+    <w:lsdException w:name="Medium List 2" w:semiHidden="0" w:uiPriority="66" w:unhideWhenUsed="0"/>
+    <w:lsdException w:name="Medium Grid 1" w:semiHidden="0" w:uiPriority="67" w:unhideWhenUsed="0"/>
+    <w:lsdException w:name="Medium Grid 2" w:semiHidden="0" w:uiPriority="68" w:unhideWhenUsed="0"/>
+    <w:lsdException w:name="Medium Grid 3" w:semiHidden="0" w:uiPriority="69" w:unhideWhenUsed="0"/>
+    <w:lsdException w:name="Dark List" w:semiHidden="0" w:uiPriority="70" w:unhideWhenUsed="0"/>
+    <w:lsdException w:name="Colorful Shading" w:semiHidden="0" w:uiPriority="71" w:unhideWhenUsed="0"/>
+    <w:lsdException w:name="Colorful List" w:semiHidden="0" w:uiPriority="72" w:unhideWhenUsed="0"/>
+    <w:lsdException w:name="Colorful Grid" w:semiHidden="0" w:uiPriority="73" w:unhideWhenUsed="0"/>
+    <w:lsdException w:name="Light Shading Accent 1" w:semiHidden="0" w:uiPriority="60" w:unhideWhenUsed="0"/>
+    <w:lsdException w:name="Light List Accent 1" w:semiHidden="0" w:uiPriority="61" w:unhideWhenUsed="0"/>
+    <w:lsdException w:name="Light Grid Accent 1" w:semiHidden="0" w:uiPriority="62" w:unhideWhenUsed="0"/>
+    <w:lsdException w:name="Medium Shading 1 Accent 1" w:semiHidden="0" w:uiPriority="63" w:unhideWhenUsed="0"/>
+    <w:lsdException w:name="Medium Shading 2 Accent 1" w:semiHidden="0" w:uiPriority="64" w:unhideWhenUsed="0"/>
+    <w:lsdException w:name="Medium List 1 Accent 1" w:semiHidden="0" w:uiPriority="65" w:unhideWhenUsed="0"/>
+    <w:lsdException w:name="Revision" w:unhideWhenUsed="0"/>
+    <w:lsdException w:name="List Paragraph" w:semiHidden="0" w:uiPriority="34" w:unhideWhenUsed="0" w:qFormat="1"/>
+    <w:lsdException w:name="Quote" w:semiHidden="0" w:uiPriority="29" w:unhideWhenUsed="0" w:qFormat="1"/>
+    <w:lsdException w:name="Intense Quote" w:semiHidden="0" w:uiPriority="30" w:unhideWhenUsed="0" w:qFormat="1"/>
+    <w:lsdException w:name="Medium List 2 Accent 1" w:semiHidden="0" w:uiPriority="66" w:unhideWhenUsed="0"/>
+    <w:lsdException w:name="Medium Grid 1 Accent 1" w:semiHidden="0" w:uiPriority="67" w:unhideWhenUsed="0"/>
+    <w:lsdException w:name="Medium Grid 2 Accent 1" w:semiHidden="0" w:uiPriority="68" w:unhideWhenUsed="0"/>
+    <w:lsdException w:name="Medium Grid 3 Accent 1" w:semiHidden="0" w:uiPriority="69" w:unhideWhenUsed="0"/>
+    <w:lsdException w:name="Dark List Accent 1" w:semiHidden="0" w:uiPriority="70" w:unhideWhenUsed="0"/>
+    <w:lsdException w:name="Colorful Shading Accent 1" w:semiHidden="0" w:uiPriority="71" w:unhideWhenUsed="0"/>
+    <w:lsdException w:name="Colorful List Accent 1" w:semiHidden="0" w:uiPriority="72" w:unhideWhenUsed="0"/>
+    <w:lsdException w:name="Colorful Grid Accent 1" w:semiHidden="0" w:uiPriority="73" w:unhideWhenUsed="0"/>
+    <w:lsdException w:name="Light Shading Accent 2" w:semiHidden="0" w:uiPriority="60" w:unhideWhenUsed="0"/>
+    <w:lsdException w:name="Light List Accent 2" w:semiHidden="0" w:uiPriority="61" w:unhideWhenUsed="0"/>
+    <w:lsdException w:name="Light Grid Accent 2" w:semiHidden="0" w:uiPriority="62" w:unhideWhenUsed="0"/>
+    <w:lsdException w:name="Medium Shading 1 Accent 2" w:semiHidden="0" w:uiPriority="63" w:unhideWhenUsed="0"/>
+    <w:lsdException w:name="Medium Shading 2 Accent 2" w:semiHidden="0" w:uiPriority="64" w:unhideWhenUsed="0"/>
+    <w:lsdException w:name="Medium List 1 Accent 2" w:semiHidden="0" w:uiPriority="65" w:unhideWhenUsed="0"/>
+    <w:lsdException w:name="Medium List 2 Accent 2" w:semiHidden="0" w:uiPriority="66" w:unhideWhenUsed="0"/>
+    <w:lsdException w:name="Medium Grid 1 Accent 2" w:semiHidden="0" w:uiPriority="67" w:unhideWhenUsed="0"/>
+    <w:lsdException w:name="Medium Grid 2 Accent 2" w:semiHidden="0" w:uiPriority="68" w:unhideWhenUsed="0"/>
+    <w:lsdException w:name="Medium Grid 3 Accent 2" w:semiHidden="0" w:uiPriority="69" w:unhideWhenUsed="0"/>
+    <w:lsdException w:name="Dark List Accent 2" w:semiHidden="0" w:uiPriority="70" w:unhideWhenUsed="0"/>
+    <w:lsdException w:name="Colorful Shading Accent 2" w:semiHidden="0" w:uiPriority="71" w:unhideWhenUsed="0"/>
+    <w:lsdException w:name="Colorful List Accent 2" w:semiHidden="0" w:uiPriority="72" w:unhideWhenUsed="0"/>
+    <w:lsdException w:name="Colorful Grid Accent 2" w:semiHidden="0" w:uiPriority="73" w:unhideWhenUsed="0"/>
+    <w:lsdException w:name="Light Shading Accent 3" w:semiHidden="0" w:uiPriority="60" w:unhideWhenUsed="0"/>
+    <w:lsdException w:name="Light List Accent 3" w:semiHidden="0" w:uiPriority="61" w:unhideWhenUsed="0"/>
+    <w:lsdException w:name="Light Grid Accent 3" w:semiHidden="0" w:uiPriority="62" w:unhideWhenUsed="0"/>
+    <w:lsdException w:name="Medium Shading 1 Accent 3" w:semiHidden="0" w:uiPriority="63" w:unhideWhenUsed="0"/>
+    <w:lsdException w:name="Medium Shading 2 Accent 3" w:semiHidden="0" w:uiPriority="64" w:unhideWhenUsed="0"/>
+    <w:lsdException w:name="Medium List 1 Accent 3" w:semiHidden="0" w:uiPriority="65" w:unhideWhenUsed="0"/>
+    <w:lsdException w:name="Medium List 2 Accent 3" w:semiHidden="0" w:uiPriority="66" w:unhideWhenUsed="0"/>
+    <w:lsdException w:name="Medium Grid 1 Accent 3" w:semiHidden="0" w:uiPriority="67" w:unhideWhenUsed="0"/>
+    <w:lsdException w:name="Medium Grid 2 Accent 3" w:semiHidden="0" w:uiPriority="68" w:unhideWhenUsed="0"/>
+    <w:lsdException w:name="Medium Grid 3 Accent 3" w:semiHidden="0" w:uiPriority="69" w:unhideWhenUsed="0"/>
+    <w:lsdException w:name="Dark List Accent 3" w:semiHidden="0" w:uiPriority="70" w:unhideWhenUsed="0"/>
+    <w:lsdException w:name="Colorful Shading Accent 3" w:semiHidden="0" w:uiPriority="71" w:unhideWhenUsed="0"/>
+    <w:lsdException w:name="Colorful List Accent 3" w:semiHidden="0" w:uiPriority="72" w:unhideWhenUsed="0"/>
+    <w:lsdException w:name="Colorful Grid Accent 3" w:semiHidden="0" w:uiPriority="73" w:unhideWhenUsed="0"/>
+    <w:lsdException w:name="Light Shading Accent 4" w:semiHidden="0" w:uiPriority="60" w:unhideWhenUsed="0"/>
+    <w:lsdException w:name="Light List Accent 4" w:semiHidden="0" w:uiPriority="61" w:unhideWhenUsed="0"/>
+    <w:lsdException w:name="Light Grid Accent 4" w:semiHidden="0" w:uiPriority="62" w:unhideWhenUsed="0"/>
+    <w:lsdException w:name="Medium Shading 1 Accent 4" w:semiHidden="0" w:uiPriority="63" w:unhideWhenUsed="0"/>
+    <w:lsdException w:name="Medium Shading 2 Accent 4" w:semiHidden="0" w:uiPriority="64" w:unhideWhenUsed="0"/>
+    <w:lsdException w:name="Medium List 1 Accent 4" w:semiHidden="0" w:uiPriority="65" w:unhideWhenUsed="0"/>
+    <w:lsdException w:name="Medium List 2 Accent 4" w:semiHidden="0" w:uiPriority="66" w:unhideWhenUsed="0"/>
+    <w:lsdException w:name="Medium Grid 1 Accent 4" w:semiHidden="0" w:uiPriority="67" w:unhideWhenUsed="0"/>
+    <w:lsdException w:name="Medium Grid 2 Accent 4" w:semiHidden="0" w:uiPriority="68" w:unhideWhenUsed="0"/>
+    <w:lsdException w:name="Medium Grid 3 Accent 4" w:semiHidden="0" w:uiPriority="69" w:unhideWhenUsed="0"/>
+    <w:lsdException w:name="Dark List Accent 4" w:semiHidden="0" w:uiPriority="70" w:unhideWhenUsed="0"/>
+    <w:lsdException w:name="Colorful Shading Accent 4" w:semiHidden="0" w:uiPriority="71" w:unhideWhenUsed="0"/>
+    <w:lsdException w:name="Colorful List Accent 4" w:semiHidden="0" w:uiPriority="72" w:unhideWhenUsed="0"/>
+    <w:lsdException w:name="Colorful Grid Accent 4" w:semiHidden="0" w:uiPriority="73" w:unhideWhenUsed="0"/>
+    <w:lsdException w:name="Light Shading Accent 5" w:semiHidden="0" w:uiPriority="60" w:unhideWhenUsed="0"/>
+    <w:lsdException w:name="Light List Accent 5" w:semiHidden="0" w:uiPriority="61" w:unhideWhenUsed="0"/>
+    <w:lsdException w:name="Light Grid Accent 5" w:semiHidden="0" w:uiPriority="62" w:unhideWhenUsed="0"/>
+    <w:lsdException w:name="Medium Shading 1 Accent 5" w:semiHidden="0" w:uiPriority="63" w:unhideWhenUsed="0"/>
+    <w:lsdException w:name="Medium Shading 2 Accent 5" w:semiHidden="0" w:uiPriority="64" w:unhideWhenUsed="0"/>
+    <w:lsdException w:name="Medium List 1 Accent 5" w:semiHidden="0" w:uiPriority="65" w:unhideWhenUsed="0"/>
+    <w:lsdException w:name="Medium List 2 Accent 5" w:semiHidden="0" w:uiPriority="66" w:unhideWhenUsed="0"/>
+    <w:lsdException w:name="Medium Grid 1 Accent 5" w:semiHidden="0" w:uiPriority="67" w:unhideWhenUsed="0"/>
+    <w:lsdException w:name="Medium Grid 2 Accent 5" w:semiHidden="0" w:uiPriority="68" w:unhideWhenUsed="0"/>
+    <w:lsdException w:name="Medium Grid 3 Accent 5" w:semiHidden="0" w:uiPriority="69" w:unhideWhenUsed="0"/>
+    <w:lsdException w:name="Dark List Accent 5" w:semiHidden="0" w:uiPriority="70" w:unhideWhenUsed="0"/>
+    <w:lsdException w:name="Colorful Shading Accent 5" w:semiHidden="0" w:uiPriority="71" w:unhideWhenUsed="0"/>
+    <w:lsdException w:name="Colorful List Accent 5" w:semiHidden="0" w:uiPriority="72" w:unhideWhenUsed="0"/>
+    <w:lsdException w:name="Colorful Grid Accent 5" w:semiHidden="0" w:uiPriority="73" w:unhideWhenUsed="0"/>
+    <w:lsdException w:name="Light Shading Accent 6" w:semiHidden="0" w:uiPriority="60" w:unhideWhenUsed="0"/>
+    <w:lsdException w:name="Light List Accent 6" w:semiHidden="0" w:uiPriority="61" w:unhideWhenUsed="0"/>
+    <w:lsdException w:name="Light Grid Accent 6" w:semiHidden="0" w:uiPriority="62" w:unhideWhenUsed="0"/>
+    <w:lsdException w:name="Medium Shading 1 Accent 6" w:semiHidden="0" w:uiPriority="63" w:unhideWhenUsed="0"/>
+    <w:lsdException w:name="Medium Shading 2 Accent 6" w:semiHidden="0" w:uiPriority="64" w:unhideWhenUsed="0"/>
+    <w:lsdException w:name="Medium List 1 Accent 6" w:semiHidden="0" w:uiPriority="65" w:unhideWhenUsed="0"/>
+    <w:lsdException w:name="Medium List 2 Accent 6" w:semiHidden="0" w:uiPriority="66" w:unhideWhenUsed="0"/>
+    <w:lsdException w:name="Medium Grid 1 Accent 6" w:semiHidden="0" w:uiPriority="67" w:unhideWhenUsed="0"/>
+    <w:lsdException w:name="Medium Grid 2 Accent 6" w:semiHidden="0" w:uiPriority="68" w:unhideWhenUsed="0"/>
+    <w:lsdException w:name="Medium Grid 3 Accent 6" w:semiHidden="0" w:uiPriority="69" w:unhideWhenUsed="0"/>
+    <w:lsdException w:name="Dark List Accent 6" w:semiHidden="0" w:uiPriority="70" w:unhideWhenUsed="0"/>
+    <w:lsdException w:name="Colorful Shading Accent 6" w:semiHidden="0" w:uiPriority="71" w:unhideWhenUsed="0"/>
+    <w:lsdException w:name="Colorful List Accent 6" w:semiHidden="0" w:uiPriority="72" w:unhideWhenUsed="0"/>
+    <w:lsdException w:name="Colorful Grid Accent 6" w:semiHidden="0" w:uiPriority="73" w:unhideWhenUsed="0"/>
+    <w:lsdException w:name="Subtle Emphasis" w:semiHidden="0" w:uiPriority="19" w:unhideWhenUsed="0" w:qFormat="1"/>
+    <w:lsdException w:name="Intense Emphasis" w:semiHidden="0" w:uiPriority="21" w:unhideWhenUsed="0" w:qFormat="1"/>
+    <w:lsdException w:name="Subtle Reference" w:semiHidden="0" w:uiPriority="31" w:unhideWhenUsed="0" w:qFormat="1"/>
+    <w:lsdException w:name="Intense Reference" w:semiHidden="0" w:uiPriority="32" w:unhideWhenUsed="0" w:qFormat="1"/>
+    <w:lsdException w:name="Book Title" w:semiHidden="0" w:uiPriority="33" w:unhideWhenUsed="0" w:qFormat="1"/>
+    <w:lsdException w:name="Bibliography" w:uiPriority="37"/>
+    <w:lsdException w:name="TOC Heading" w:uiPriority="39" w:qFormat="1"/>
+  </w:latentStyles>
+  <w:style w:type="paragraph" w:default="1" w:styleId="Normal">
+    <w:name w:val="Normal"/>
+    <w:qFormat/>
+    <w:rsid w:val="00181F57"/>
+    <w:pPr>
+      <w:spacing w:line="256" w:lineRule="auto"/>
+    </w:pPr>
+    <w:rPr>
+      <w:lang w:val="es-CO"/>
+    </w:rPr>
+  </w:style>
+  <w:style w:type="character" w:default="1" w:styleId="Fuentedeprrafopredeter">
+    <w:name w:val="Default Paragraph Font"/>
+    <w:uiPriority w:val="1"/>
+    <w:semiHidden/>
+    <w:unhideWhenUsed/>
+  </w:style>
+  <w:style w:type="table" w:default="1" w:styleId="Tablanormal">
+    <w:name w:val="Normal Table"/>
+    <w:uiPriority w:val="99"/>
+    <w:semiHidden/>
+    <w:unhideWhenUsed/>
+    <w:tblPr>
+      <w:tblInd w:w="0" w:type="dxa"/>
+      <w:tblCellMar>
+        <w:top w:w="0" w:type="dxa"/>
+        <w:left w:w="108" w:type="dxa"/>
+        <w:bottom w:w="0" w:type="dxa"/>
+        <w:right w:w="108" w:type="dxa"/>
+      </w:tblCellMar>
+    </w:tblPr>
+  </w:style>
+  <w:style w:type="numbering" w:default="1" w:styleId="Sinlista">
+    <w:name w:val="No List"/>
+    <w:uiPriority w:val="99"/>
+    <w:semiHidden/>
+    <w:unhideWhenUsed/>
+  </w:style>
+  <w:style w:type="character" w:styleId="Hipervnculo">
+    <w:name w:val="Hyperlink"/>
+    <w:basedOn w:val="Fuentedeprrafopredeter"/>
+    <w:uiPriority w:val="99"/>
+    <w:semiHidden/>
+    <w:unhideWhenUsed/>
+    <w:rsid w:val="00181F57"/>
+    <w:rPr>
+      <w:color w:val="0563C1" w:themeColor="hyperlink"/>
+      <w:u w:val="single"/>
+    </w:rPr>
+  </w:style>
+  <w:style w:type="paragraph" w:styleId="Prrafodelista">
+    <w:name w:val="List Paragraph"/>
+    <w:basedOn w:val="Normal"/>
+    <w:uiPriority w:val="34"/>
+    <w:qFormat/>
+    <w:rsid w:val="00181F57"/>
+    <w:pPr>
+      <w:ind w:left="720"/>
+      <w:contextualSpacing/>
+    </w:pPr>
+  </w:style>
+  <w:style w:type="paragraph" w:styleId="Textodeglobo">
+    <w:name w:val="Balloon Text"/>
+    <w:basedOn w:val="Normal"/>
+    <w:link w:val="TextodegloboCar"/>
+    <w:uiPriority w:val="99"/>
+    <w:semiHidden/>
+    <w:unhideWhenUsed/>
+    <w:rsid w:val="00985F6D"/>
+    <w:pPr>
+      <w:spacing w:after="0" w:line="240" w:lineRule="auto"/>
+    </w:pPr>
+    <w:rPr>
+      <w:rFonts w:ascii="Tahoma" w:hAnsi="Tahoma" w:cs="Tahoma"/>
+      <w:sz w:val="16"/>
+      <w:szCs w:val="16"/>
+    </w:rPr>
+  </w:style>
+  <w:style w:type="character" w:customStyle="1" w:styleId="TextodegloboCar">
+    <w:name w:val="Texto de globo Car"/>
+    <w:basedOn w:val="Fuentedeprrafopredeter"/>
+    <w:link w:val="Textodeglobo"/>
+    <w:uiPriority w:val="99"/>
+    <w:semiHidden/>
+    <w:rsid w:val="00985F6D"/>
+    <w:rPr>
+      <w:rFonts w:ascii="Tahoma" w:hAnsi="Tahoma" w:cs="Tahoma"/>
+      <w:sz w:val="16"/>
+      <w:szCs w:val="16"/>
+      <w:lang w:val="es-CO"/>
+    </w:rPr>
+  </w:style>
 </w:styles>
 </file>
 
@@ -2441,7 +3634,7 @@
     </a:clrScheme>
     <a:fontScheme name="Office">
       <a:majorFont>
-        <a:latin typeface="Calibri Light" panose="020F0302020204030204"/>
+        <a:latin typeface="Calibri Light"/>
         <a:ea typeface=""/>
         <a:cs typeface=""/>
         <a:font script="Jpan" typeface="游ゴシック Light"/>
@@ -2476,7 +3669,7 @@
         <a:font script="Geor" typeface="Sylfaen"/>
       </a:majorFont>
       <a:minorFont>
-        <a:latin typeface="Calibri" panose="020F0502020204030204"/>
+        <a:latin typeface="Calibri"/>
         <a:ea typeface=""/>
         <a:cs typeface=""/>
         <a:font script="Jpan" typeface="游明朝"/>
@@ -2653,7 +3846,7 @@
   <a:extraClrSchemeLst/>
   <a:extLst>
     <a:ext uri="{05A4C25C-085E-4340-85A3-A5531E510DB2}">
-      <thm15:themeFamily xmlns:thm15="http://schemas.microsoft.com/office/thememl/2012/main" name="Office Theme" id="{62F939B6-93AF-4DB8-9C6B-D6C7DFDC589F}" vid="{4A3C46E8-61CC-4603-A589-7422A47A8E4A}"/>
+      <thm15:themeFamily xmlns:thm15="http://schemas.microsoft.com/office/thememl/2012/main" xmlns="" name="Office Theme" id="{62F939B6-93AF-4DB8-9C6B-D6C7DFDC589F}" vid="{4A3C46E8-61CC-4603-A589-7422A47A8E4A}"/>
     </a:ext>
   </a:extLst>
 </a:theme>

</xml_diff>

<commit_message>
Caturas de la aplicación en React y en Express
</commit_message>
<xml_diff>
--- a/documentos/Sprint5_Equipo_Titan.docx
+++ b/documentos/Sprint5_Equipo_Titan.docx
@@ -648,7 +648,29 @@
           <w:szCs w:val="24"/>
           <w:lang w:eastAsia="es-CO"/>
         </w:rPr>
-        <w:t xml:space="preserve">Con el propósito de garantizar la trazabilidad del proyecto se implementó el uso de GitHub y </w:t>
+        <w:t xml:space="preserve">Con el propósito de garantizar la trazabilidad del proyecto se implementó el uso de </w:t>
+      </w:r>
+      <w:proofErr w:type="spellStart"/>
+      <w:r>
+        <w:rPr>
+          <w:rFonts w:ascii="Arial" w:eastAsia="Times New Roman" w:hAnsi="Arial" w:cs="Arial"/>
+          <w:color w:val="000000"/>
+          <w:sz w:val="24"/>
+          <w:szCs w:val="24"/>
+          <w:lang w:eastAsia="es-CO"/>
+        </w:rPr>
+        <w:t>GitHub</w:t>
+      </w:r>
+      <w:proofErr w:type="spellEnd"/>
+      <w:r>
+        <w:rPr>
+          <w:rFonts w:ascii="Arial" w:eastAsia="Times New Roman" w:hAnsi="Arial" w:cs="Arial"/>
+          <w:color w:val="000000"/>
+          <w:sz w:val="24"/>
+          <w:szCs w:val="24"/>
+          <w:lang w:eastAsia="es-CO"/>
+        </w:rPr>
+        <w:t xml:space="preserve"> y </w:t>
       </w:r>
       <w:proofErr w:type="spellStart"/>
       <w:r>
@@ -1620,41 +1642,169 @@
       <w:r>
         <w:rPr>
           <w:b/>
+          <w:noProof/>
+          <w:lang w:eastAsia="ja-JP"/>
+        </w:rPr>
+        <w:drawing>
+          <wp:inline distT="0" distB="0" distL="0" distR="0" wp14:anchorId="5DB177E9" wp14:editId="7C521A4E">
+            <wp:extent cx="5595620" cy="2886710"/>
+            <wp:effectExtent l="0" t="0" r="5080" b="8890"/>
+            <wp:docPr id="19" name="Imagen 19" descr="D:\Sprint final\nuevas capturas\React.PNG"/>
+            <wp:cNvGraphicFramePr>
+              <a:graphicFrameLocks xmlns:a="http://schemas.openxmlformats.org/drawingml/2006/main" noChangeAspect="1"/>
+            </wp:cNvGraphicFramePr>
+            <a:graphic xmlns:a="http://schemas.openxmlformats.org/drawingml/2006/main">
+              <a:graphicData uri="http://schemas.openxmlformats.org/drawingml/2006/picture">
+                <pic:pic xmlns:pic="http://schemas.openxmlformats.org/drawingml/2006/picture">
+                  <pic:nvPicPr>
+                    <pic:cNvPr id="0" name="Picture 1" descr="D:\Sprint final\nuevas capturas\React.PNG"/>
+                    <pic:cNvPicPr>
+                      <a:picLocks noChangeAspect="1" noChangeArrowheads="1"/>
+                    </pic:cNvPicPr>
+                  </pic:nvPicPr>
+                  <pic:blipFill>
+                    <a:blip r:embed="rId11" cstate="print">
+                      <a:extLst>
+                        <a:ext uri="{28A0092B-C50C-407E-A947-70E740481C1C}">
+                          <a14:useLocalDpi xmlns:a14="http://schemas.microsoft.com/office/drawing/2010/main" val="0"/>
+                        </a:ext>
+                      </a:extLst>
+                    </a:blip>
+                    <a:srcRect/>
+                    <a:stretch>
+                      <a:fillRect/>
+                    </a:stretch>
+                  </pic:blipFill>
+                  <pic:spPr bwMode="auto">
+                    <a:xfrm>
+                      <a:off x="0" y="0"/>
+                      <a:ext cx="5595620" cy="2886710"/>
+                    </a:xfrm>
+                    <a:prstGeom prst="rect">
+                      <a:avLst/>
+                    </a:prstGeom>
+                    <a:noFill/>
+                    <a:ln>
+                      <a:noFill/>
+                    </a:ln>
+                  </pic:spPr>
+                </pic:pic>
+              </a:graphicData>
+            </a:graphic>
+          </wp:inline>
+        </w:drawing>
+      </w:r>
+    </w:p>
+    <w:p>
+      <w:pPr>
+        <w:rPr>
+          <w:b/>
+        </w:rPr>
+      </w:pPr>
+      <w:r>
+        <w:rPr>
+          <w:b/>
         </w:rPr>
         <w:t>PROYECTO DE EXPRESS ACTUALIZADO CON LAS DEPENDENCIAS DE GRAPHQL</w:t>
+      </w:r>
+    </w:p>
+    <w:p>
+      <w:pPr>
+        <w:rPr>
+          <w:b/>
+        </w:rPr>
+      </w:pPr>
+      <w:r>
+        <w:rPr>
+          <w:b/>
+          <w:noProof/>
+          <w:lang w:eastAsia="ja-JP"/>
+        </w:rPr>
+        <w:lastRenderedPageBreak/>
+        <w:drawing>
+          <wp:inline distT="0" distB="0" distL="0" distR="0" wp14:anchorId="2F80D4E8" wp14:editId="2245EDE5">
+            <wp:extent cx="5595620" cy="2872740"/>
+            <wp:effectExtent l="0" t="0" r="5080" b="3810"/>
+            <wp:docPr id="20" name="Imagen 20" descr="D:\Sprint final\nuevas capturas\Express.PNG"/>
+            <wp:cNvGraphicFramePr>
+              <a:graphicFrameLocks xmlns:a="http://schemas.openxmlformats.org/drawingml/2006/main" noChangeAspect="1"/>
+            </wp:cNvGraphicFramePr>
+            <a:graphic xmlns:a="http://schemas.openxmlformats.org/drawingml/2006/main">
+              <a:graphicData uri="http://schemas.openxmlformats.org/drawingml/2006/picture">
+                <pic:pic xmlns:pic="http://schemas.openxmlformats.org/drawingml/2006/picture">
+                  <pic:nvPicPr>
+                    <pic:cNvPr id="0" name="Picture 2" descr="D:\Sprint final\nuevas capturas\Express.PNG"/>
+                    <pic:cNvPicPr>
+                      <a:picLocks noChangeAspect="1" noChangeArrowheads="1"/>
+                    </pic:cNvPicPr>
+                  </pic:nvPicPr>
+                  <pic:blipFill>
+                    <a:blip r:embed="rId12" cstate="print">
+                      <a:extLst>
+                        <a:ext uri="{28A0092B-C50C-407E-A947-70E740481C1C}">
+                          <a14:useLocalDpi xmlns:a14="http://schemas.microsoft.com/office/drawing/2010/main" val="0"/>
+                        </a:ext>
+                      </a:extLst>
+                    </a:blip>
+                    <a:srcRect/>
+                    <a:stretch>
+                      <a:fillRect/>
+                    </a:stretch>
+                  </pic:blipFill>
+                  <pic:spPr bwMode="auto">
+                    <a:xfrm>
+                      <a:off x="0" y="0"/>
+                      <a:ext cx="5595620" cy="2872740"/>
+                    </a:xfrm>
+                    <a:prstGeom prst="rect">
+                      <a:avLst/>
+                    </a:prstGeom>
+                    <a:noFill/>
+                    <a:ln>
+                      <a:noFill/>
+                    </a:ln>
+                  </pic:spPr>
+                </pic:pic>
+              </a:graphicData>
+            </a:graphic>
+          </wp:inline>
+        </w:drawing>
+      </w:r>
+    </w:p>
+    <w:p>
+      <w:pPr>
+        <w:rPr>
+          <w:b/>
+        </w:rPr>
+      </w:pPr>
+      <w:r>
+        <w:rPr>
+          <w:b/>
+        </w:rPr>
+        <w:t>DESARROLLO DE LAS HISTORIAS DE USUARIO</w:t>
+      </w:r>
+    </w:p>
+    <w:p>
+      <w:pPr>
+        <w:rPr>
+          <w:b/>
+        </w:rPr>
+      </w:pPr>
+      <w:r>
+        <w:rPr>
+          <w:b/>
+        </w:rPr>
+        <w:t>MÓDULO DE PROYECTOS</w:t>
+      </w:r>
+    </w:p>
+    <w:p>
+      <w:r>
+        <w:t>-Visualización</w:t>
       </w:r>
       <w:bookmarkStart w:id="1" w:name="_GoBack"/>
       <w:bookmarkEnd w:id="1"/>
-    </w:p>
-    <w:p>
-      <w:pPr>
-        <w:rPr>
-          <w:b/>
-        </w:rPr>
-      </w:pPr>
-      <w:r>
-        <w:rPr>
-          <w:b/>
-        </w:rPr>
-        <w:t>DESARROLLO DE LAS HISTORIAS DE USUARIO</w:t>
-      </w:r>
-    </w:p>
-    <w:p>
-      <w:pPr>
-        <w:rPr>
-          <w:b/>
-        </w:rPr>
-      </w:pPr>
-      <w:r>
-        <w:rPr>
-          <w:b/>
-        </w:rPr>
-        <w:t>MÓDULO DE PROYECTOS</w:t>
-      </w:r>
-    </w:p>
-    <w:p>
-      <w:r>
-        <w:t xml:space="preserve">-Visualización de la </w:t>
+      <w:r>
+        <w:t xml:space="preserve"> de la </w:t>
       </w:r>
       <w:r>
         <w:t>información de los proyectos almacenados en la base de datos</w:t>
@@ -1687,7 +1837,7 @@
                     </pic:cNvPicPr>
                   </pic:nvPicPr>
                   <pic:blipFill>
-                    <a:blip r:embed="rId11" cstate="print">
+                    <a:blip r:embed="rId13" cstate="print">
                       <a:extLst>
                         <a:ext uri="{28A0092B-C50C-407E-A947-70E740481C1C}">
                           <a14:useLocalDpi xmlns:a14="http://schemas.microsoft.com/office/drawing/2010/main" val="0"/>
@@ -1729,7 +1879,6 @@
     </w:p>
     <w:p>
       <w:r>
-        <w:lastRenderedPageBreak/>
         <w:t>Formulario de registro de proyectos</w:t>
       </w:r>
     </w:p>
@@ -1742,6 +1891,7 @@
           <w:noProof/>
           <w:lang w:eastAsia="ja-JP"/>
         </w:rPr>
+        <w:lastRenderedPageBreak/>
         <w:drawing>
           <wp:inline distT="0" distB="0" distL="0" distR="0" wp14:anchorId="727E6F08" wp14:editId="4E55FAF5">
             <wp:extent cx="2761246" cy="3204057"/>
@@ -1760,7 +1910,7 @@
                     </pic:cNvPicPr>
                   </pic:nvPicPr>
                   <pic:blipFill>
-                    <a:blip r:embed="rId12">
+                    <a:blip r:embed="rId14">
                       <a:extLst>
                         <a:ext uri="{28A0092B-C50C-407E-A947-70E740481C1C}">
                           <a14:useLocalDpi xmlns:a14="http://schemas.microsoft.com/office/drawing/2010/main" val="0"/>
@@ -1824,7 +1974,7 @@
                     </pic:cNvPicPr>
                   </pic:nvPicPr>
                   <pic:blipFill>
-                    <a:blip r:embed="rId13" cstate="print">
+                    <a:blip r:embed="rId15" cstate="print">
                       <a:extLst>
                         <a:ext uri="{28A0092B-C50C-407E-A947-70E740481C1C}">
                           <a14:useLocalDpi xmlns:a14="http://schemas.microsoft.com/office/drawing/2010/main" val="0"/>
@@ -1894,7 +2044,7 @@
                     </pic:cNvPicPr>
                   </pic:nvPicPr>
                   <pic:blipFill>
-                    <a:blip r:embed="rId14" cstate="print">
+                    <a:blip r:embed="rId16" cstate="print">
                       <a:extLst>
                         <a:ext uri="{28A0092B-C50C-407E-A947-70E740481C1C}">
                           <a14:useLocalDpi xmlns:a14="http://schemas.microsoft.com/office/drawing/2010/main" val="0"/>
@@ -1958,7 +2108,7 @@
                     </pic:cNvPicPr>
                   </pic:nvPicPr>
                   <pic:blipFill>
-                    <a:blip r:embed="rId15" cstate="print">
+                    <a:blip r:embed="rId17" cstate="print">
                       <a:extLst>
                         <a:ext uri="{28A0092B-C50C-407E-A947-70E740481C1C}">
                           <a14:useLocalDpi xmlns:a14="http://schemas.microsoft.com/office/drawing/2010/main" val="0"/>
@@ -2030,7 +2180,7 @@
                     </pic:cNvPicPr>
                   </pic:nvPicPr>
                   <pic:blipFill>
-                    <a:blip r:embed="rId16" cstate="print">
+                    <a:blip r:embed="rId18" cstate="print">
                       <a:extLst>
                         <a:ext uri="{28A0092B-C50C-407E-A947-70E740481C1C}">
                           <a14:useLocalDpi xmlns:a14="http://schemas.microsoft.com/office/drawing/2010/main" val="0"/>
@@ -2095,7 +2245,7 @@
                     </pic:cNvPicPr>
                   </pic:nvPicPr>
                   <pic:blipFill>
-                    <a:blip r:embed="rId17">
+                    <a:blip r:embed="rId19">
                       <a:extLst>
                         <a:ext uri="{28A0092B-C50C-407E-A947-70E740481C1C}">
                           <a14:useLocalDpi xmlns:a14="http://schemas.microsoft.com/office/drawing/2010/main" val="0"/>
@@ -2159,7 +2309,7 @@
                     </pic:cNvPicPr>
                   </pic:nvPicPr>
                   <pic:blipFill>
-                    <a:blip r:embed="rId18" cstate="print">
+                    <a:blip r:embed="rId20" cstate="print">
                       <a:extLst>
                         <a:ext uri="{28A0092B-C50C-407E-A947-70E740481C1C}">
                           <a14:useLocalDpi xmlns:a14="http://schemas.microsoft.com/office/drawing/2010/main" val="0"/>
@@ -2229,7 +2379,7 @@
                     </pic:cNvPicPr>
                   </pic:nvPicPr>
                   <pic:blipFill>
-                    <a:blip r:embed="rId19" cstate="print">
+                    <a:blip r:embed="rId21" cstate="print">
                       <a:extLst>
                         <a:ext uri="{28A0092B-C50C-407E-A947-70E740481C1C}">
                           <a14:useLocalDpi xmlns:a14="http://schemas.microsoft.com/office/drawing/2010/main" val="0"/>
@@ -2293,7 +2443,7 @@
                     </pic:cNvPicPr>
                   </pic:nvPicPr>
                   <pic:blipFill>
-                    <a:blip r:embed="rId20">
+                    <a:blip r:embed="rId22">
                       <a:extLst>
                         <a:ext uri="{28A0092B-C50C-407E-A947-70E740481C1C}">
                           <a14:useLocalDpi xmlns:a14="http://schemas.microsoft.com/office/drawing/2010/main" val="0"/>
@@ -2369,7 +2519,7 @@
                     </pic:cNvPicPr>
                   </pic:nvPicPr>
                   <pic:blipFill>
-                    <a:blip r:embed="rId21" cstate="print">
+                    <a:blip r:embed="rId23" cstate="print">
                       <a:extLst>
                         <a:ext uri="{28A0092B-C50C-407E-A947-70E740481C1C}">
                           <a14:useLocalDpi xmlns:a14="http://schemas.microsoft.com/office/drawing/2010/main" val="0"/>
@@ -2430,7 +2580,7 @@
                     </pic:cNvPicPr>
                   </pic:nvPicPr>
                   <pic:blipFill>
-                    <a:blip r:embed="rId22" cstate="print">
+                    <a:blip r:embed="rId24" cstate="print">
                       <a:extLst>
                         <a:ext uri="{28A0092B-C50C-407E-A947-70E740481C1C}">
                           <a14:useLocalDpi xmlns:a14="http://schemas.microsoft.com/office/drawing/2010/main" val="0"/>
@@ -2494,7 +2644,7 @@
                     </pic:cNvPicPr>
                   </pic:nvPicPr>
                   <pic:blipFill>
-                    <a:blip r:embed="rId23" cstate="print">
+                    <a:blip r:embed="rId25" cstate="print">
                       <a:extLst>
                         <a:ext uri="{28A0092B-C50C-407E-A947-70E740481C1C}">
                           <a14:useLocalDpi xmlns:a14="http://schemas.microsoft.com/office/drawing/2010/main" val="0"/>
@@ -2578,7 +2728,7 @@
                     </pic:cNvPicPr>
                   </pic:nvPicPr>
                   <pic:blipFill>
-                    <a:blip r:embed="rId24">
+                    <a:blip r:embed="rId26">
                       <a:extLst>
                         <a:ext uri="{28A0092B-C50C-407E-A947-70E740481C1C}">
                           <a14:useLocalDpi xmlns:a14="http://schemas.microsoft.com/office/drawing/2010/main" val="0"/>
@@ -2642,7 +2792,7 @@
                     </pic:cNvPicPr>
                   </pic:nvPicPr>
                   <pic:blipFill>
-                    <a:blip r:embed="rId25">
+                    <a:blip r:embed="rId27">
                       <a:extLst>
                         <a:ext uri="{28A0092B-C50C-407E-A947-70E740481C1C}">
                           <a14:useLocalDpi xmlns:a14="http://schemas.microsoft.com/office/drawing/2010/main" val="0"/>
@@ -2707,7 +2857,7 @@
                     </pic:cNvPicPr>
                   </pic:nvPicPr>
                   <pic:blipFill>
-                    <a:blip r:embed="rId26">
+                    <a:blip r:embed="rId28">
                       <a:extLst>
                         <a:ext uri="{28A0092B-C50C-407E-A947-70E740481C1C}">
                           <a14:useLocalDpi xmlns:a14="http://schemas.microsoft.com/office/drawing/2010/main" val="0"/>
@@ -2771,7 +2921,7 @@
                     </pic:cNvPicPr>
                   </pic:nvPicPr>
                   <pic:blipFill>
-                    <a:blip r:embed="rId27">
+                    <a:blip r:embed="rId29">
                       <a:extLst>
                         <a:ext uri="{28A0092B-C50C-407E-A947-70E740481C1C}">
                           <a14:useLocalDpi xmlns:a14="http://schemas.microsoft.com/office/drawing/2010/main" val="0"/>
@@ -3846,7 +3996,7 @@
   <a:extraClrSchemeLst/>
   <a:extLst>
     <a:ext uri="{05A4C25C-085E-4340-85A3-A5531E510DB2}">
-      <thm15:themeFamily xmlns:thm15="http://schemas.microsoft.com/office/thememl/2012/main" xmlns="" name="Office Theme" id="{62F939B6-93AF-4DB8-9C6B-D6C7DFDC589F}" vid="{4A3C46E8-61CC-4603-A589-7422A47A8E4A}"/>
+      <thm15:themeFamily xmlns="" xmlns:thm15="http://schemas.microsoft.com/office/thememl/2012/main" name="Office Theme" id="{62F939B6-93AF-4DB8-9C6B-D6C7DFDC589F}" vid="{4A3C46E8-61CC-4603-A589-7422A47A8E4A}"/>
     </a:ext>
   </a:extLst>
 </a:theme>

</xml_diff>

<commit_message>
Actualizando documento de sprint 5
</commit_message>
<xml_diff>
--- a/documentos/Sprint5_Equipo_Titan.docx
+++ b/documentos/Sprint5_Equipo_Titan.docx
@@ -1,6 +1,6 @@
 
 <file path=word/document.xml><?xml version="1.0" encoding="utf-8"?>
-<w:document xmlns:wpc="http://schemas.microsoft.com/office/word/2010/wordprocessingCanvas" xmlns:mc="http://schemas.openxmlformats.org/markup-compatibility/2006" xmlns:o="urn:schemas-microsoft-com:office:office" xmlns:r="http://schemas.openxmlformats.org/officeDocument/2006/relationships" xmlns:m="http://schemas.openxmlformats.org/officeDocument/2006/math" xmlns:v="urn:schemas-microsoft-com:vml" xmlns:wp14="http://schemas.microsoft.com/office/word/2010/wordprocessingDrawing" xmlns:wp="http://schemas.openxmlformats.org/drawingml/2006/wordprocessingDrawing" xmlns:w10="urn:schemas-microsoft-com:office:word" xmlns:w="http://schemas.openxmlformats.org/wordprocessingml/2006/main" xmlns:w14="http://schemas.microsoft.com/office/word/2010/wordml" xmlns:wpg="http://schemas.microsoft.com/office/word/2010/wordprocessingGroup" xmlns:wpi="http://schemas.microsoft.com/office/word/2010/wordprocessingInk" xmlns:wne="http://schemas.microsoft.com/office/word/2006/wordml" xmlns:wps="http://schemas.microsoft.com/office/word/2010/wordprocessingShape" mc:Ignorable="w14 wp14">
+<w:document xmlns:wpc="http://schemas.microsoft.com/office/word/2010/wordprocessingCanvas" xmlns:mc="http://schemas.openxmlformats.org/markup-compatibility/2006" xmlns:o="urn:schemas-microsoft-com:office:office" xmlns:r="http://schemas.openxmlformats.org/officeDocument/2006/relationships" xmlns:m="http://schemas.openxmlformats.org/officeDocument/2006/math" xmlns:v="urn:schemas-microsoft-com:vml" xmlns:wp14="http://schemas.microsoft.com/office/word/2010/wordprocessingDrawing" xmlns:wp="http://schemas.openxmlformats.org/drawingml/2006/wordprocessingDrawing" xmlns:w10="urn:schemas-microsoft-com:office:word" xmlns:w="http://schemas.openxmlformats.org/wordprocessingml/2006/main" xmlns:w14="http://schemas.microsoft.com/office/word/2010/wordml" xmlns:wpg="http://schemas.microsoft.com/office/word/2010/wordprocessingGroup" xmlns:wpi="http://schemas.microsoft.com/office/word/2010/wordprocessingInk" xmlns:wne="http://schemas.microsoft.com/office/word/2006/wordml" xmlns:wps="http://schemas.microsoft.com/office/word/2010/wordprocessingShape" xmlns:a="http://schemas.openxmlformats.org/drawingml/2006/main" xmlns:pic="http://schemas.openxmlformats.org/drawingml/2006/picture" xmlns:a14="http://schemas.microsoft.com/office/drawing/2010/main" mc:Ignorable="w14 wp14">
   <w:body>
     <w:p>
       <w:pPr>
@@ -11,7 +11,7 @@
           <w:szCs w:val="24"/>
         </w:rPr>
       </w:pPr>
-      <w:bookmarkStart w:id="0" w:name="_Hlk82192941"/>
+      <w:bookmarkStart w:name="_Hlk82192941" w:id="0"/>
       <w:bookmarkEnd w:id="0"/>
       <w:r>
         <w:rPr>
@@ -407,15 +407,15 @@
       <w:pPr>
         <w:spacing w:after="0" w:line="240" w:lineRule="auto"/>
         <w:rPr>
-          <w:rFonts w:ascii="Arial" w:eastAsia="Times New Roman" w:hAnsi="Arial" w:cs="Arial"/>
-          <w:sz w:val="24"/>
-          <w:szCs w:val="24"/>
-          <w:lang w:eastAsia="es-CO"/>
-        </w:rPr>
-      </w:pPr>
-      <w:r>
-        <w:rPr>
-          <w:rFonts w:ascii="Arial" w:eastAsia="Times New Roman" w:hAnsi="Arial" w:cs="Arial"/>
+          <w:rFonts w:ascii="Arial" w:hAnsi="Arial" w:eastAsia="Times New Roman" w:cs="Arial"/>
+          <w:sz w:val="24"/>
+          <w:szCs w:val="24"/>
+          <w:lang w:eastAsia="es-CO"/>
+        </w:rPr>
+      </w:pPr>
+      <w:r>
+        <w:rPr>
+          <w:rFonts w:ascii="Arial" w:hAnsi="Arial" w:eastAsia="Times New Roman" w:cs="Arial"/>
           <w:b/>
           <w:bCs/>
           <w:color w:val="000000"/>
@@ -431,15 +431,15 @@
       <w:pPr>
         <w:spacing w:after="0" w:line="240" w:lineRule="auto"/>
         <w:rPr>
-          <w:rFonts w:ascii="Arial" w:eastAsia="Times New Roman" w:hAnsi="Arial" w:cs="Arial"/>
-          <w:sz w:val="24"/>
-          <w:szCs w:val="24"/>
-          <w:lang w:eastAsia="es-CO"/>
-        </w:rPr>
-      </w:pPr>
-      <w:r>
-        <w:rPr>
-          <w:rFonts w:ascii="Arial" w:eastAsia="Times New Roman" w:hAnsi="Arial" w:cs="Arial"/>
+          <w:rFonts w:ascii="Arial" w:hAnsi="Arial" w:eastAsia="Times New Roman" w:cs="Arial"/>
+          <w:sz w:val="24"/>
+          <w:szCs w:val="24"/>
+          <w:lang w:eastAsia="es-CO"/>
+        </w:rPr>
+      </w:pPr>
+      <w:r>
+        <w:rPr>
+          <w:rFonts w:ascii="Arial" w:hAnsi="Arial" w:eastAsia="Times New Roman" w:cs="Arial"/>
           <w:sz w:val="24"/>
           <w:szCs w:val="24"/>
           <w:lang w:eastAsia="es-CO"/>
@@ -457,16 +457,16 @@
         <w:jc w:val="both"/>
         <w:textAlignment w:val="baseline"/>
         <w:rPr>
-          <w:rFonts w:ascii="Arial" w:eastAsia="Times New Roman" w:hAnsi="Arial" w:cs="Arial"/>
-          <w:color w:val="000000"/>
-          <w:sz w:val="24"/>
-          <w:szCs w:val="24"/>
-          <w:lang w:eastAsia="es-CO"/>
-        </w:rPr>
-      </w:pPr>
-      <w:r>
-        <w:rPr>
-          <w:rFonts w:ascii="Arial" w:eastAsia="Times New Roman" w:hAnsi="Arial" w:cs="Arial"/>
+          <w:rFonts w:ascii="Arial" w:hAnsi="Arial" w:eastAsia="Times New Roman" w:cs="Arial"/>
+          <w:color w:val="000000"/>
+          <w:sz w:val="24"/>
+          <w:szCs w:val="24"/>
+          <w:lang w:eastAsia="es-CO"/>
+        </w:rPr>
+      </w:pPr>
+      <w:r>
+        <w:rPr>
+          <w:rFonts w:ascii="Arial" w:hAnsi="Arial" w:eastAsia="Times New Roman" w:cs="Arial"/>
           <w:color w:val="000000"/>
           <w:sz w:val="24"/>
           <w:szCs w:val="24"/>
@@ -477,7 +477,7 @@
       <w:proofErr w:type="spellStart"/>
       <w:r>
         <w:rPr>
-          <w:rFonts w:ascii="Arial" w:eastAsia="Times New Roman" w:hAnsi="Arial" w:cs="Arial"/>
+          <w:rFonts w:ascii="Arial" w:hAnsi="Arial" w:eastAsia="Times New Roman" w:cs="Arial"/>
           <w:color w:val="000000"/>
           <w:sz w:val="24"/>
           <w:szCs w:val="24"/>
@@ -488,7 +488,7 @@
       <w:proofErr w:type="spellEnd"/>
       <w:r>
         <w:rPr>
-          <w:rFonts w:ascii="Arial" w:eastAsia="Times New Roman" w:hAnsi="Arial" w:cs="Arial"/>
+          <w:rFonts w:ascii="Arial" w:hAnsi="Arial" w:eastAsia="Times New Roman" w:cs="Arial"/>
           <w:color w:val="000000"/>
           <w:sz w:val="24"/>
           <w:szCs w:val="24"/>
@@ -499,7 +499,7 @@
       <w:proofErr w:type="spellStart"/>
       <w:r>
         <w:rPr>
-          <w:rFonts w:ascii="Arial" w:eastAsia="Times New Roman" w:hAnsi="Arial" w:cs="Arial"/>
+          <w:rFonts w:ascii="Arial" w:hAnsi="Arial" w:eastAsia="Times New Roman" w:cs="Arial"/>
           <w:color w:val="000000"/>
           <w:sz w:val="24"/>
           <w:szCs w:val="24"/>
@@ -510,7 +510,7 @@
       <w:proofErr w:type="spellEnd"/>
       <w:r>
         <w:rPr>
-          <w:rFonts w:ascii="Arial" w:eastAsia="Times New Roman" w:hAnsi="Arial" w:cs="Arial"/>
+          <w:rFonts w:ascii="Arial" w:hAnsi="Arial" w:eastAsia="Times New Roman" w:cs="Arial"/>
           <w:color w:val="000000"/>
           <w:sz w:val="24"/>
           <w:szCs w:val="24"/>
@@ -521,7 +521,7 @@
       <w:proofErr w:type="spellStart"/>
       <w:r>
         <w:rPr>
-          <w:rFonts w:ascii="Arial" w:eastAsia="Times New Roman" w:hAnsi="Arial" w:cs="Arial"/>
+          <w:rFonts w:ascii="Arial" w:hAnsi="Arial" w:eastAsia="Times New Roman" w:cs="Arial"/>
           <w:color w:val="000000"/>
           <w:sz w:val="24"/>
           <w:szCs w:val="24"/>
@@ -532,7 +532,7 @@
       <w:proofErr w:type="spellEnd"/>
       <w:r>
         <w:rPr>
-          <w:rFonts w:ascii="Arial" w:eastAsia="Times New Roman" w:hAnsi="Arial" w:cs="Arial"/>
+          <w:rFonts w:ascii="Arial" w:hAnsi="Arial" w:eastAsia="Times New Roman" w:cs="Arial"/>
           <w:color w:val="000000"/>
           <w:sz w:val="24"/>
           <w:szCs w:val="24"/>
@@ -556,7 +556,7 @@
         <w:spacing w:after="0" w:line="240" w:lineRule="auto"/>
         <w:jc w:val="center"/>
         <w:rPr>
-          <w:rFonts w:ascii="Arial" w:eastAsia="Times New Roman" w:hAnsi="Arial" w:cs="Arial"/>
+          <w:rFonts w:ascii="Arial" w:hAnsi="Arial" w:eastAsia="Times New Roman" w:cs="Arial"/>
           <w:b/>
           <w:bCs/>
           <w:color w:val="000000"/>
@@ -567,7 +567,7 @@
       </w:pPr>
       <w:r>
         <w:rPr>
-          <w:rFonts w:ascii="Arial" w:eastAsia="Times New Roman" w:hAnsi="Arial" w:cs="Arial"/>
+          <w:rFonts w:ascii="Arial" w:hAnsi="Arial" w:eastAsia="Times New Roman" w:cs="Arial"/>
           <w:b/>
           <w:bCs/>
           <w:color w:val="000000"/>
@@ -583,7 +583,7 @@
         <w:spacing w:after="0" w:line="240" w:lineRule="auto"/>
         <w:jc w:val="center"/>
         <w:rPr>
-          <w:rFonts w:ascii="Arial" w:eastAsia="Times New Roman" w:hAnsi="Arial" w:cs="Arial"/>
+          <w:rFonts w:ascii="Arial" w:hAnsi="Arial" w:eastAsia="Times New Roman" w:cs="Arial"/>
           <w:b/>
           <w:bCs/>
           <w:color w:val="000000"/>
@@ -596,7 +596,7 @@
     <w:p>
       <w:pPr>
         <w:rPr>
-          <w:rFonts w:ascii="Arial" w:eastAsia="Times New Roman" w:hAnsi="Arial" w:cs="Arial"/>
+          <w:rFonts w:ascii="Arial" w:hAnsi="Arial" w:eastAsia="Times New Roman" w:cs="Arial"/>
           <w:sz w:val="24"/>
           <w:szCs w:val="24"/>
           <w:lang w:eastAsia="es-CO"/>
@@ -634,15 +634,15 @@
         <w:spacing w:after="0" w:line="240" w:lineRule="auto"/>
         <w:jc w:val="both"/>
         <w:rPr>
-          <w:rFonts w:ascii="Arial" w:eastAsia="Times New Roman" w:hAnsi="Arial" w:cs="Arial"/>
-          <w:sz w:val="24"/>
-          <w:szCs w:val="24"/>
-          <w:lang w:eastAsia="es-CO"/>
-        </w:rPr>
-      </w:pPr>
-      <w:r>
-        <w:rPr>
-          <w:rFonts w:ascii="Arial" w:eastAsia="Times New Roman" w:hAnsi="Arial" w:cs="Arial"/>
+          <w:rFonts w:ascii="Arial" w:hAnsi="Arial" w:eastAsia="Times New Roman" w:cs="Arial"/>
+          <w:sz w:val="24"/>
+          <w:szCs w:val="24"/>
+          <w:lang w:eastAsia="es-CO"/>
+        </w:rPr>
+      </w:pPr>
+      <w:r>
+        <w:rPr>
+          <w:rFonts w:ascii="Arial" w:hAnsi="Arial" w:eastAsia="Times New Roman" w:cs="Arial"/>
           <w:color w:val="000000"/>
           <w:sz w:val="24"/>
           <w:szCs w:val="24"/>
@@ -653,7 +653,7 @@
       <w:proofErr w:type="spellStart"/>
       <w:r>
         <w:rPr>
-          <w:rFonts w:ascii="Arial" w:eastAsia="Times New Roman" w:hAnsi="Arial" w:cs="Arial"/>
+          <w:rFonts w:ascii="Arial" w:hAnsi="Arial" w:eastAsia="Times New Roman" w:cs="Arial"/>
           <w:color w:val="000000"/>
           <w:sz w:val="24"/>
           <w:szCs w:val="24"/>
@@ -664,7 +664,7 @@
       <w:proofErr w:type="spellEnd"/>
       <w:r>
         <w:rPr>
-          <w:rFonts w:ascii="Arial" w:eastAsia="Times New Roman" w:hAnsi="Arial" w:cs="Arial"/>
+          <w:rFonts w:ascii="Arial" w:hAnsi="Arial" w:eastAsia="Times New Roman" w:cs="Arial"/>
           <w:color w:val="000000"/>
           <w:sz w:val="24"/>
           <w:szCs w:val="24"/>
@@ -675,7 +675,7 @@
       <w:proofErr w:type="spellStart"/>
       <w:r>
         <w:rPr>
-          <w:rFonts w:ascii="Arial" w:eastAsia="Times New Roman" w:hAnsi="Arial" w:cs="Arial"/>
+          <w:rFonts w:ascii="Arial" w:hAnsi="Arial" w:eastAsia="Times New Roman" w:cs="Arial"/>
           <w:color w:val="000000"/>
           <w:sz w:val="24"/>
           <w:szCs w:val="24"/>
@@ -686,7 +686,7 @@
       <w:proofErr w:type="spellEnd"/>
       <w:r>
         <w:rPr>
-          <w:rFonts w:ascii="Arial" w:eastAsia="Times New Roman" w:hAnsi="Arial" w:cs="Arial"/>
+          <w:rFonts w:ascii="Arial" w:hAnsi="Arial" w:eastAsia="Times New Roman" w:cs="Arial"/>
           <w:color w:val="000000"/>
           <w:sz w:val="24"/>
           <w:szCs w:val="24"/>
@@ -697,7 +697,7 @@
       <w:proofErr w:type="spellStart"/>
       <w:r>
         <w:rPr>
-          <w:rFonts w:ascii="Arial" w:eastAsia="Times New Roman" w:hAnsi="Arial" w:cs="Arial"/>
+          <w:rFonts w:ascii="Arial" w:hAnsi="Arial" w:eastAsia="Times New Roman" w:cs="Arial"/>
           <w:color w:val="000000"/>
           <w:sz w:val="24"/>
           <w:szCs w:val="24"/>
@@ -708,7 +708,7 @@
       <w:proofErr w:type="spellEnd"/>
       <w:r>
         <w:rPr>
-          <w:rFonts w:ascii="Arial" w:eastAsia="Times New Roman" w:hAnsi="Arial" w:cs="Arial"/>
+          <w:rFonts w:ascii="Arial" w:hAnsi="Arial" w:eastAsia="Times New Roman" w:cs="Arial"/>
           <w:color w:val="000000"/>
           <w:sz w:val="24"/>
           <w:szCs w:val="24"/>
@@ -721,7 +721,7 @@
       <w:pPr>
         <w:spacing w:after="0" w:line="240" w:lineRule="auto"/>
         <w:rPr>
-          <w:rFonts w:ascii="Arial" w:eastAsia="Times New Roman" w:hAnsi="Arial" w:cs="Arial"/>
+          <w:rFonts w:ascii="Arial" w:hAnsi="Arial" w:eastAsia="Times New Roman" w:cs="Arial"/>
           <w:sz w:val="24"/>
           <w:szCs w:val="24"/>
           <w:lang w:eastAsia="es-CO"/>
@@ -738,15 +738,15 @@
         <w:spacing w:after="0" w:line="240" w:lineRule="auto"/>
         <w:jc w:val="both"/>
         <w:rPr>
-          <w:rFonts w:ascii="Arial" w:eastAsia="Times New Roman" w:hAnsi="Arial" w:cs="Arial"/>
-          <w:sz w:val="24"/>
-          <w:szCs w:val="24"/>
-          <w:lang w:eastAsia="es-CO"/>
-        </w:rPr>
-      </w:pPr>
-      <w:r>
-        <w:rPr>
-          <w:rFonts w:ascii="Arial" w:eastAsia="Times New Roman" w:hAnsi="Arial" w:cs="Arial"/>
+          <w:rFonts w:ascii="Arial" w:hAnsi="Arial" w:eastAsia="Times New Roman" w:cs="Arial"/>
+          <w:sz w:val="24"/>
+          <w:szCs w:val="24"/>
+          <w:lang w:eastAsia="es-CO"/>
+        </w:rPr>
+      </w:pPr>
+      <w:r>
+        <w:rPr>
+          <w:rFonts w:ascii="Arial" w:hAnsi="Arial" w:eastAsia="Times New Roman" w:cs="Arial"/>
           <w:color w:val="000000"/>
           <w:sz w:val="24"/>
           <w:szCs w:val="24"/>
@@ -757,7 +757,7 @@
       <w:proofErr w:type="spellStart"/>
       <w:r>
         <w:rPr>
-          <w:rFonts w:ascii="Arial" w:eastAsia="Times New Roman" w:hAnsi="Arial" w:cs="Arial"/>
+          <w:rFonts w:ascii="Arial" w:hAnsi="Arial" w:eastAsia="Times New Roman" w:cs="Arial"/>
           <w:color w:val="000000"/>
           <w:sz w:val="24"/>
           <w:szCs w:val="24"/>
@@ -768,7 +768,7 @@
       <w:proofErr w:type="spellEnd"/>
       <w:r>
         <w:rPr>
-          <w:rFonts w:ascii="Arial" w:eastAsia="Times New Roman" w:hAnsi="Arial" w:cs="Arial"/>
+          <w:rFonts w:ascii="Arial" w:hAnsi="Arial" w:eastAsia="Times New Roman" w:cs="Arial"/>
           <w:color w:val="000000"/>
           <w:sz w:val="24"/>
           <w:szCs w:val="24"/>
@@ -779,7 +779,7 @@
       <w:proofErr w:type="spellStart"/>
       <w:r>
         <w:rPr>
-          <w:rFonts w:ascii="Arial" w:eastAsia="Times New Roman" w:hAnsi="Arial" w:cs="Arial"/>
+          <w:rFonts w:ascii="Arial" w:hAnsi="Arial" w:eastAsia="Times New Roman" w:cs="Arial"/>
           <w:color w:val="000000"/>
           <w:sz w:val="24"/>
           <w:szCs w:val="24"/>
@@ -790,7 +790,7 @@
       <w:proofErr w:type="spellEnd"/>
       <w:r>
         <w:rPr>
-          <w:rFonts w:ascii="Arial" w:eastAsia="Times New Roman" w:hAnsi="Arial" w:cs="Arial"/>
+          <w:rFonts w:ascii="Arial" w:hAnsi="Arial" w:eastAsia="Times New Roman" w:cs="Arial"/>
           <w:color w:val="000000"/>
           <w:sz w:val="24"/>
           <w:szCs w:val="24"/>
@@ -801,7 +801,7 @@
       <w:proofErr w:type="spellStart"/>
       <w:r>
         <w:rPr>
-          <w:rFonts w:ascii="Arial" w:eastAsia="Times New Roman" w:hAnsi="Arial" w:cs="Arial"/>
+          <w:rFonts w:ascii="Arial" w:hAnsi="Arial" w:eastAsia="Times New Roman" w:cs="Arial"/>
           <w:color w:val="000000"/>
           <w:sz w:val="24"/>
           <w:szCs w:val="24"/>
@@ -815,7 +815,7 @@
       <w:pPr>
         <w:spacing w:after="0" w:line="240" w:lineRule="auto"/>
         <w:rPr>
-          <w:rFonts w:ascii="Arial" w:eastAsia="Times New Roman" w:hAnsi="Arial" w:cs="Arial"/>
+          <w:rFonts w:ascii="Arial" w:hAnsi="Arial" w:eastAsia="Times New Roman" w:cs="Arial"/>
           <w:sz w:val="24"/>
           <w:szCs w:val="24"/>
           <w:lang w:eastAsia="es-CO"/>
@@ -832,15 +832,15 @@
         <w:spacing w:after="0" w:line="240" w:lineRule="auto"/>
         <w:jc w:val="both"/>
         <w:rPr>
-          <w:rFonts w:ascii="Arial" w:eastAsia="Times New Roman" w:hAnsi="Arial" w:cs="Arial"/>
-          <w:sz w:val="24"/>
-          <w:szCs w:val="24"/>
-          <w:lang w:eastAsia="es-CO"/>
-        </w:rPr>
-      </w:pPr>
-      <w:r>
-        <w:rPr>
-          <w:rFonts w:ascii="Arial" w:eastAsia="Times New Roman" w:hAnsi="Arial" w:cs="Arial"/>
+          <w:rFonts w:ascii="Arial" w:hAnsi="Arial" w:eastAsia="Times New Roman" w:cs="Arial"/>
+          <w:sz w:val="24"/>
+          <w:szCs w:val="24"/>
+          <w:lang w:eastAsia="es-CO"/>
+        </w:rPr>
+      </w:pPr>
+      <w:r>
+        <w:rPr>
+          <w:rFonts w:ascii="Arial" w:hAnsi="Arial" w:eastAsia="Times New Roman" w:cs="Arial"/>
           <w:color w:val="000000"/>
           <w:sz w:val="24"/>
           <w:szCs w:val="24"/>
@@ -851,7 +851,7 @@
       </w:r>
       <w:r>
         <w:rPr>
-          <w:rFonts w:ascii="Arial" w:eastAsia="Times New Roman" w:hAnsi="Arial" w:cs="Arial"/>
+          <w:rFonts w:ascii="Arial" w:hAnsi="Arial" w:eastAsia="Times New Roman" w:cs="Arial"/>
           <w:color w:val="000000"/>
           <w:sz w:val="24"/>
           <w:szCs w:val="24"/>
@@ -862,7 +862,7 @@
       </w:r>
       <w:r>
         <w:rPr>
-          <w:rFonts w:ascii="Arial" w:eastAsia="Times New Roman" w:hAnsi="Arial" w:cs="Arial"/>
+          <w:rFonts w:ascii="Arial" w:hAnsi="Arial" w:eastAsia="Times New Roman" w:cs="Arial"/>
           <w:color w:val="000000"/>
           <w:sz w:val="24"/>
           <w:szCs w:val="24"/>
@@ -873,7 +873,7 @@
       </w:r>
       <w:r>
         <w:rPr>
-          <w:rFonts w:ascii="Arial" w:eastAsia="Times New Roman" w:hAnsi="Arial" w:cs="Arial"/>
+          <w:rFonts w:ascii="Arial" w:hAnsi="Arial" w:eastAsia="Times New Roman" w:cs="Arial"/>
           <w:color w:val="000000"/>
           <w:sz w:val="24"/>
           <w:szCs w:val="24"/>
@@ -885,7 +885,7 @@
       <w:proofErr w:type="spellStart"/>
       <w:r>
         <w:rPr>
-          <w:rFonts w:ascii="Arial" w:eastAsia="Times New Roman" w:hAnsi="Arial" w:cs="Arial"/>
+          <w:rFonts w:ascii="Arial" w:hAnsi="Arial" w:eastAsia="Times New Roman" w:cs="Arial"/>
           <w:color w:val="000000"/>
           <w:sz w:val="24"/>
           <w:szCs w:val="24"/>
@@ -897,7 +897,7 @@
       <w:proofErr w:type="spellEnd"/>
       <w:r>
         <w:rPr>
-          <w:rFonts w:ascii="Arial" w:eastAsia="Times New Roman" w:hAnsi="Arial" w:cs="Arial"/>
+          <w:rFonts w:ascii="Arial" w:hAnsi="Arial" w:eastAsia="Times New Roman" w:cs="Arial"/>
           <w:color w:val="000000"/>
           <w:sz w:val="24"/>
           <w:szCs w:val="24"/>
@@ -909,7 +909,7 @@
       <w:proofErr w:type="spellStart"/>
       <w:r>
         <w:rPr>
-          <w:rFonts w:ascii="Arial" w:eastAsia="Times New Roman" w:hAnsi="Arial" w:cs="Arial"/>
+          <w:rFonts w:ascii="Arial" w:hAnsi="Arial" w:eastAsia="Times New Roman" w:cs="Arial"/>
           <w:color w:val="000000"/>
           <w:sz w:val="24"/>
           <w:szCs w:val="24"/>
@@ -921,7 +921,7 @@
       <w:proofErr w:type="spellEnd"/>
       <w:r>
         <w:rPr>
-          <w:rFonts w:ascii="Arial" w:eastAsia="Times New Roman" w:hAnsi="Arial" w:cs="Arial"/>
+          <w:rFonts w:ascii="Arial" w:hAnsi="Arial" w:eastAsia="Times New Roman" w:cs="Arial"/>
           <w:color w:val="000000"/>
           <w:sz w:val="24"/>
           <w:szCs w:val="24"/>
@@ -933,7 +933,7 @@
       <w:proofErr w:type="spellStart"/>
       <w:r>
         <w:rPr>
-          <w:rFonts w:ascii="Arial" w:eastAsia="Times New Roman" w:hAnsi="Arial" w:cs="Arial"/>
+          <w:rFonts w:ascii="Arial" w:hAnsi="Arial" w:eastAsia="Times New Roman" w:cs="Arial"/>
           <w:color w:val="000000"/>
           <w:sz w:val="24"/>
           <w:szCs w:val="24"/>
@@ -945,7 +945,7 @@
       <w:proofErr w:type="spellEnd"/>
       <w:r>
         <w:rPr>
-          <w:rFonts w:ascii="Arial" w:eastAsia="Times New Roman" w:hAnsi="Arial" w:cs="Arial"/>
+          <w:rFonts w:ascii="Arial" w:hAnsi="Arial" w:eastAsia="Times New Roman" w:cs="Arial"/>
           <w:color w:val="000000"/>
           <w:sz w:val="24"/>
           <w:szCs w:val="24"/>
@@ -959,7 +959,7 @@
       <w:pPr>
         <w:spacing w:after="0" w:line="240" w:lineRule="auto"/>
         <w:rPr>
-          <w:rFonts w:ascii="Arial" w:eastAsia="Times New Roman" w:hAnsi="Arial" w:cs="Arial"/>
+          <w:rFonts w:ascii="Arial" w:hAnsi="Arial" w:eastAsia="Times New Roman" w:cs="Arial"/>
           <w:sz w:val="24"/>
           <w:szCs w:val="24"/>
           <w:lang w:eastAsia="es-CO"/>
@@ -976,15 +976,15 @@
         <w:spacing w:after="0" w:line="240" w:lineRule="auto"/>
         <w:jc w:val="both"/>
         <w:rPr>
-          <w:rFonts w:ascii="Arial" w:eastAsia="Times New Roman" w:hAnsi="Arial" w:cs="Arial"/>
-          <w:sz w:val="24"/>
-          <w:szCs w:val="24"/>
-          <w:lang w:eastAsia="es-CO"/>
-        </w:rPr>
-      </w:pPr>
-      <w:r>
-        <w:rPr>
-          <w:rFonts w:ascii="Arial" w:eastAsia="Times New Roman" w:hAnsi="Arial" w:cs="Arial"/>
+          <w:rFonts w:ascii="Arial" w:hAnsi="Arial" w:eastAsia="Times New Roman" w:cs="Arial"/>
+          <w:sz w:val="24"/>
+          <w:szCs w:val="24"/>
+          <w:lang w:eastAsia="es-CO"/>
+        </w:rPr>
+      </w:pPr>
+      <w:r>
+        <w:rPr>
+          <w:rFonts w:ascii="Arial" w:hAnsi="Arial" w:eastAsia="Times New Roman" w:cs="Arial"/>
           <w:color w:val="000000"/>
           <w:sz w:val="24"/>
           <w:szCs w:val="24"/>
@@ -995,7 +995,7 @@
       </w:r>
       <w:r>
         <w:rPr>
-          <w:rFonts w:ascii="Arial" w:eastAsia="Times New Roman" w:hAnsi="Arial" w:cs="Arial"/>
+          <w:rFonts w:ascii="Arial" w:hAnsi="Arial" w:eastAsia="Times New Roman" w:cs="Arial"/>
           <w:color w:val="000000"/>
           <w:sz w:val="24"/>
           <w:szCs w:val="24"/>
@@ -1009,7 +1009,7 @@
       <w:pPr>
         <w:pStyle w:val="Prrafodelista"/>
         <w:rPr>
-          <w:rFonts w:ascii="Arial" w:eastAsia="Times New Roman" w:hAnsi="Arial" w:cs="Arial"/>
+          <w:rFonts w:ascii="Arial" w:hAnsi="Arial" w:eastAsia="Times New Roman" w:cs="Arial"/>
           <w:sz w:val="24"/>
           <w:szCs w:val="24"/>
           <w:lang w:eastAsia="es-CO"/>
@@ -1026,15 +1026,15 @@
         <w:spacing w:after="0" w:line="240" w:lineRule="auto"/>
         <w:jc w:val="both"/>
         <w:rPr>
-          <w:rFonts w:ascii="Arial" w:eastAsia="Times New Roman" w:hAnsi="Arial" w:cs="Arial"/>
-          <w:sz w:val="24"/>
-          <w:szCs w:val="24"/>
-          <w:lang w:eastAsia="es-CO"/>
-        </w:rPr>
-      </w:pPr>
-      <w:r>
-        <w:rPr>
-          <w:rFonts w:ascii="Arial" w:eastAsia="Times New Roman" w:hAnsi="Arial" w:cs="Arial"/>
+          <w:rFonts w:ascii="Arial" w:hAnsi="Arial" w:eastAsia="Times New Roman" w:cs="Arial"/>
+          <w:sz w:val="24"/>
+          <w:szCs w:val="24"/>
+          <w:lang w:eastAsia="es-CO"/>
+        </w:rPr>
+      </w:pPr>
+      <w:r>
+        <w:rPr>
+          <w:rFonts w:ascii="Arial" w:hAnsi="Arial" w:eastAsia="Times New Roman" w:cs="Arial"/>
           <w:sz w:val="24"/>
           <w:szCs w:val="24"/>
           <w:lang w:eastAsia="es-CO"/>
@@ -1044,7 +1044,7 @@
       <w:proofErr w:type="spellStart"/>
       <w:r>
         <w:rPr>
-          <w:rFonts w:ascii="Arial" w:eastAsia="Times New Roman" w:hAnsi="Arial" w:cs="Arial"/>
+          <w:rFonts w:ascii="Arial" w:hAnsi="Arial" w:eastAsia="Times New Roman" w:cs="Arial"/>
           <w:sz w:val="24"/>
           <w:szCs w:val="24"/>
           <w:lang w:eastAsia="es-CO"/>
@@ -1054,7 +1054,7 @@
       <w:proofErr w:type="spellEnd"/>
       <w:r>
         <w:rPr>
-          <w:rFonts w:ascii="Arial" w:eastAsia="Times New Roman" w:hAnsi="Arial" w:cs="Arial"/>
+          <w:rFonts w:ascii="Arial" w:hAnsi="Arial" w:eastAsia="Times New Roman" w:cs="Arial"/>
           <w:sz w:val="24"/>
           <w:szCs w:val="24"/>
           <w:lang w:eastAsia="es-CO"/>
@@ -1064,7 +1064,7 @@
       <w:proofErr w:type="spellStart"/>
       <w:r>
         <w:rPr>
-          <w:rFonts w:ascii="Arial" w:eastAsia="Times New Roman" w:hAnsi="Arial" w:cs="Arial"/>
+          <w:rFonts w:ascii="Arial" w:hAnsi="Arial" w:eastAsia="Times New Roman" w:cs="Arial"/>
           <w:sz w:val="24"/>
           <w:szCs w:val="24"/>
           <w:lang w:eastAsia="es-CO"/>
@@ -1074,7 +1074,7 @@
       <w:proofErr w:type="spellEnd"/>
       <w:r>
         <w:rPr>
-          <w:rFonts w:ascii="Arial" w:eastAsia="Times New Roman" w:hAnsi="Arial" w:cs="Arial"/>
+          <w:rFonts w:ascii="Arial" w:hAnsi="Arial" w:eastAsia="Times New Roman" w:cs="Arial"/>
           <w:sz w:val="24"/>
           <w:szCs w:val="24"/>
           <w:lang w:eastAsia="es-CO"/>
@@ -1086,7 +1086,7 @@
       <w:pPr>
         <w:spacing w:after="0" w:line="240" w:lineRule="auto"/>
         <w:rPr>
-          <w:rFonts w:ascii="Arial" w:eastAsia="Times New Roman" w:hAnsi="Arial" w:cs="Arial"/>
+          <w:rFonts w:ascii="Arial" w:hAnsi="Arial" w:eastAsia="Times New Roman" w:cs="Arial"/>
           <w:sz w:val="24"/>
           <w:szCs w:val="24"/>
           <w:lang w:eastAsia="es-CO"/>
@@ -1104,7 +1104,7 @@
       </w:pPr>
       <w:r>
         <w:rPr>
-          <w:rFonts w:ascii="Arial" w:eastAsia="Times New Roman" w:hAnsi="Arial" w:cs="Arial"/>
+          <w:rFonts w:ascii="Arial" w:hAnsi="Arial" w:eastAsia="Times New Roman" w:cs="Arial"/>
           <w:color w:val="000000"/>
           <w:sz w:val="24"/>
           <w:szCs w:val="24"/>
@@ -1115,7 +1115,7 @@
       </w:r>
       <w:r>
         <w:rPr>
-          <w:rFonts w:ascii="Arial" w:eastAsia="Times New Roman" w:hAnsi="Arial" w:cs="Arial"/>
+          <w:rFonts w:ascii="Arial" w:hAnsi="Arial" w:eastAsia="Times New Roman" w:cs="Arial"/>
           <w:color w:val="000000"/>
           <w:sz w:val="24"/>
           <w:szCs w:val="24"/>
@@ -1127,7 +1127,7 @@
       <w:proofErr w:type="spellStart"/>
       <w:r>
         <w:rPr>
-          <w:rFonts w:ascii="Arial" w:eastAsia="Times New Roman" w:hAnsi="Arial" w:cs="Arial"/>
+          <w:rFonts w:ascii="Arial" w:hAnsi="Arial" w:eastAsia="Times New Roman" w:cs="Arial"/>
           <w:color w:val="000000"/>
           <w:sz w:val="24"/>
           <w:szCs w:val="24"/>
@@ -1139,7 +1139,7 @@
       <w:proofErr w:type="spellEnd"/>
       <w:r>
         <w:rPr>
-          <w:rFonts w:ascii="Arial" w:eastAsia="Times New Roman" w:hAnsi="Arial" w:cs="Arial"/>
+          <w:rFonts w:ascii="Arial" w:hAnsi="Arial" w:eastAsia="Times New Roman" w:cs="Arial"/>
           <w:color w:val="000000"/>
           <w:sz w:val="24"/>
           <w:szCs w:val="24"/>
@@ -1151,7 +1151,7 @@
       <w:proofErr w:type="spellStart"/>
       <w:r>
         <w:rPr>
-          <w:rFonts w:ascii="Arial" w:eastAsia="Times New Roman" w:hAnsi="Arial" w:cs="Arial"/>
+          <w:rFonts w:ascii="Arial" w:hAnsi="Arial" w:eastAsia="Times New Roman" w:cs="Arial"/>
           <w:color w:val="000000"/>
           <w:sz w:val="24"/>
           <w:szCs w:val="24"/>
@@ -1163,7 +1163,7 @@
       <w:proofErr w:type="spellEnd"/>
       <w:r>
         <w:rPr>
-          <w:rFonts w:ascii="Arial" w:eastAsia="Times New Roman" w:hAnsi="Arial" w:cs="Arial"/>
+          <w:rFonts w:ascii="Arial" w:hAnsi="Arial" w:eastAsia="Times New Roman" w:cs="Arial"/>
           <w:color w:val="000000"/>
           <w:sz w:val="24"/>
           <w:szCs w:val="24"/>
@@ -1209,7 +1209,7 @@
       </w:pPr>
       <w:r>
         <w:rPr>
-          <w:rFonts w:ascii="Arial" w:eastAsia="Times New Roman" w:hAnsi="Arial" w:cs="Arial"/>
+          <w:rFonts w:ascii="Arial" w:hAnsi="Arial" w:eastAsia="Times New Roman" w:cs="Arial"/>
           <w:b/>
           <w:bCs/>
           <w:color w:val="000000"/>
@@ -1222,7 +1222,7 @@
       </w:r>
       <w:r>
         <w:rPr>
-          <w:rFonts w:ascii="Arial" w:eastAsia="Times New Roman" w:hAnsi="Arial" w:cs="Arial"/>
+          <w:rFonts w:ascii="Arial" w:hAnsi="Arial" w:eastAsia="Times New Roman" w:cs="Arial"/>
           <w:color w:val="000000"/>
           <w:sz w:val="24"/>
           <w:szCs w:val="24"/>
@@ -1231,11 +1231,11 @@
         </w:rPr>
         <w:t xml:space="preserve">   </w:t>
       </w:r>
-      <w:hyperlink r:id="rId6" w:history="1">
+      <w:hyperlink w:history="1" r:id="rId6">
         <w:r>
           <w:rPr>
             <w:rStyle w:val="Hipervnculo"/>
-            <w:rFonts w:ascii="Arial" w:eastAsia="Times New Roman" w:hAnsi="Arial" w:cs="Arial"/>
+            <w:rFonts w:ascii="Arial" w:hAnsi="Arial" w:eastAsia="Times New Roman" w:cs="Arial"/>
             <w:sz w:val="24"/>
             <w:szCs w:val="24"/>
             <w:shd w:val="clear" w:color="auto" w:fill="FFFFFF"/>
@@ -1250,7 +1250,7 @@
         <w:spacing w:after="0" w:line="240" w:lineRule="auto"/>
         <w:jc w:val="both"/>
         <w:rPr>
-          <w:rFonts w:ascii="Arial" w:eastAsia="Times New Roman" w:hAnsi="Arial" w:cs="Arial"/>
+          <w:rFonts w:ascii="Arial" w:hAnsi="Arial" w:eastAsia="Times New Roman" w:cs="Arial"/>
           <w:b/>
           <w:bCs/>
           <w:color w:val="000000"/>
@@ -1266,7 +1266,7 @@
         <w:spacing w:after="0" w:line="240" w:lineRule="auto"/>
         <w:jc w:val="both"/>
         <w:rPr>
-          <w:rFonts w:ascii="Arial" w:eastAsia="Times New Roman" w:hAnsi="Arial" w:cs="Arial"/>
+          <w:rFonts w:ascii="Arial" w:hAnsi="Arial" w:eastAsia="Times New Roman" w:cs="Arial"/>
           <w:bCs/>
           <w:color w:val="000000"/>
           <w:sz w:val="24"/>
@@ -1277,7 +1277,7 @@
       </w:pPr>
       <w:r>
         <w:rPr>
-          <w:rFonts w:ascii="Arial" w:eastAsia="Times New Roman" w:hAnsi="Arial" w:cs="Arial"/>
+          <w:rFonts w:ascii="Arial" w:hAnsi="Arial" w:eastAsia="Times New Roman" w:cs="Arial"/>
           <w:b/>
           <w:bCs/>
           <w:color w:val="000000"/>
@@ -1288,11 +1288,11 @@
         </w:rPr>
         <w:t xml:space="preserve">Trello: </w:t>
       </w:r>
-      <w:hyperlink r:id="rId7" w:history="1">
+      <w:hyperlink w:history="1" r:id="rId7">
         <w:r>
           <w:rPr>
             <w:rStyle w:val="Hipervnculo"/>
-            <w:rFonts w:ascii="Arial" w:eastAsia="Times New Roman" w:hAnsi="Arial" w:cs="Arial"/>
+            <w:rFonts w:ascii="Arial" w:hAnsi="Arial" w:eastAsia="Times New Roman" w:cs="Arial"/>
             <w:bCs/>
             <w:sz w:val="24"/>
             <w:szCs w:val="24"/>
@@ -1304,7 +1304,7 @@
       </w:hyperlink>
       <w:r>
         <w:rPr>
-          <w:rFonts w:ascii="Arial" w:eastAsia="Times New Roman" w:hAnsi="Arial" w:cs="Arial"/>
+          <w:rFonts w:ascii="Arial" w:hAnsi="Arial" w:eastAsia="Times New Roman" w:cs="Arial"/>
           <w:bCs/>
           <w:color w:val="000000"/>
           <w:sz w:val="24"/>
@@ -1320,7 +1320,7 @@
         <w:spacing w:after="0" w:line="240" w:lineRule="auto"/>
         <w:jc w:val="both"/>
         <w:rPr>
-          <w:rFonts w:ascii="Arial" w:eastAsia="Times New Roman" w:hAnsi="Arial" w:cs="Arial"/>
+          <w:rFonts w:ascii="Arial" w:hAnsi="Arial" w:eastAsia="Times New Roman" w:cs="Arial"/>
           <w:b/>
           <w:bCs/>
           <w:color w:val="000000"/>
@@ -1336,7 +1336,7 @@
         <w:spacing w:after="0" w:line="240" w:lineRule="auto"/>
         <w:jc w:val="both"/>
         <w:rPr>
-          <w:rFonts w:ascii="Arial" w:eastAsia="Times New Roman" w:hAnsi="Arial" w:cs="Arial"/>
+          <w:rFonts w:ascii="Arial" w:hAnsi="Arial" w:eastAsia="Times New Roman" w:cs="Arial"/>
           <w:bCs/>
           <w:color w:val="000000"/>
           <w:sz w:val="24"/>
@@ -1348,7 +1348,7 @@
       <w:proofErr w:type="spellStart"/>
       <w:r>
         <w:rPr>
-          <w:rFonts w:ascii="Arial" w:eastAsia="Times New Roman" w:hAnsi="Arial" w:cs="Arial"/>
+          <w:rFonts w:ascii="Arial" w:hAnsi="Arial" w:eastAsia="Times New Roman" w:cs="Arial"/>
           <w:b/>
           <w:bCs/>
           <w:color w:val="000000"/>
@@ -1362,7 +1362,7 @@
       <w:proofErr w:type="spellEnd"/>
       <w:r>
         <w:rPr>
-          <w:rFonts w:ascii="Arial" w:eastAsia="Times New Roman" w:hAnsi="Arial" w:cs="Arial"/>
+          <w:rFonts w:ascii="Arial" w:hAnsi="Arial" w:eastAsia="Times New Roman" w:cs="Arial"/>
           <w:b/>
           <w:bCs/>
           <w:color w:val="000000"/>
@@ -1373,11 +1373,11 @@
         </w:rPr>
         <w:t xml:space="preserve">: </w:t>
       </w:r>
-      <w:hyperlink r:id="rId8" w:anchor="access" w:history="1">
+      <w:hyperlink w:history="1" w:anchor="access" r:id="rId8">
         <w:r>
           <w:rPr>
             <w:rStyle w:val="Hipervnculo"/>
-            <w:rFonts w:ascii="Arial" w:eastAsia="Times New Roman" w:hAnsi="Arial" w:cs="Arial"/>
+            <w:rFonts w:ascii="Arial" w:hAnsi="Arial" w:eastAsia="Times New Roman" w:cs="Arial"/>
             <w:bCs/>
             <w:sz w:val="24"/>
             <w:szCs w:val="24"/>
@@ -1389,7 +1389,7 @@
       </w:hyperlink>
       <w:r>
         <w:rPr>
-          <w:rFonts w:ascii="Arial" w:eastAsia="Times New Roman" w:hAnsi="Arial" w:cs="Arial"/>
+          <w:rFonts w:ascii="Arial" w:hAnsi="Arial" w:eastAsia="Times New Roman" w:cs="Arial"/>
           <w:bCs/>
           <w:color w:val="000000"/>
           <w:sz w:val="24"/>
@@ -1405,7 +1405,7 @@
         <w:spacing w:after="0" w:line="240" w:lineRule="auto"/>
         <w:jc w:val="both"/>
         <w:rPr>
-          <w:rFonts w:ascii="Arial" w:eastAsia="Times New Roman" w:hAnsi="Arial" w:cs="Arial"/>
+          <w:rFonts w:ascii="Arial" w:hAnsi="Arial" w:eastAsia="Times New Roman" w:cs="Arial"/>
           <w:b/>
           <w:bCs/>
           <w:color w:val="000000"/>
@@ -1421,7 +1421,7 @@
         <w:spacing w:after="0" w:line="240" w:lineRule="auto"/>
         <w:jc w:val="both"/>
         <w:rPr>
-          <w:rFonts w:ascii="Arial" w:eastAsia="Times New Roman" w:hAnsi="Arial" w:cs="Arial"/>
+          <w:rFonts w:ascii="Arial" w:hAnsi="Arial" w:eastAsia="Times New Roman" w:cs="Arial"/>
           <w:bCs/>
           <w:color w:val="000000"/>
           <w:sz w:val="24"/>
@@ -1432,7 +1432,7 @@
       </w:pPr>
       <w:r>
         <w:rPr>
-          <w:rFonts w:ascii="Arial" w:eastAsia="Times New Roman" w:hAnsi="Arial" w:cs="Arial"/>
+          <w:rFonts w:ascii="Arial" w:hAnsi="Arial" w:eastAsia="Times New Roman" w:cs="Arial"/>
           <w:b/>
           <w:bCs/>
           <w:color w:val="000000"/>
@@ -1443,11 +1443,11 @@
         </w:rPr>
         <w:t xml:space="preserve">Azure: </w:t>
       </w:r>
-      <w:hyperlink r:id="rId9" w:history="1">
+      <w:hyperlink w:history="1" r:id="rId9">
         <w:r>
           <w:rPr>
             <w:rStyle w:val="Hipervnculo"/>
-            <w:rFonts w:ascii="Arial" w:eastAsia="Times New Roman" w:hAnsi="Arial" w:cs="Arial"/>
+            <w:rFonts w:ascii="Arial" w:hAnsi="Arial" w:eastAsia="Times New Roman" w:cs="Arial"/>
             <w:bCs/>
             <w:sz w:val="24"/>
             <w:szCs w:val="24"/>
@@ -1463,7 +1463,7 @@
         <w:spacing w:after="0" w:line="240" w:lineRule="auto"/>
         <w:jc w:val="both"/>
         <w:rPr>
-          <w:rFonts w:ascii="Arial" w:eastAsia="Times New Roman" w:hAnsi="Arial" w:cs="Arial"/>
+          <w:rFonts w:ascii="Arial" w:hAnsi="Arial" w:eastAsia="Times New Roman" w:cs="Arial"/>
           <w:b/>
           <w:bCs/>
           <w:color w:val="000000"/>
@@ -1479,7 +1479,7 @@
         <w:spacing w:after="0" w:line="240" w:lineRule="auto"/>
         <w:jc w:val="both"/>
         <w:rPr>
-          <w:rFonts w:ascii="Arial" w:eastAsia="Times New Roman" w:hAnsi="Arial" w:cs="Arial"/>
+          <w:rFonts w:ascii="Arial" w:hAnsi="Arial" w:eastAsia="Times New Roman" w:cs="Arial"/>
           <w:b/>
           <w:bCs/>
           <w:color w:val="000000"/>
@@ -1495,7 +1495,7 @@
         <w:spacing w:after="0" w:line="240" w:lineRule="auto"/>
         <w:jc w:val="both"/>
         <w:rPr>
-          <w:rFonts w:ascii="Arial" w:eastAsia="Times New Roman" w:hAnsi="Arial" w:cs="Arial"/>
+          <w:rFonts w:ascii="Arial" w:hAnsi="Arial" w:eastAsia="Times New Roman" w:cs="Arial"/>
           <w:b/>
           <w:bCs/>
           <w:color w:val="000000"/>
@@ -1511,7 +1511,7 @@
         <w:spacing w:after="0" w:line="240" w:lineRule="auto"/>
         <w:jc w:val="both"/>
         <w:rPr>
-          <w:rFonts w:ascii="Arial" w:eastAsia="Times New Roman" w:hAnsi="Arial" w:cs="Arial"/>
+          <w:rFonts w:ascii="Arial" w:hAnsi="Arial" w:eastAsia="Times New Roman" w:cs="Arial"/>
           <w:b/>
           <w:bCs/>
           <w:color w:val="000000"/>
@@ -1527,7 +1527,7 @@
         <w:spacing w:after="0" w:line="240" w:lineRule="auto"/>
         <w:jc w:val="center"/>
         <w:rPr>
-          <w:rFonts w:ascii="Arial" w:eastAsia="Times New Roman" w:hAnsi="Arial" w:cs="Arial"/>
+          <w:rFonts w:ascii="Arial" w:hAnsi="Arial" w:eastAsia="Times New Roman" w:cs="Arial"/>
           <w:b/>
           <w:bCs/>
           <w:color w:val="000000"/>
@@ -1539,7 +1539,7 @@
       </w:pPr>
       <w:r>
         <w:rPr>
-          <w:rFonts w:ascii="Arial" w:eastAsia="Times New Roman" w:hAnsi="Arial" w:cs="Arial"/>
+          <w:rFonts w:ascii="Arial" w:hAnsi="Arial" w:eastAsia="Times New Roman" w:cs="Arial"/>
           <w:b/>
           <w:bCs/>
           <w:color w:val="000000"/>
@@ -1801,7 +1801,7 @@
       <w:r>
         <w:t>-Visualización</w:t>
       </w:r>
-      <w:bookmarkStart w:id="1" w:name="_GoBack"/>
+      <w:bookmarkStart w:name="_GoBack" w:id="1"/>
       <w:bookmarkEnd w:id="1"/>
       <w:r>
         <w:t xml:space="preserve"> de la </w:t>
@@ -2894,57 +2894,46 @@
         <w:t>Nuevo estado del proyecto después de guardar los cambios:</w:t>
       </w:r>
     </w:p>
-    <w:p>
+    <w:p w14:noSpellErr="1">
       <w:pPr>
         <w:jc w:val="center"/>
       </w:pPr>
       <w:r>
-        <w:rPr>
-          <w:noProof/>
-          <w:lang w:eastAsia="ja-JP"/>
-        </w:rPr>
         <w:drawing>
-          <wp:inline distT="0" distB="0" distL="0" distR="0" wp14:anchorId="757C2023" wp14:editId="6AD960E5">
+          <wp:inline wp14:editId="48AB0784" wp14:anchorId="757C2023">
             <wp:extent cx="2355702" cy="3350525"/>
             <wp:effectExtent l="0" t="0" r="6985" b="2540"/>
-            <wp:docPr id="18" name="Imagen 18" descr="D:\Sprint final\nuevas capturas\053.PNG"/>
+            <wp:docPr id="18" name="Imagen 18" descr="D:\Sprint final\nuevas capturas\053.PNG" title=""/>
             <wp:cNvGraphicFramePr>
-              <a:graphicFrameLocks xmlns:a="http://schemas.openxmlformats.org/drawingml/2006/main" noChangeAspect="1"/>
+              <a:graphicFrameLocks noChangeAspect="1"/>
             </wp:cNvGraphicFramePr>
-            <a:graphic xmlns:a="http://schemas.openxmlformats.org/drawingml/2006/main">
+            <a:graphic>
               <a:graphicData uri="http://schemas.openxmlformats.org/drawingml/2006/picture">
-                <pic:pic xmlns:pic="http://schemas.openxmlformats.org/drawingml/2006/picture">
+                <pic:pic>
                   <pic:nvPicPr>
-                    <pic:cNvPr id="0" name="Picture 17" descr="D:\Sprint final\nuevas capturas\053.PNG"/>
-                    <pic:cNvPicPr>
-                      <a:picLocks noChangeAspect="1" noChangeArrowheads="1"/>
-                    </pic:cNvPicPr>
+                    <pic:cNvPr id="0" name="Imagen 18"/>
+                    <pic:cNvPicPr/>
                   </pic:nvPicPr>
                   <pic:blipFill>
-                    <a:blip r:embed="rId29">
-                      <a:extLst>
+                    <a:blip r:embed="Rc843c8a01a344c42">
+                      <a:extLst xmlns:a="http://schemas.openxmlformats.org/drawingml/2006/main">
                         <a:ext uri="{28A0092B-C50C-407E-A947-70E740481C1C}">
                           <a14:useLocalDpi xmlns:a14="http://schemas.microsoft.com/office/drawing/2010/main" val="0"/>
                         </a:ext>
                       </a:extLst>
                     </a:blip>
-                    <a:srcRect/>
                     <a:stretch>
                       <a:fillRect/>
                     </a:stretch>
                   </pic:blipFill>
-                  <pic:spPr bwMode="auto">
-                    <a:xfrm>
+                  <pic:spPr>
+                    <a:xfrm rot="0" flipH="0" flipV="0">
                       <a:off x="0" y="0"/>
-                      <a:ext cx="2355785" cy="3350644"/>
+                      <a:ext cx="2355702" cy="3350525"/>
                     </a:xfrm>
                     <a:prstGeom prst="rect">
                       <a:avLst/>
                     </a:prstGeom>
-                    <a:noFill/>
-                    <a:ln>
-                      <a:noFill/>
-                    </a:ln>
                   </pic:spPr>
                 </pic:pic>
               </a:graphicData>
@@ -2953,8 +2942,315 @@
         </w:drawing>
       </w:r>
     </w:p>
+    <w:p>
+      <w:pPr>
+        <w:pStyle w:val="Normal"/>
+        <w:jc w:val="center"/>
+      </w:pPr>
+    </w:p>
+    <w:p>
+      <w:pPr>
+        <w:pStyle w:val="Normal"/>
+        <w:jc w:val="center"/>
+      </w:pPr>
+    </w:p>
+    <w:p>
+      <w:pPr>
+        <w:pStyle w:val="Normal"/>
+        <w:jc w:val="center"/>
+      </w:pPr>
+    </w:p>
+    <w:p>
+      <w:pPr>
+        <w:pStyle w:val="Normal"/>
+        <w:jc w:val="center"/>
+      </w:pPr>
+    </w:p>
+    <w:p>
+      <w:pPr>
+        <w:pStyle w:val="Normal"/>
+        <w:jc w:val="center"/>
+      </w:pPr>
+    </w:p>
+    <w:p>
+      <w:pPr>
+        <w:pStyle w:val="Normal"/>
+        <w:jc w:val="center"/>
+      </w:pPr>
+    </w:p>
+    <w:p>
+      <w:pPr>
+        <w:pStyle w:val="Prrafodelista"/>
+        <w:numPr>
+          <w:ilvl w:val="0"/>
+          <w:numId w:val="3"/>
+        </w:numPr>
+        <w:jc w:val="left"/>
+        <w:rPr>
+          <w:rFonts w:ascii="Calibri" w:hAnsi="Calibri" w:eastAsia="Calibri" w:cs="Calibri" w:asciiTheme="minorAscii" w:hAnsiTheme="minorAscii" w:eastAsiaTheme="minorAscii" w:cstheme="minorAscii"/>
+          <w:sz w:val="22"/>
+          <w:szCs w:val="22"/>
+        </w:rPr>
+      </w:pPr>
+      <w:r>
+        <w:rPr/>
+        <w:t>Agregar Usuarios a Base de datos:</w:t>
+      </w:r>
+    </w:p>
+    <w:p>
+      <w:pPr>
+        <w:pStyle w:val="Normal"/>
+        <w:ind w:left="0"/>
+        <w:jc w:val="left"/>
+      </w:pPr>
+      <w:r>
+        <w:rPr/>
+        <w:t>Para agregar usuarios tenemos el siguiente formulario:</w:t>
+      </w:r>
+    </w:p>
+    <w:p>
+      <w:pPr>
+        <w:pStyle w:val="Normal"/>
+        <w:ind w:left="0"/>
+        <w:jc w:val="left"/>
+      </w:pPr>
+      <w:r>
+        <w:drawing>
+          <wp:inline wp14:editId="08E5A0DD" wp14:anchorId="66F61D75">
+            <wp:extent cx="2809875" cy="4572000"/>
+            <wp:effectExtent l="0" t="0" r="0" b="0"/>
+            <wp:docPr id="711473362" name="" title=""/>
+            <wp:cNvGraphicFramePr>
+              <a:graphicFrameLocks noChangeAspect="1"/>
+            </wp:cNvGraphicFramePr>
+            <a:graphic>
+              <a:graphicData uri="http://schemas.openxmlformats.org/drawingml/2006/picture">
+                <pic:pic>
+                  <pic:nvPicPr>
+                    <pic:cNvPr id="0" name=""/>
+                    <pic:cNvPicPr/>
+                  </pic:nvPicPr>
+                  <pic:blipFill>
+                    <a:blip r:embed="Rc21fcc56df5a4199">
+                      <a:extLst>
+                        <a:ext xmlns:a="http://schemas.openxmlformats.org/drawingml/2006/main" uri="{28A0092B-C50C-407E-A947-70E740481C1C}">
+                          <a14:useLocalDpi val="0"/>
+                        </a:ext>
+                      </a:extLst>
+                    </a:blip>
+                    <a:stretch>
+                      <a:fillRect/>
+                    </a:stretch>
+                  </pic:blipFill>
+                  <pic:spPr>
+                    <a:xfrm>
+                      <a:off x="0" y="0"/>
+                      <a:ext cx="2809875" cy="4572000"/>
+                    </a:xfrm>
+                    <a:prstGeom prst="rect">
+                      <a:avLst/>
+                    </a:prstGeom>
+                  </pic:spPr>
+                </pic:pic>
+              </a:graphicData>
+            </a:graphic>
+          </wp:inline>
+        </w:drawing>
+      </w:r>
+    </w:p>
+    <w:p>
+      <w:pPr>
+        <w:pStyle w:val="Normal"/>
+        <w:ind w:left="0"/>
+        <w:jc w:val="left"/>
+      </w:pPr>
+      <w:r>
+        <w:rPr/>
+        <w:t>Ingresando los siguientes datos</w:t>
+      </w:r>
+    </w:p>
+    <w:p>
+      <w:pPr>
+        <w:pStyle w:val="Normal"/>
+        <w:ind w:left="0"/>
+        <w:jc w:val="left"/>
+      </w:pPr>
+      <w:r>
+        <w:drawing>
+          <wp:inline wp14:editId="11B9E698" wp14:anchorId="464DFFAF">
+            <wp:extent cx="3324225" cy="4572000"/>
+            <wp:effectExtent l="0" t="0" r="0" b="0"/>
+            <wp:docPr id="915318124" name="" title=""/>
+            <wp:cNvGraphicFramePr>
+              <a:graphicFrameLocks noChangeAspect="1"/>
+            </wp:cNvGraphicFramePr>
+            <a:graphic>
+              <a:graphicData uri="http://schemas.openxmlformats.org/drawingml/2006/picture">
+                <pic:pic>
+                  <pic:nvPicPr>
+                    <pic:cNvPr id="0" name=""/>
+                    <pic:cNvPicPr/>
+                  </pic:nvPicPr>
+                  <pic:blipFill>
+                    <a:blip r:embed="R1436a070bc504760">
+                      <a:extLst>
+                        <a:ext xmlns:a="http://schemas.openxmlformats.org/drawingml/2006/main" uri="{28A0092B-C50C-407E-A947-70E740481C1C}">
+                          <a14:useLocalDpi val="0"/>
+                        </a:ext>
+                      </a:extLst>
+                    </a:blip>
+                    <a:stretch>
+                      <a:fillRect/>
+                    </a:stretch>
+                  </pic:blipFill>
+                  <pic:spPr>
+                    <a:xfrm>
+                      <a:off x="0" y="0"/>
+                      <a:ext cx="3324225" cy="4572000"/>
+                    </a:xfrm>
+                    <a:prstGeom prst="rect">
+                      <a:avLst/>
+                    </a:prstGeom>
+                  </pic:spPr>
+                </pic:pic>
+              </a:graphicData>
+            </a:graphic>
+          </wp:inline>
+        </w:drawing>
+      </w:r>
+    </w:p>
+    <w:p>
+      <w:pPr>
+        <w:pStyle w:val="Normal"/>
+        <w:ind w:left="0"/>
+        <w:jc w:val="left"/>
+      </w:pPr>
+      <w:r>
+        <w:rPr/>
+        <w:t xml:space="preserve">Al seleccionar la </w:t>
+      </w:r>
+      <w:r>
+        <w:rPr/>
+        <w:t>opción</w:t>
+      </w:r>
+      <w:r>
+        <w:rPr/>
+        <w:t xml:space="preserve"> de guardar, podemos observar la petición realizada y un mensaje de creación exitosa</w:t>
+      </w:r>
+    </w:p>
+    <w:p>
+      <w:pPr>
+        <w:pStyle w:val="Normal"/>
+        <w:ind w:left="0"/>
+        <w:jc w:val="left"/>
+      </w:pPr>
+      <w:r>
+        <w:drawing>
+          <wp:inline wp14:editId="588C98DC" wp14:anchorId="66AA78BC">
+            <wp:extent cx="5786438" cy="3086100"/>
+            <wp:effectExtent l="0" t="0" r="0" b="0"/>
+            <wp:docPr id="1277202239" name="" title=""/>
+            <wp:cNvGraphicFramePr>
+              <a:graphicFrameLocks noChangeAspect="1"/>
+            </wp:cNvGraphicFramePr>
+            <a:graphic>
+              <a:graphicData uri="http://schemas.openxmlformats.org/drawingml/2006/picture">
+                <pic:pic>
+                  <pic:nvPicPr>
+                    <pic:cNvPr id="0" name=""/>
+                    <pic:cNvPicPr/>
+                  </pic:nvPicPr>
+                  <pic:blipFill>
+                    <a:blip r:embed="R8807a413af534f29">
+                      <a:extLst>
+                        <a:ext xmlns:a="http://schemas.openxmlformats.org/drawingml/2006/main" uri="{28A0092B-C50C-407E-A947-70E740481C1C}">
+                          <a14:useLocalDpi val="0"/>
+                        </a:ext>
+                      </a:extLst>
+                    </a:blip>
+                    <a:stretch>
+                      <a:fillRect/>
+                    </a:stretch>
+                  </pic:blipFill>
+                  <pic:spPr>
+                    <a:xfrm>
+                      <a:off x="0" y="0"/>
+                      <a:ext cx="5786438" cy="3086100"/>
+                    </a:xfrm>
+                    <a:prstGeom prst="rect">
+                      <a:avLst/>
+                    </a:prstGeom>
+                  </pic:spPr>
+                </pic:pic>
+              </a:graphicData>
+            </a:graphic>
+          </wp:inline>
+        </w:drawing>
+      </w:r>
+    </w:p>
+    <w:p>
+      <w:pPr>
+        <w:pStyle w:val="Normal"/>
+        <w:ind w:left="0"/>
+        <w:jc w:val="left"/>
+      </w:pPr>
+      <w:r>
+        <w:rPr/>
+        <w:t>Y así mismo podemos observar en la pestaña de usuarios que tenemos al nuevo usuario registrado</w:t>
+      </w:r>
+    </w:p>
+    <w:p>
+      <w:pPr>
+        <w:pStyle w:val="Normal"/>
+        <w:ind w:left="0"/>
+        <w:jc w:val="left"/>
+      </w:pPr>
+      <w:r>
+        <w:drawing>
+          <wp:inline wp14:editId="36DFFDE1" wp14:anchorId="1FBD67C7">
+            <wp:extent cx="5947172" cy="3171825"/>
+            <wp:effectExtent l="0" t="0" r="0" b="0"/>
+            <wp:docPr id="1670300944" name="" title=""/>
+            <wp:cNvGraphicFramePr>
+              <a:graphicFrameLocks noChangeAspect="1"/>
+            </wp:cNvGraphicFramePr>
+            <a:graphic>
+              <a:graphicData uri="http://schemas.openxmlformats.org/drawingml/2006/picture">
+                <pic:pic>
+                  <pic:nvPicPr>
+                    <pic:cNvPr id="0" name=""/>
+                    <pic:cNvPicPr/>
+                  </pic:nvPicPr>
+                  <pic:blipFill>
+                    <a:blip r:embed="R58973fd9a4274a8a">
+                      <a:extLst>
+                        <a:ext xmlns:a="http://schemas.openxmlformats.org/drawingml/2006/main" uri="{28A0092B-C50C-407E-A947-70E740481C1C}">
+                          <a14:useLocalDpi val="0"/>
+                        </a:ext>
+                      </a:extLst>
+                    </a:blip>
+                    <a:stretch>
+                      <a:fillRect/>
+                    </a:stretch>
+                  </pic:blipFill>
+                  <pic:spPr>
+                    <a:xfrm>
+                      <a:off x="0" y="0"/>
+                      <a:ext cx="5947172" cy="3171825"/>
+                    </a:xfrm>
+                    <a:prstGeom prst="rect">
+                      <a:avLst/>
+                    </a:prstGeom>
+                  </pic:spPr>
+                </pic:pic>
+              </a:graphicData>
+            </a:graphic>
+          </wp:inline>
+        </w:drawing>
+      </w:r>
+    </w:p>
     <w:sectPr>
-      <w:pgSz w:w="12240" w:h="15840"/>
+      <w:pgSz w:w="12240" w:h="15840" w:orient="portrait"/>
       <w:pgMar w:top="1417" w:right="1701" w:bottom="1417" w:left="1701" w:header="708" w:footer="708" w:gutter="0"/>
       <w:cols w:space="708"/>
       <w:docGrid w:linePitch="360"/>
@@ -2965,6 +3261,117 @@
 
 <file path=word/numbering.xml><?xml version="1.0" encoding="utf-8"?>
 <w:numbering xmlns:wpc="http://schemas.microsoft.com/office/word/2010/wordprocessingCanvas" xmlns:mc="http://schemas.openxmlformats.org/markup-compatibility/2006" xmlns:o="urn:schemas-microsoft-com:office:office" xmlns:r="http://schemas.openxmlformats.org/officeDocument/2006/relationships" xmlns:m="http://schemas.openxmlformats.org/officeDocument/2006/math" xmlns:v="urn:schemas-microsoft-com:vml" xmlns:wp14="http://schemas.microsoft.com/office/word/2010/wordprocessingDrawing" xmlns:wp="http://schemas.openxmlformats.org/drawingml/2006/wordprocessingDrawing" xmlns:w10="urn:schemas-microsoft-com:office:word" xmlns:w="http://schemas.openxmlformats.org/wordprocessingml/2006/main" xmlns:w14="http://schemas.microsoft.com/office/word/2010/wordml" xmlns:wpg="http://schemas.microsoft.com/office/word/2010/wordprocessingGroup" xmlns:wpi="http://schemas.microsoft.com/office/word/2010/wordprocessingInk" xmlns:wne="http://schemas.microsoft.com/office/word/2006/wordml" xmlns:wps="http://schemas.microsoft.com/office/word/2010/wordprocessingShape" mc:Ignorable="w14 wp14">
+  <w:abstractNum xmlns:w="http://schemas.openxmlformats.org/wordprocessingml/2006/main" w:abstractNumId="2">
+    <w:multiLevelType xmlns:w="http://schemas.openxmlformats.org/wordprocessingml/2006/main" w:val="hybridMultilevel"/>
+    <w:lvl xmlns:w="http://schemas.openxmlformats.org/wordprocessingml/2006/main" w:ilvl="0">
+      <w:start w:val="1"/>
+      <w:numFmt w:val="bullet"/>
+      <w:lvlText w:val="-"/>
+      <w:lvlJc w:val="left"/>
+      <w:pPr>
+        <w:ind w:left="720" w:hanging="360"/>
+      </w:pPr>
+      <w:rPr>
+        <w:rFonts w:hint="default" w:ascii="Calibri" w:hAnsi="Calibri"/>
+      </w:rPr>
+    </w:lvl>
+    <w:lvl xmlns:w="http://schemas.openxmlformats.org/wordprocessingml/2006/main" w:ilvl="1">
+      <w:start w:val="1"/>
+      <w:numFmt w:val="bullet"/>
+      <w:lvlText w:val="o"/>
+      <w:lvlJc w:val="left"/>
+      <w:pPr>
+        <w:ind w:left="1440" w:hanging="360"/>
+      </w:pPr>
+      <w:rPr>
+        <w:rFonts w:hint="default" w:ascii="Courier New" w:hAnsi="Courier New"/>
+      </w:rPr>
+    </w:lvl>
+    <w:lvl xmlns:w="http://schemas.openxmlformats.org/wordprocessingml/2006/main" w:ilvl="2">
+      <w:start w:val="1"/>
+      <w:numFmt w:val="bullet"/>
+      <w:lvlText w:val=""/>
+      <w:lvlJc w:val="left"/>
+      <w:pPr>
+        <w:ind w:left="2160" w:hanging="360"/>
+      </w:pPr>
+      <w:rPr>
+        <w:rFonts w:hint="default" w:ascii="Wingdings" w:hAnsi="Wingdings"/>
+      </w:rPr>
+    </w:lvl>
+    <w:lvl xmlns:w="http://schemas.openxmlformats.org/wordprocessingml/2006/main" w:ilvl="3">
+      <w:start w:val="1"/>
+      <w:numFmt w:val="bullet"/>
+      <w:lvlText w:val=""/>
+      <w:lvlJc w:val="left"/>
+      <w:pPr>
+        <w:ind w:left="2880" w:hanging="360"/>
+      </w:pPr>
+      <w:rPr>
+        <w:rFonts w:hint="default" w:ascii="Symbol" w:hAnsi="Symbol"/>
+      </w:rPr>
+    </w:lvl>
+    <w:lvl xmlns:w="http://schemas.openxmlformats.org/wordprocessingml/2006/main" w:ilvl="4">
+      <w:start w:val="1"/>
+      <w:numFmt w:val="bullet"/>
+      <w:lvlText w:val="o"/>
+      <w:lvlJc w:val="left"/>
+      <w:pPr>
+        <w:ind w:left="3600" w:hanging="360"/>
+      </w:pPr>
+      <w:rPr>
+        <w:rFonts w:hint="default" w:ascii="Courier New" w:hAnsi="Courier New"/>
+      </w:rPr>
+    </w:lvl>
+    <w:lvl xmlns:w="http://schemas.openxmlformats.org/wordprocessingml/2006/main" w:ilvl="5">
+      <w:start w:val="1"/>
+      <w:numFmt w:val="bullet"/>
+      <w:lvlText w:val=""/>
+      <w:lvlJc w:val="left"/>
+      <w:pPr>
+        <w:ind w:left="4320" w:hanging="360"/>
+      </w:pPr>
+      <w:rPr>
+        <w:rFonts w:hint="default" w:ascii="Wingdings" w:hAnsi="Wingdings"/>
+      </w:rPr>
+    </w:lvl>
+    <w:lvl xmlns:w="http://schemas.openxmlformats.org/wordprocessingml/2006/main" w:ilvl="6">
+      <w:start w:val="1"/>
+      <w:numFmt w:val="bullet"/>
+      <w:lvlText w:val=""/>
+      <w:lvlJc w:val="left"/>
+      <w:pPr>
+        <w:ind w:left="5040" w:hanging="360"/>
+      </w:pPr>
+      <w:rPr>
+        <w:rFonts w:hint="default" w:ascii="Symbol" w:hAnsi="Symbol"/>
+      </w:rPr>
+    </w:lvl>
+    <w:lvl xmlns:w="http://schemas.openxmlformats.org/wordprocessingml/2006/main" w:ilvl="7">
+      <w:start w:val="1"/>
+      <w:numFmt w:val="bullet"/>
+      <w:lvlText w:val="o"/>
+      <w:lvlJc w:val="left"/>
+      <w:pPr>
+        <w:ind w:left="5760" w:hanging="360"/>
+      </w:pPr>
+      <w:rPr>
+        <w:rFonts w:hint="default" w:ascii="Courier New" w:hAnsi="Courier New"/>
+      </w:rPr>
+    </w:lvl>
+    <w:lvl xmlns:w="http://schemas.openxmlformats.org/wordprocessingml/2006/main" w:ilvl="8">
+      <w:start w:val="1"/>
+      <w:numFmt w:val="bullet"/>
+      <w:lvlText w:val=""/>
+      <w:lvlJc w:val="left"/>
+      <w:pPr>
+        <w:ind w:left="6480" w:hanging="360"/>
+      </w:pPr>
+      <w:rPr>
+        <w:rFonts w:hint="default" w:ascii="Wingdings" w:hAnsi="Wingdings"/>
+      </w:rPr>
+    </w:lvl>
+  </w:abstractNum>
   <w:abstractNum w:abstractNumId="0">
     <w:nsid w:val="418A1ACF"/>
     <w:multiLevelType w:val="multilevel"/>
@@ -2981,7 +3388,7 @@
         <w:ind w:left="720" w:hanging="360"/>
       </w:pPr>
       <w:rPr>
-        <w:rFonts w:ascii="Symbol" w:hAnsi="Symbol" w:hint="default"/>
+        <w:rFonts w:hint="default" w:ascii="Symbol" w:hAnsi="Symbol"/>
         <w:sz w:val="20"/>
       </w:rPr>
     </w:lvl>
@@ -2997,7 +3404,7 @@
         <w:ind w:left="1440" w:hanging="360"/>
       </w:pPr>
       <w:rPr>
-        <w:rFonts w:ascii="Courier New" w:hAnsi="Courier New" w:cs="Times New Roman" w:hint="default"/>
+        <w:rFonts w:hint="default" w:ascii="Courier New" w:hAnsi="Courier New" w:cs="Times New Roman"/>
         <w:sz w:val="20"/>
       </w:rPr>
     </w:lvl>
@@ -3013,7 +3420,7 @@
         <w:ind w:left="2160" w:hanging="360"/>
       </w:pPr>
       <w:rPr>
-        <w:rFonts w:ascii="Wingdings" w:hAnsi="Wingdings" w:hint="default"/>
+        <w:rFonts w:hint="default" w:ascii="Wingdings" w:hAnsi="Wingdings"/>
         <w:sz w:val="20"/>
       </w:rPr>
     </w:lvl>
@@ -3029,7 +3436,7 @@
         <w:ind w:left="2880" w:hanging="360"/>
       </w:pPr>
       <w:rPr>
-        <w:rFonts w:ascii="Wingdings" w:hAnsi="Wingdings" w:hint="default"/>
+        <w:rFonts w:hint="default" w:ascii="Wingdings" w:hAnsi="Wingdings"/>
         <w:sz w:val="20"/>
       </w:rPr>
     </w:lvl>
@@ -3045,7 +3452,7 @@
         <w:ind w:left="3600" w:hanging="360"/>
       </w:pPr>
       <w:rPr>
-        <w:rFonts w:ascii="Wingdings" w:hAnsi="Wingdings" w:hint="default"/>
+        <w:rFonts w:hint="default" w:ascii="Wingdings" w:hAnsi="Wingdings"/>
         <w:sz w:val="20"/>
       </w:rPr>
     </w:lvl>
@@ -3061,7 +3468,7 @@
         <w:ind w:left="4320" w:hanging="360"/>
       </w:pPr>
       <w:rPr>
-        <w:rFonts w:ascii="Wingdings" w:hAnsi="Wingdings" w:hint="default"/>
+        <w:rFonts w:hint="default" w:ascii="Wingdings" w:hAnsi="Wingdings"/>
         <w:sz w:val="20"/>
       </w:rPr>
     </w:lvl>
@@ -3077,7 +3484,7 @@
         <w:ind w:left="5040" w:hanging="360"/>
       </w:pPr>
       <w:rPr>
-        <w:rFonts w:ascii="Wingdings" w:hAnsi="Wingdings" w:hint="default"/>
+        <w:rFonts w:hint="default" w:ascii="Wingdings" w:hAnsi="Wingdings"/>
         <w:sz w:val="20"/>
       </w:rPr>
     </w:lvl>
@@ -3093,7 +3500,7 @@
         <w:ind w:left="5760" w:hanging="360"/>
       </w:pPr>
       <w:rPr>
-        <w:rFonts w:ascii="Wingdings" w:hAnsi="Wingdings" w:hint="default"/>
+        <w:rFonts w:hint="default" w:ascii="Wingdings" w:hAnsi="Wingdings"/>
         <w:sz w:val="20"/>
       </w:rPr>
     </w:lvl>
@@ -3109,7 +3516,7 @@
         <w:ind w:left="6480" w:hanging="360"/>
       </w:pPr>
       <w:rPr>
-        <w:rFonts w:ascii="Wingdings" w:hAnsi="Wingdings" w:hint="default"/>
+        <w:rFonts w:hint="default" w:ascii="Wingdings" w:hAnsi="Wingdings"/>
         <w:sz w:val="20"/>
       </w:rPr>
     </w:lvl>
@@ -3203,6 +3610,9 @@
       </w:pPr>
     </w:lvl>
   </w:abstractNum>
+  <w:num w:numId="3">
+    <w:abstractNumId w:val="2"/>
+  </w:num>
   <w:num w:numId="1">
     <w:abstractNumId w:val="0"/>
   </w:num>
@@ -3244,7 +3654,7 @@
   <w:docDefaults>
     <w:rPrDefault>
       <w:rPr>
-        <w:rFonts w:asciiTheme="minorHAnsi" w:eastAsiaTheme="minorHAnsi" w:hAnsiTheme="minorHAnsi" w:cstheme="minorBidi"/>
+        <w:rFonts w:asciiTheme="minorHAnsi" w:hAnsiTheme="minorHAnsi" w:eastAsiaTheme="minorHAnsi" w:cstheme="minorBidi"/>
         <w:sz w:val="22"/>
         <w:szCs w:val="22"/>
         <w:lang w:val="en-US" w:eastAsia="en-US" w:bidi="ar-SA"/>
@@ -3257,8 +3667,8 @@
     </w:pPrDefault>
   </w:docDefaults>
   <w:latentStyles w:defLockedState="0" w:defUIPriority="99" w:defSemiHidden="1" w:defUnhideWhenUsed="1" w:defQFormat="0" w:count="267">
-    <w:lsdException w:name="Normal" w:semiHidden="0" w:uiPriority="0" w:unhideWhenUsed="0" w:qFormat="1"/>
-    <w:lsdException w:name="heading 1" w:semiHidden="0" w:uiPriority="9" w:unhideWhenUsed="0" w:qFormat="1"/>
+    <w:lsdException w:name="Normal" w:uiPriority="0" w:semiHidden="0" w:unhideWhenUsed="0" w:qFormat="1"/>
+    <w:lsdException w:name="heading 1" w:uiPriority="9" w:semiHidden="0" w:unhideWhenUsed="0" w:qFormat="1"/>
     <w:lsdException w:name="heading 2" w:uiPriority="9" w:qFormat="1"/>
     <w:lsdException w:name="heading 3" w:uiPriority="9" w:qFormat="1"/>
     <w:lsdException w:name="heading 4" w:uiPriority="9" w:qFormat="1"/>
@@ -3277,125 +3687,125 @@
     <w:lsdException w:name="toc 8" w:uiPriority="39"/>
     <w:lsdException w:name="toc 9" w:uiPriority="39"/>
     <w:lsdException w:name="caption" w:uiPriority="35" w:qFormat="1"/>
-    <w:lsdException w:name="Title" w:semiHidden="0" w:uiPriority="10" w:unhideWhenUsed="0" w:qFormat="1"/>
+    <w:lsdException w:name="Title" w:uiPriority="10" w:semiHidden="0" w:unhideWhenUsed="0" w:qFormat="1"/>
     <w:lsdException w:name="Default Paragraph Font" w:uiPriority="1"/>
-    <w:lsdException w:name="Subtitle" w:semiHidden="0" w:uiPriority="11" w:unhideWhenUsed="0" w:qFormat="1"/>
-    <w:lsdException w:name="Strong" w:semiHidden="0" w:uiPriority="22" w:unhideWhenUsed="0" w:qFormat="1"/>
-    <w:lsdException w:name="Emphasis" w:semiHidden="0" w:uiPriority="20" w:unhideWhenUsed="0" w:qFormat="1"/>
-    <w:lsdException w:name="Table Grid" w:semiHidden="0" w:uiPriority="39" w:unhideWhenUsed="0"/>
+    <w:lsdException w:name="Subtitle" w:uiPriority="11" w:semiHidden="0" w:unhideWhenUsed="0" w:qFormat="1"/>
+    <w:lsdException w:name="Strong" w:uiPriority="22" w:semiHidden="0" w:unhideWhenUsed="0" w:qFormat="1"/>
+    <w:lsdException w:name="Emphasis" w:uiPriority="20" w:semiHidden="0" w:unhideWhenUsed="0" w:qFormat="1"/>
+    <w:lsdException w:name="Table Grid" w:uiPriority="39" w:semiHidden="0" w:unhideWhenUsed="0"/>
     <w:lsdException w:name="Placeholder Text" w:unhideWhenUsed="0"/>
-    <w:lsdException w:name="No Spacing" w:semiHidden="0" w:uiPriority="1" w:unhideWhenUsed="0" w:qFormat="1"/>
-    <w:lsdException w:name="Light Shading" w:semiHidden="0" w:uiPriority="60" w:unhideWhenUsed="0"/>
-    <w:lsdException w:name="Light List" w:semiHidden="0" w:uiPriority="61" w:unhideWhenUsed="0"/>
-    <w:lsdException w:name="Light Grid" w:semiHidden="0" w:uiPriority="62" w:unhideWhenUsed="0"/>
-    <w:lsdException w:name="Medium Shading 1" w:semiHidden="0" w:uiPriority="63" w:unhideWhenUsed="0"/>
-    <w:lsdException w:name="Medium Shading 2" w:semiHidden="0" w:uiPriority="64" w:unhideWhenUsed="0"/>
-    <w:lsdException w:name="Medium List 1" w:semiHidden="0" w:uiPriority="65" w:unhideWhenUsed="0"/>
-    <w:lsdException w:name="Medium List 2" w:semiHidden="0" w:uiPriority="66" w:unhideWhenUsed="0"/>
-    <w:lsdException w:name="Medium Grid 1" w:semiHidden="0" w:uiPriority="67" w:unhideWhenUsed="0"/>
-    <w:lsdException w:name="Medium Grid 2" w:semiHidden="0" w:uiPriority="68" w:unhideWhenUsed="0"/>
-    <w:lsdException w:name="Medium Grid 3" w:semiHidden="0" w:uiPriority="69" w:unhideWhenUsed="0"/>
-    <w:lsdException w:name="Dark List" w:semiHidden="0" w:uiPriority="70" w:unhideWhenUsed="0"/>
-    <w:lsdException w:name="Colorful Shading" w:semiHidden="0" w:uiPriority="71" w:unhideWhenUsed="0"/>
-    <w:lsdException w:name="Colorful List" w:semiHidden="0" w:uiPriority="72" w:unhideWhenUsed="0"/>
-    <w:lsdException w:name="Colorful Grid" w:semiHidden="0" w:uiPriority="73" w:unhideWhenUsed="0"/>
-    <w:lsdException w:name="Light Shading Accent 1" w:semiHidden="0" w:uiPriority="60" w:unhideWhenUsed="0"/>
-    <w:lsdException w:name="Light List Accent 1" w:semiHidden="0" w:uiPriority="61" w:unhideWhenUsed="0"/>
-    <w:lsdException w:name="Light Grid Accent 1" w:semiHidden="0" w:uiPriority="62" w:unhideWhenUsed="0"/>
-    <w:lsdException w:name="Medium Shading 1 Accent 1" w:semiHidden="0" w:uiPriority="63" w:unhideWhenUsed="0"/>
-    <w:lsdException w:name="Medium Shading 2 Accent 1" w:semiHidden="0" w:uiPriority="64" w:unhideWhenUsed="0"/>
-    <w:lsdException w:name="Medium List 1 Accent 1" w:semiHidden="0" w:uiPriority="65" w:unhideWhenUsed="0"/>
+    <w:lsdException w:name="No Spacing" w:uiPriority="1" w:semiHidden="0" w:unhideWhenUsed="0" w:qFormat="1"/>
+    <w:lsdException w:name="Light Shading" w:uiPriority="60" w:semiHidden="0" w:unhideWhenUsed="0"/>
+    <w:lsdException w:name="Light List" w:uiPriority="61" w:semiHidden="0" w:unhideWhenUsed="0"/>
+    <w:lsdException w:name="Light Grid" w:uiPriority="62" w:semiHidden="0" w:unhideWhenUsed="0"/>
+    <w:lsdException w:name="Medium Shading 1" w:uiPriority="63" w:semiHidden="0" w:unhideWhenUsed="0"/>
+    <w:lsdException w:name="Medium Shading 2" w:uiPriority="64" w:semiHidden="0" w:unhideWhenUsed="0"/>
+    <w:lsdException w:name="Medium List 1" w:uiPriority="65" w:semiHidden="0" w:unhideWhenUsed="0"/>
+    <w:lsdException w:name="Medium List 2" w:uiPriority="66" w:semiHidden="0" w:unhideWhenUsed="0"/>
+    <w:lsdException w:name="Medium Grid 1" w:uiPriority="67" w:semiHidden="0" w:unhideWhenUsed="0"/>
+    <w:lsdException w:name="Medium Grid 2" w:uiPriority="68" w:semiHidden="0" w:unhideWhenUsed="0"/>
+    <w:lsdException w:name="Medium Grid 3" w:uiPriority="69" w:semiHidden="0" w:unhideWhenUsed="0"/>
+    <w:lsdException w:name="Dark List" w:uiPriority="70" w:semiHidden="0" w:unhideWhenUsed="0"/>
+    <w:lsdException w:name="Colorful Shading" w:uiPriority="71" w:semiHidden="0" w:unhideWhenUsed="0"/>
+    <w:lsdException w:name="Colorful List" w:uiPriority="72" w:semiHidden="0" w:unhideWhenUsed="0"/>
+    <w:lsdException w:name="Colorful Grid" w:uiPriority="73" w:semiHidden="0" w:unhideWhenUsed="0"/>
+    <w:lsdException w:name="Light Shading Accent 1" w:uiPriority="60" w:semiHidden="0" w:unhideWhenUsed="0"/>
+    <w:lsdException w:name="Light List Accent 1" w:uiPriority="61" w:semiHidden="0" w:unhideWhenUsed="0"/>
+    <w:lsdException w:name="Light Grid Accent 1" w:uiPriority="62" w:semiHidden="0" w:unhideWhenUsed="0"/>
+    <w:lsdException w:name="Medium Shading 1 Accent 1" w:uiPriority="63" w:semiHidden="0" w:unhideWhenUsed="0"/>
+    <w:lsdException w:name="Medium Shading 2 Accent 1" w:uiPriority="64" w:semiHidden="0" w:unhideWhenUsed="0"/>
+    <w:lsdException w:name="Medium List 1 Accent 1" w:uiPriority="65" w:semiHidden="0" w:unhideWhenUsed="0"/>
     <w:lsdException w:name="Revision" w:unhideWhenUsed="0"/>
-    <w:lsdException w:name="List Paragraph" w:semiHidden="0" w:uiPriority="34" w:unhideWhenUsed="0" w:qFormat="1"/>
-    <w:lsdException w:name="Quote" w:semiHidden="0" w:uiPriority="29" w:unhideWhenUsed="0" w:qFormat="1"/>
-    <w:lsdException w:name="Intense Quote" w:semiHidden="0" w:uiPriority="30" w:unhideWhenUsed="0" w:qFormat="1"/>
-    <w:lsdException w:name="Medium List 2 Accent 1" w:semiHidden="0" w:uiPriority="66" w:unhideWhenUsed="0"/>
-    <w:lsdException w:name="Medium Grid 1 Accent 1" w:semiHidden="0" w:uiPriority="67" w:unhideWhenUsed="0"/>
-    <w:lsdException w:name="Medium Grid 2 Accent 1" w:semiHidden="0" w:uiPriority="68" w:unhideWhenUsed="0"/>
-    <w:lsdException w:name="Medium Grid 3 Accent 1" w:semiHidden="0" w:uiPriority="69" w:unhideWhenUsed="0"/>
-    <w:lsdException w:name="Dark List Accent 1" w:semiHidden="0" w:uiPriority="70" w:unhideWhenUsed="0"/>
-    <w:lsdException w:name="Colorful Shading Accent 1" w:semiHidden="0" w:uiPriority="71" w:unhideWhenUsed="0"/>
-    <w:lsdException w:name="Colorful List Accent 1" w:semiHidden="0" w:uiPriority="72" w:unhideWhenUsed="0"/>
-    <w:lsdException w:name="Colorful Grid Accent 1" w:semiHidden="0" w:uiPriority="73" w:unhideWhenUsed="0"/>
-    <w:lsdException w:name="Light Shading Accent 2" w:semiHidden="0" w:uiPriority="60" w:unhideWhenUsed="0"/>
-    <w:lsdException w:name="Light List Accent 2" w:semiHidden="0" w:uiPriority="61" w:unhideWhenUsed="0"/>
-    <w:lsdException w:name="Light Grid Accent 2" w:semiHidden="0" w:uiPriority="62" w:unhideWhenUsed="0"/>
-    <w:lsdException w:name="Medium Shading 1 Accent 2" w:semiHidden="0" w:uiPriority="63" w:unhideWhenUsed="0"/>
-    <w:lsdException w:name="Medium Shading 2 Accent 2" w:semiHidden="0" w:uiPriority="64" w:unhideWhenUsed="0"/>
-    <w:lsdException w:name="Medium List 1 Accent 2" w:semiHidden="0" w:uiPriority="65" w:unhideWhenUsed="0"/>
-    <w:lsdException w:name="Medium List 2 Accent 2" w:semiHidden="0" w:uiPriority="66" w:unhideWhenUsed="0"/>
-    <w:lsdException w:name="Medium Grid 1 Accent 2" w:semiHidden="0" w:uiPriority="67" w:unhideWhenUsed="0"/>
-    <w:lsdException w:name="Medium Grid 2 Accent 2" w:semiHidden="0" w:uiPriority="68" w:unhideWhenUsed="0"/>
-    <w:lsdException w:name="Medium Grid 3 Accent 2" w:semiHidden="0" w:uiPriority="69" w:unhideWhenUsed="0"/>
-    <w:lsdException w:name="Dark List Accent 2" w:semiHidden="0" w:uiPriority="70" w:unhideWhenUsed="0"/>
-    <w:lsdException w:name="Colorful Shading Accent 2" w:semiHidden="0" w:uiPriority="71" w:unhideWhenUsed="0"/>
-    <w:lsdException w:name="Colorful List Accent 2" w:semiHidden="0" w:uiPriority="72" w:unhideWhenUsed="0"/>
-    <w:lsdException w:name="Colorful Grid Accent 2" w:semiHidden="0" w:uiPriority="73" w:unhideWhenUsed="0"/>
-    <w:lsdException w:name="Light Shading Accent 3" w:semiHidden="0" w:uiPriority="60" w:unhideWhenUsed="0"/>
-    <w:lsdException w:name="Light List Accent 3" w:semiHidden="0" w:uiPriority="61" w:unhideWhenUsed="0"/>
-    <w:lsdException w:name="Light Grid Accent 3" w:semiHidden="0" w:uiPriority="62" w:unhideWhenUsed="0"/>
-    <w:lsdException w:name="Medium Shading 1 Accent 3" w:semiHidden="0" w:uiPriority="63" w:unhideWhenUsed="0"/>
-    <w:lsdException w:name="Medium Shading 2 Accent 3" w:semiHidden="0" w:uiPriority="64" w:unhideWhenUsed="0"/>
-    <w:lsdException w:name="Medium List 1 Accent 3" w:semiHidden="0" w:uiPriority="65" w:unhideWhenUsed="0"/>
-    <w:lsdException w:name="Medium List 2 Accent 3" w:semiHidden="0" w:uiPriority="66" w:unhideWhenUsed="0"/>
-    <w:lsdException w:name="Medium Grid 1 Accent 3" w:semiHidden="0" w:uiPriority="67" w:unhideWhenUsed="0"/>
-    <w:lsdException w:name="Medium Grid 2 Accent 3" w:semiHidden="0" w:uiPriority="68" w:unhideWhenUsed="0"/>
-    <w:lsdException w:name="Medium Grid 3 Accent 3" w:semiHidden="0" w:uiPriority="69" w:unhideWhenUsed="0"/>
-    <w:lsdException w:name="Dark List Accent 3" w:semiHidden="0" w:uiPriority="70" w:unhideWhenUsed="0"/>
-    <w:lsdException w:name="Colorful Shading Accent 3" w:semiHidden="0" w:uiPriority="71" w:unhideWhenUsed="0"/>
-    <w:lsdException w:name="Colorful List Accent 3" w:semiHidden="0" w:uiPriority="72" w:unhideWhenUsed="0"/>
-    <w:lsdException w:name="Colorful Grid Accent 3" w:semiHidden="0" w:uiPriority="73" w:unhideWhenUsed="0"/>
-    <w:lsdException w:name="Light Shading Accent 4" w:semiHidden="0" w:uiPriority="60" w:unhideWhenUsed="0"/>
-    <w:lsdException w:name="Light List Accent 4" w:semiHidden="0" w:uiPriority="61" w:unhideWhenUsed="0"/>
-    <w:lsdException w:name="Light Grid Accent 4" w:semiHidden="0" w:uiPriority="62" w:unhideWhenUsed="0"/>
-    <w:lsdException w:name="Medium Shading 1 Accent 4" w:semiHidden="0" w:uiPriority="63" w:unhideWhenUsed="0"/>
-    <w:lsdException w:name="Medium Shading 2 Accent 4" w:semiHidden="0" w:uiPriority="64" w:unhideWhenUsed="0"/>
-    <w:lsdException w:name="Medium List 1 Accent 4" w:semiHidden="0" w:uiPriority="65" w:unhideWhenUsed="0"/>
-    <w:lsdException w:name="Medium List 2 Accent 4" w:semiHidden="0" w:uiPriority="66" w:unhideWhenUsed="0"/>
-    <w:lsdException w:name="Medium Grid 1 Accent 4" w:semiHidden="0" w:uiPriority="67" w:unhideWhenUsed="0"/>
-    <w:lsdException w:name="Medium Grid 2 Accent 4" w:semiHidden="0" w:uiPriority="68" w:unhideWhenUsed="0"/>
-    <w:lsdException w:name="Medium Grid 3 Accent 4" w:semiHidden="0" w:uiPriority="69" w:unhideWhenUsed="0"/>
-    <w:lsdException w:name="Dark List Accent 4" w:semiHidden="0" w:uiPriority="70" w:unhideWhenUsed="0"/>
-    <w:lsdException w:name="Colorful Shading Accent 4" w:semiHidden="0" w:uiPriority="71" w:unhideWhenUsed="0"/>
-    <w:lsdException w:name="Colorful List Accent 4" w:semiHidden="0" w:uiPriority="72" w:unhideWhenUsed="0"/>
-    <w:lsdException w:name="Colorful Grid Accent 4" w:semiHidden="0" w:uiPriority="73" w:unhideWhenUsed="0"/>
-    <w:lsdException w:name="Light Shading Accent 5" w:semiHidden="0" w:uiPriority="60" w:unhideWhenUsed="0"/>
-    <w:lsdException w:name="Light List Accent 5" w:semiHidden="0" w:uiPriority="61" w:unhideWhenUsed="0"/>
-    <w:lsdException w:name="Light Grid Accent 5" w:semiHidden="0" w:uiPriority="62" w:unhideWhenUsed="0"/>
-    <w:lsdException w:name="Medium Shading 1 Accent 5" w:semiHidden="0" w:uiPriority="63" w:unhideWhenUsed="0"/>
-    <w:lsdException w:name="Medium Shading 2 Accent 5" w:semiHidden="0" w:uiPriority="64" w:unhideWhenUsed="0"/>
-    <w:lsdException w:name="Medium List 1 Accent 5" w:semiHidden="0" w:uiPriority="65" w:unhideWhenUsed="0"/>
-    <w:lsdException w:name="Medium List 2 Accent 5" w:semiHidden="0" w:uiPriority="66" w:unhideWhenUsed="0"/>
-    <w:lsdException w:name="Medium Grid 1 Accent 5" w:semiHidden="0" w:uiPriority="67" w:unhideWhenUsed="0"/>
-    <w:lsdException w:name="Medium Grid 2 Accent 5" w:semiHidden="0" w:uiPriority="68" w:unhideWhenUsed="0"/>
-    <w:lsdException w:name="Medium Grid 3 Accent 5" w:semiHidden="0" w:uiPriority="69" w:unhideWhenUsed="0"/>
-    <w:lsdException w:name="Dark List Accent 5" w:semiHidden="0" w:uiPriority="70" w:unhideWhenUsed="0"/>
-    <w:lsdException w:name="Colorful Shading Accent 5" w:semiHidden="0" w:uiPriority="71" w:unhideWhenUsed="0"/>
-    <w:lsdException w:name="Colorful List Accent 5" w:semiHidden="0" w:uiPriority="72" w:unhideWhenUsed="0"/>
-    <w:lsdException w:name="Colorful Grid Accent 5" w:semiHidden="0" w:uiPriority="73" w:unhideWhenUsed="0"/>
-    <w:lsdException w:name="Light Shading Accent 6" w:semiHidden="0" w:uiPriority="60" w:unhideWhenUsed="0"/>
-    <w:lsdException w:name="Light List Accent 6" w:semiHidden="0" w:uiPriority="61" w:unhideWhenUsed="0"/>
-    <w:lsdException w:name="Light Grid Accent 6" w:semiHidden="0" w:uiPriority="62" w:unhideWhenUsed="0"/>
-    <w:lsdException w:name="Medium Shading 1 Accent 6" w:semiHidden="0" w:uiPriority="63" w:unhideWhenUsed="0"/>
-    <w:lsdException w:name="Medium Shading 2 Accent 6" w:semiHidden="0" w:uiPriority="64" w:unhideWhenUsed="0"/>
-    <w:lsdException w:name="Medium List 1 Accent 6" w:semiHidden="0" w:uiPriority="65" w:unhideWhenUsed="0"/>
-    <w:lsdException w:name="Medium List 2 Accent 6" w:semiHidden="0" w:uiPriority="66" w:unhideWhenUsed="0"/>
-    <w:lsdException w:name="Medium Grid 1 Accent 6" w:semiHidden="0" w:uiPriority="67" w:unhideWhenUsed="0"/>
-    <w:lsdException w:name="Medium Grid 2 Accent 6" w:semiHidden="0" w:uiPriority="68" w:unhideWhenUsed="0"/>
-    <w:lsdException w:name="Medium Grid 3 Accent 6" w:semiHidden="0" w:uiPriority="69" w:unhideWhenUsed="0"/>
-    <w:lsdException w:name="Dark List Accent 6" w:semiHidden="0" w:uiPriority="70" w:unhideWhenUsed="0"/>
-    <w:lsdException w:name="Colorful Shading Accent 6" w:semiHidden="0" w:uiPriority="71" w:unhideWhenUsed="0"/>
-    <w:lsdException w:name="Colorful List Accent 6" w:semiHidden="0" w:uiPriority="72" w:unhideWhenUsed="0"/>
-    <w:lsdException w:name="Colorful Grid Accent 6" w:semiHidden="0" w:uiPriority="73" w:unhideWhenUsed="0"/>
-    <w:lsdException w:name="Subtle Emphasis" w:semiHidden="0" w:uiPriority="19" w:unhideWhenUsed="0" w:qFormat="1"/>
-    <w:lsdException w:name="Intense Emphasis" w:semiHidden="0" w:uiPriority="21" w:unhideWhenUsed="0" w:qFormat="1"/>
-    <w:lsdException w:name="Subtle Reference" w:semiHidden="0" w:uiPriority="31" w:unhideWhenUsed="0" w:qFormat="1"/>
-    <w:lsdException w:name="Intense Reference" w:semiHidden="0" w:uiPriority="32" w:unhideWhenUsed="0" w:qFormat="1"/>
-    <w:lsdException w:name="Book Title" w:semiHidden="0" w:uiPriority="33" w:unhideWhenUsed="0" w:qFormat="1"/>
+    <w:lsdException w:name="List Paragraph" w:uiPriority="34" w:semiHidden="0" w:unhideWhenUsed="0" w:qFormat="1"/>
+    <w:lsdException w:name="Quote" w:uiPriority="29" w:semiHidden="0" w:unhideWhenUsed="0" w:qFormat="1"/>
+    <w:lsdException w:name="Intense Quote" w:uiPriority="30" w:semiHidden="0" w:unhideWhenUsed="0" w:qFormat="1"/>
+    <w:lsdException w:name="Medium List 2 Accent 1" w:uiPriority="66" w:semiHidden="0" w:unhideWhenUsed="0"/>
+    <w:lsdException w:name="Medium Grid 1 Accent 1" w:uiPriority="67" w:semiHidden="0" w:unhideWhenUsed="0"/>
+    <w:lsdException w:name="Medium Grid 2 Accent 1" w:uiPriority="68" w:semiHidden="0" w:unhideWhenUsed="0"/>
+    <w:lsdException w:name="Medium Grid 3 Accent 1" w:uiPriority="69" w:semiHidden="0" w:unhideWhenUsed="0"/>
+    <w:lsdException w:name="Dark List Accent 1" w:uiPriority="70" w:semiHidden="0" w:unhideWhenUsed="0"/>
+    <w:lsdException w:name="Colorful Shading Accent 1" w:uiPriority="71" w:semiHidden="0" w:unhideWhenUsed="0"/>
+    <w:lsdException w:name="Colorful List Accent 1" w:uiPriority="72" w:semiHidden="0" w:unhideWhenUsed="0"/>
+    <w:lsdException w:name="Colorful Grid Accent 1" w:uiPriority="73" w:semiHidden="0" w:unhideWhenUsed="0"/>
+    <w:lsdException w:name="Light Shading Accent 2" w:uiPriority="60" w:semiHidden="0" w:unhideWhenUsed="0"/>
+    <w:lsdException w:name="Light List Accent 2" w:uiPriority="61" w:semiHidden="0" w:unhideWhenUsed="0"/>
+    <w:lsdException w:name="Light Grid Accent 2" w:uiPriority="62" w:semiHidden="0" w:unhideWhenUsed="0"/>
+    <w:lsdException w:name="Medium Shading 1 Accent 2" w:uiPriority="63" w:semiHidden="0" w:unhideWhenUsed="0"/>
+    <w:lsdException w:name="Medium Shading 2 Accent 2" w:uiPriority="64" w:semiHidden="0" w:unhideWhenUsed="0"/>
+    <w:lsdException w:name="Medium List 1 Accent 2" w:uiPriority="65" w:semiHidden="0" w:unhideWhenUsed="0"/>
+    <w:lsdException w:name="Medium List 2 Accent 2" w:uiPriority="66" w:semiHidden="0" w:unhideWhenUsed="0"/>
+    <w:lsdException w:name="Medium Grid 1 Accent 2" w:uiPriority="67" w:semiHidden="0" w:unhideWhenUsed="0"/>
+    <w:lsdException w:name="Medium Grid 2 Accent 2" w:uiPriority="68" w:semiHidden="0" w:unhideWhenUsed="0"/>
+    <w:lsdException w:name="Medium Grid 3 Accent 2" w:uiPriority="69" w:semiHidden="0" w:unhideWhenUsed="0"/>
+    <w:lsdException w:name="Dark List Accent 2" w:uiPriority="70" w:semiHidden="0" w:unhideWhenUsed="0"/>
+    <w:lsdException w:name="Colorful Shading Accent 2" w:uiPriority="71" w:semiHidden="0" w:unhideWhenUsed="0"/>
+    <w:lsdException w:name="Colorful List Accent 2" w:uiPriority="72" w:semiHidden="0" w:unhideWhenUsed="0"/>
+    <w:lsdException w:name="Colorful Grid Accent 2" w:uiPriority="73" w:semiHidden="0" w:unhideWhenUsed="0"/>
+    <w:lsdException w:name="Light Shading Accent 3" w:uiPriority="60" w:semiHidden="0" w:unhideWhenUsed="0"/>
+    <w:lsdException w:name="Light List Accent 3" w:uiPriority="61" w:semiHidden="0" w:unhideWhenUsed="0"/>
+    <w:lsdException w:name="Light Grid Accent 3" w:uiPriority="62" w:semiHidden="0" w:unhideWhenUsed="0"/>
+    <w:lsdException w:name="Medium Shading 1 Accent 3" w:uiPriority="63" w:semiHidden="0" w:unhideWhenUsed="0"/>
+    <w:lsdException w:name="Medium Shading 2 Accent 3" w:uiPriority="64" w:semiHidden="0" w:unhideWhenUsed="0"/>
+    <w:lsdException w:name="Medium List 1 Accent 3" w:uiPriority="65" w:semiHidden="0" w:unhideWhenUsed="0"/>
+    <w:lsdException w:name="Medium List 2 Accent 3" w:uiPriority="66" w:semiHidden="0" w:unhideWhenUsed="0"/>
+    <w:lsdException w:name="Medium Grid 1 Accent 3" w:uiPriority="67" w:semiHidden="0" w:unhideWhenUsed="0"/>
+    <w:lsdException w:name="Medium Grid 2 Accent 3" w:uiPriority="68" w:semiHidden="0" w:unhideWhenUsed="0"/>
+    <w:lsdException w:name="Medium Grid 3 Accent 3" w:uiPriority="69" w:semiHidden="0" w:unhideWhenUsed="0"/>
+    <w:lsdException w:name="Dark List Accent 3" w:uiPriority="70" w:semiHidden="0" w:unhideWhenUsed="0"/>
+    <w:lsdException w:name="Colorful Shading Accent 3" w:uiPriority="71" w:semiHidden="0" w:unhideWhenUsed="0"/>
+    <w:lsdException w:name="Colorful List Accent 3" w:uiPriority="72" w:semiHidden="0" w:unhideWhenUsed="0"/>
+    <w:lsdException w:name="Colorful Grid Accent 3" w:uiPriority="73" w:semiHidden="0" w:unhideWhenUsed="0"/>
+    <w:lsdException w:name="Light Shading Accent 4" w:uiPriority="60" w:semiHidden="0" w:unhideWhenUsed="0"/>
+    <w:lsdException w:name="Light List Accent 4" w:uiPriority="61" w:semiHidden="0" w:unhideWhenUsed="0"/>
+    <w:lsdException w:name="Light Grid Accent 4" w:uiPriority="62" w:semiHidden="0" w:unhideWhenUsed="0"/>
+    <w:lsdException w:name="Medium Shading 1 Accent 4" w:uiPriority="63" w:semiHidden="0" w:unhideWhenUsed="0"/>
+    <w:lsdException w:name="Medium Shading 2 Accent 4" w:uiPriority="64" w:semiHidden="0" w:unhideWhenUsed="0"/>
+    <w:lsdException w:name="Medium List 1 Accent 4" w:uiPriority="65" w:semiHidden="0" w:unhideWhenUsed="0"/>
+    <w:lsdException w:name="Medium List 2 Accent 4" w:uiPriority="66" w:semiHidden="0" w:unhideWhenUsed="0"/>
+    <w:lsdException w:name="Medium Grid 1 Accent 4" w:uiPriority="67" w:semiHidden="0" w:unhideWhenUsed="0"/>
+    <w:lsdException w:name="Medium Grid 2 Accent 4" w:uiPriority="68" w:semiHidden="0" w:unhideWhenUsed="0"/>
+    <w:lsdException w:name="Medium Grid 3 Accent 4" w:uiPriority="69" w:semiHidden="0" w:unhideWhenUsed="0"/>
+    <w:lsdException w:name="Dark List Accent 4" w:uiPriority="70" w:semiHidden="0" w:unhideWhenUsed="0"/>
+    <w:lsdException w:name="Colorful Shading Accent 4" w:uiPriority="71" w:semiHidden="0" w:unhideWhenUsed="0"/>
+    <w:lsdException w:name="Colorful List Accent 4" w:uiPriority="72" w:semiHidden="0" w:unhideWhenUsed="0"/>
+    <w:lsdException w:name="Colorful Grid Accent 4" w:uiPriority="73" w:semiHidden="0" w:unhideWhenUsed="0"/>
+    <w:lsdException w:name="Light Shading Accent 5" w:uiPriority="60" w:semiHidden="0" w:unhideWhenUsed="0"/>
+    <w:lsdException w:name="Light List Accent 5" w:uiPriority="61" w:semiHidden="0" w:unhideWhenUsed="0"/>
+    <w:lsdException w:name="Light Grid Accent 5" w:uiPriority="62" w:semiHidden="0" w:unhideWhenUsed="0"/>
+    <w:lsdException w:name="Medium Shading 1 Accent 5" w:uiPriority="63" w:semiHidden="0" w:unhideWhenUsed="0"/>
+    <w:lsdException w:name="Medium Shading 2 Accent 5" w:uiPriority="64" w:semiHidden="0" w:unhideWhenUsed="0"/>
+    <w:lsdException w:name="Medium List 1 Accent 5" w:uiPriority="65" w:semiHidden="0" w:unhideWhenUsed="0"/>
+    <w:lsdException w:name="Medium List 2 Accent 5" w:uiPriority="66" w:semiHidden="0" w:unhideWhenUsed="0"/>
+    <w:lsdException w:name="Medium Grid 1 Accent 5" w:uiPriority="67" w:semiHidden="0" w:unhideWhenUsed="0"/>
+    <w:lsdException w:name="Medium Grid 2 Accent 5" w:uiPriority="68" w:semiHidden="0" w:unhideWhenUsed="0"/>
+    <w:lsdException w:name="Medium Grid 3 Accent 5" w:uiPriority="69" w:semiHidden="0" w:unhideWhenUsed="0"/>
+    <w:lsdException w:name="Dark List Accent 5" w:uiPriority="70" w:semiHidden="0" w:unhideWhenUsed="0"/>
+    <w:lsdException w:name="Colorful Shading Accent 5" w:uiPriority="71" w:semiHidden="0" w:unhideWhenUsed="0"/>
+    <w:lsdException w:name="Colorful List Accent 5" w:uiPriority="72" w:semiHidden="0" w:unhideWhenUsed="0"/>
+    <w:lsdException w:name="Colorful Grid Accent 5" w:uiPriority="73" w:semiHidden="0" w:unhideWhenUsed="0"/>
+    <w:lsdException w:name="Light Shading Accent 6" w:uiPriority="60" w:semiHidden="0" w:unhideWhenUsed="0"/>
+    <w:lsdException w:name="Light List Accent 6" w:uiPriority="61" w:semiHidden="0" w:unhideWhenUsed="0"/>
+    <w:lsdException w:name="Light Grid Accent 6" w:uiPriority="62" w:semiHidden="0" w:unhideWhenUsed="0"/>
+    <w:lsdException w:name="Medium Shading 1 Accent 6" w:uiPriority="63" w:semiHidden="0" w:unhideWhenUsed="0"/>
+    <w:lsdException w:name="Medium Shading 2 Accent 6" w:uiPriority="64" w:semiHidden="0" w:unhideWhenUsed="0"/>
+    <w:lsdException w:name="Medium List 1 Accent 6" w:uiPriority="65" w:semiHidden="0" w:unhideWhenUsed="0"/>
+    <w:lsdException w:name="Medium List 2 Accent 6" w:uiPriority="66" w:semiHidden="0" w:unhideWhenUsed="0"/>
+    <w:lsdException w:name="Medium Grid 1 Accent 6" w:uiPriority="67" w:semiHidden="0" w:unhideWhenUsed="0"/>
+    <w:lsdException w:name="Medium Grid 2 Accent 6" w:uiPriority="68" w:semiHidden="0" w:unhideWhenUsed="0"/>
+    <w:lsdException w:name="Medium Grid 3 Accent 6" w:uiPriority="69" w:semiHidden="0" w:unhideWhenUsed="0"/>
+    <w:lsdException w:name="Dark List Accent 6" w:uiPriority="70" w:semiHidden="0" w:unhideWhenUsed="0"/>
+    <w:lsdException w:name="Colorful Shading Accent 6" w:uiPriority="71" w:semiHidden="0" w:unhideWhenUsed="0"/>
+    <w:lsdException w:name="Colorful List Accent 6" w:uiPriority="72" w:semiHidden="0" w:unhideWhenUsed="0"/>
+    <w:lsdException w:name="Colorful Grid Accent 6" w:uiPriority="73" w:semiHidden="0" w:unhideWhenUsed="0"/>
+    <w:lsdException w:name="Subtle Emphasis" w:uiPriority="19" w:semiHidden="0" w:unhideWhenUsed="0" w:qFormat="1"/>
+    <w:lsdException w:name="Intense Emphasis" w:uiPriority="21" w:semiHidden="0" w:unhideWhenUsed="0" w:qFormat="1"/>
+    <w:lsdException w:name="Subtle Reference" w:uiPriority="31" w:semiHidden="0" w:unhideWhenUsed="0" w:qFormat="1"/>
+    <w:lsdException w:name="Intense Reference" w:uiPriority="32" w:semiHidden="0" w:unhideWhenUsed="0" w:qFormat="1"/>
+    <w:lsdException w:name="Book Title" w:uiPriority="33" w:semiHidden="0" w:unhideWhenUsed="0" w:qFormat="1"/>
     <w:lsdException w:name="Bibliography" w:uiPriority="37"/>
     <w:lsdException w:name="TOC Heading" w:uiPriority="39" w:qFormat="1"/>
   </w:latentStyles>
-  <w:style w:type="paragraph" w:default="1" w:styleId="Normal">
+  <w:style w:type="paragraph" w:styleId="Normal" w:default="1">
     <w:name w:val="Normal"/>
     <w:qFormat/>
     <w:rsid w:val="00181F57"/>
@@ -3406,13 +3816,13 @@
       <w:lang w:val="es-CO"/>
     </w:rPr>
   </w:style>
-  <w:style w:type="character" w:default="1" w:styleId="Fuentedeprrafopredeter">
+  <w:style w:type="character" w:styleId="Fuentedeprrafopredeter" w:default="1">
     <w:name w:val="Default Paragraph Font"/>
     <w:uiPriority w:val="1"/>
     <w:semiHidden/>
     <w:unhideWhenUsed/>
   </w:style>
-  <w:style w:type="table" w:default="1" w:styleId="Tablanormal">
+  <w:style w:type="table" w:styleId="Tablanormal" w:default="1">
     <w:name w:val="Normal Table"/>
     <w:uiPriority w:val="99"/>
     <w:semiHidden/>
@@ -3427,7 +3837,7 @@
       </w:tblCellMar>
     </w:tblPr>
   </w:style>
-  <w:style w:type="numbering" w:default="1" w:styleId="Sinlista">
+  <w:style w:type="numbering" w:styleId="Sinlista" w:default="1">
     <w:name w:val="No List"/>
     <w:uiPriority w:val="99"/>
     <w:semiHidden/>
@@ -3473,7 +3883,7 @@
       <w:szCs w:val="16"/>
     </w:rPr>
   </w:style>
-  <w:style w:type="character" w:customStyle="1" w:styleId="TextodegloboCar">
+  <w:style w:type="character" w:styleId="TextodegloboCar" w:customStyle="1">
     <w:name w:val="Texto de globo Car"/>
     <w:basedOn w:val="Fuentedeprrafopredeter"/>
     <w:link w:val="Textodeglobo"/>

</xml_diff>